<commit_message>
capitulo 4 código java
</commit_message>
<xml_diff>
--- a/planosBeacons.docx
+++ b/planosBeacons.docx
@@ -1,6 +1,6 @@
 
 <file path=word/document.xml><?xml version="1.0" encoding="utf-8"?>
-<w:document xmlns:wpc="http://schemas.microsoft.com/office/word/2010/wordprocessingCanvas" xmlns:mc="http://schemas.openxmlformats.org/markup-compatibility/2006" xmlns:o="urn:schemas-microsoft-com:office:office" xmlns:r="http://schemas.openxmlformats.org/officeDocument/2006/relationships" xmlns:m="http://schemas.openxmlformats.org/officeDocument/2006/math" xmlns:v="urn:schemas-microsoft-com:vml" xmlns:wp14="http://schemas.microsoft.com/office/word/2010/wordprocessingDrawing" xmlns:wp="http://schemas.openxmlformats.org/drawingml/2006/wordprocessingDrawing" xmlns:w10="urn:schemas-microsoft-com:office:word" xmlns:w="http://schemas.openxmlformats.org/wordprocessingml/2006/main" xmlns:w14="http://schemas.microsoft.com/office/word/2010/wordml" xmlns:wpg="http://schemas.microsoft.com/office/word/2010/wordprocessingGroup" xmlns:wpi="http://schemas.microsoft.com/office/word/2010/wordprocessingInk" xmlns:wne="http://schemas.microsoft.com/office/word/2006/wordml" xmlns:wps="http://schemas.microsoft.com/office/word/2010/wordprocessingShape" mc:Ignorable="w14 wp14">
+<w:document xmlns:wpc="http://schemas.microsoft.com/office/word/2010/wordprocessingCanvas" xmlns:cx="http://schemas.microsoft.com/office/drawing/2014/chartex" xmlns:cx1="http://schemas.microsoft.com/office/drawing/2015/9/8/chartex" xmlns:cx2="http://schemas.microsoft.com/office/drawing/2015/10/21/chartex" xmlns:cx3="http://schemas.microsoft.com/office/drawing/2016/5/9/chartex" xmlns:cx4="http://schemas.microsoft.com/office/drawing/2016/5/10/chartex" xmlns:cx5="http://schemas.microsoft.com/office/drawing/2016/5/11/chartex" xmlns:cx6="http://schemas.microsoft.com/office/drawing/2016/5/12/chartex" xmlns:cx7="http://schemas.microsoft.com/office/drawing/2016/5/13/chartex" xmlns:cx8="http://schemas.microsoft.com/office/drawing/2016/5/14/chartex" xmlns:mc="http://schemas.openxmlformats.org/markup-compatibility/2006" xmlns:aink="http://schemas.microsoft.com/office/drawing/2016/ink" xmlns:am3d="http://schemas.microsoft.com/office/drawing/2017/model3d" xmlns:o="urn:schemas-microsoft-com:office:office" xmlns:r="http://schemas.openxmlformats.org/officeDocument/2006/relationships" xmlns:m="http://schemas.openxmlformats.org/officeDocument/2006/math" xmlns:v="urn:schemas-microsoft-com:vml" xmlns:wp14="http://schemas.microsoft.com/office/word/2010/wordprocessingDrawing" xmlns:wp="http://schemas.openxmlformats.org/drawingml/2006/wordprocessingDrawing" xmlns:w10="urn:schemas-microsoft-com:office:word" xmlns:w="http://schemas.openxmlformats.org/wordprocessingml/2006/main" xmlns:w14="http://schemas.microsoft.com/office/word/2010/wordml" xmlns:w15="http://schemas.microsoft.com/office/word/2012/wordml" xmlns:w16cid="http://schemas.microsoft.com/office/word/2016/wordml/cid" xmlns:w16se="http://schemas.microsoft.com/office/word/2015/wordml/symex" xmlns:wpg="http://schemas.microsoft.com/office/word/2010/wordprocessingGroup" xmlns:wpi="http://schemas.microsoft.com/office/word/2010/wordprocessingInk" xmlns:wne="http://schemas.microsoft.com/office/word/2006/wordml" xmlns:wps="http://schemas.microsoft.com/office/word/2010/wordprocessingShape" mc:Ignorable="w14 w15 w16se w16cid wp14">
   <w:body>
     <w:p>
       <w:pPr>
@@ -93,7 +93,7 @@
           </mc:Choice>
           <mc:Fallback>
             <w:pict>
-              <v:shapetype id="_x0000_t202" coordsize="21600,21600" o:spt="202" path="m,l,21600r21600,l21600,xe">
+              <v:shapetype w14:anchorId="5A21A189" id="_x0000_t202" coordsize="21600,21600" o:spt="202" path="m,l,21600r21600,l21600,xe">
                 <v:stroke joinstyle="miter"/>
                 <v:path gradientshapeok="t" o:connecttype="rect"/>
               </v:shapetype>
@@ -210,7 +210,7 @@
           </mc:Choice>
           <mc:Fallback>
             <w:pict>
-              <v:shape id="_x0000_s1027" type="#_x0000_t202" style="position:absolute;margin-left:513.9pt;margin-top:245.4pt;width:37.05pt;height:20.7pt;z-index:251699200;visibility:visible;mso-wrap-style:square;mso-width-percent:0;mso-height-percent:0;mso-wrap-distance-left:9pt;mso-wrap-distance-top:3.6pt;mso-wrap-distance-right:9pt;mso-wrap-distance-bottom:3.6pt;mso-position-horizontal:absolute;mso-position-horizontal-relative:margin;mso-position-vertical:absolute;mso-position-vertical-relative:text;mso-width-percent:0;mso-height-percent:0;mso-width-relative:margin;mso-height-relative:margin;v-text-anchor:top" o:gfxdata="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" filled="f" stroked="f">
+              <v:shape w14:anchorId="5A21A189" id="_x0000_s1027" type="#_x0000_t202" style="position:absolute;margin-left:513.9pt;margin-top:245.4pt;width:37.05pt;height:20.7pt;z-index:251699200;visibility:visible;mso-wrap-style:square;mso-width-percent:0;mso-height-percent:0;mso-wrap-distance-left:9pt;mso-wrap-distance-top:3.6pt;mso-wrap-distance-right:9pt;mso-wrap-distance-bottom:3.6pt;mso-position-horizontal:absolute;mso-position-horizontal-relative:margin;mso-position-vertical:absolute;mso-position-vertical-relative:text;mso-width-percent:0;mso-height-percent:0;mso-width-relative:margin;mso-height-relative:margin;v-text-anchor:top" o:gfxdata="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" filled="f" stroked="f">
                 <v:textbox>
                   <w:txbxContent>
                     <w:p>
@@ -323,7 +323,7 @@
           </mc:Choice>
           <mc:Fallback>
             <w:pict>
-              <v:shape id="_x0000_s1028" type="#_x0000_t202" style="position:absolute;margin-left:516.05pt;margin-top:186pt;width:37.05pt;height:20.7pt;z-index:251701248;visibility:visible;mso-wrap-style:square;mso-width-percent:0;mso-height-percent:0;mso-wrap-distance-left:9pt;mso-wrap-distance-top:3.6pt;mso-wrap-distance-right:9pt;mso-wrap-distance-bottom:3.6pt;mso-position-horizontal:absolute;mso-position-horizontal-relative:margin;mso-position-vertical:absolute;mso-position-vertical-relative:text;mso-width-percent:0;mso-height-percent:0;mso-width-relative:margin;mso-height-relative:margin;v-text-anchor:top" o:gfxdata="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" filled="f" stroked="f">
+              <v:shape w14:anchorId="5A21A189" id="_x0000_s1028" type="#_x0000_t202" style="position:absolute;margin-left:516.05pt;margin-top:186pt;width:37.05pt;height:20.7pt;z-index:251701248;visibility:visible;mso-wrap-style:square;mso-width-percent:0;mso-height-percent:0;mso-wrap-distance-left:9pt;mso-wrap-distance-top:3.6pt;mso-wrap-distance-right:9pt;mso-wrap-distance-bottom:3.6pt;mso-position-horizontal:absolute;mso-position-horizontal-relative:margin;mso-position-vertical:absolute;mso-position-vertical-relative:text;mso-width-percent:0;mso-height-percent:0;mso-width-relative:margin;mso-height-relative:margin;v-text-anchor:top" o:gfxdata="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" filled="f" stroked="f">
                 <v:textbox>
                   <w:txbxContent>
                     <w:p>
@@ -438,7 +438,7 @@
           </mc:Choice>
           <mc:Fallback>
             <w:pict>
-              <v:shape id="_x0000_s1029" type="#_x0000_t202" style="position:absolute;margin-left:543.9pt;margin-top:121.65pt;width:37.05pt;height:20.7pt;z-index:251695104;visibility:visible;mso-wrap-style:square;mso-width-percent:0;mso-height-percent:0;mso-wrap-distance-left:9pt;mso-wrap-distance-top:3.6pt;mso-wrap-distance-right:9pt;mso-wrap-distance-bottom:3.6pt;mso-position-horizontal:absolute;mso-position-horizontal-relative:margin;mso-position-vertical:absolute;mso-position-vertical-relative:text;mso-width-percent:0;mso-height-percent:0;mso-width-relative:margin;mso-height-relative:margin;v-text-anchor:top" o:gfxdata="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" filled="f" stroked="f">
+              <v:shape w14:anchorId="5A21A189" id="_x0000_s1029" type="#_x0000_t202" style="position:absolute;margin-left:543.9pt;margin-top:121.65pt;width:37.05pt;height:20.7pt;z-index:251695104;visibility:visible;mso-wrap-style:square;mso-width-percent:0;mso-height-percent:0;mso-wrap-distance-left:9pt;mso-wrap-distance-top:3.6pt;mso-wrap-distance-right:9pt;mso-wrap-distance-bottom:3.6pt;mso-position-horizontal:absolute;mso-position-horizontal-relative:margin;mso-position-vertical:absolute;mso-position-vertical-relative:text;mso-width-percent:0;mso-height-percent:0;mso-width-relative:margin;mso-height-relative:margin;v-text-anchor:top" o:gfxdata="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" filled="f" stroked="f">
                 <v:textbox>
                   <w:txbxContent>
                     <w:p>
@@ -533,9 +533,9 @@
               </wp:anchor>
             </w:drawing>
           </mc:Choice>
-          <mc:Fallback xmlns:w16se="http://schemas.microsoft.com/office/word/2015/wordml/symex" xmlns:w16cid="http://schemas.microsoft.com/office/word/2016/wordml/cid" xmlns:w15="http://schemas.microsoft.com/office/word/2012/wordml" xmlns:am3d="http://schemas.microsoft.com/office/drawing/2017/model3d" xmlns:aink="http://schemas.microsoft.com/office/drawing/2016/ink" xmlns:cx8="http://schemas.microsoft.com/office/drawing/2016/5/14/chartex" xmlns:cx7="http://schemas.microsoft.com/office/drawing/2016/5/13/chartex" xmlns:cx6="http://schemas.microsoft.com/office/drawing/2016/5/12/chartex" xmlns:cx5="http://schemas.microsoft.com/office/drawing/2016/5/11/chartex" xmlns:cx4="http://schemas.microsoft.com/office/drawing/2016/5/10/chartex" xmlns:cx3="http://schemas.microsoft.com/office/drawing/2016/5/9/chartex" xmlns:cx2="http://schemas.microsoft.com/office/drawing/2015/10/21/chartex" xmlns:cx1="http://schemas.microsoft.com/office/drawing/2015/9/8/chartex" xmlns:cx="http://schemas.microsoft.com/office/drawing/2014/chartex">
+          <mc:Fallback>
             <w:pict>
-              <v:shapetype w14:anchorId="0D3AD566" id="_x0000_t11" coordsize="21600,21600" o:spt="11" adj="5400" path="m@0,l@0@0,0@0,0@2@0@2@0,21600@1,21600@1@2,21600@2,21600@0@1@0@1,xe">
+              <v:shapetype w14:anchorId="74F284EF" id="_x0000_t11" coordsize="21600,21600" o:spt="11" adj="5400" path="m@0,l@0@0,0@0,0@2@0@2@0,21600@1,21600@1@2,21600@2,21600@0@1@0@1,xe">
                 <v:stroke joinstyle="miter"/>
                 <v:formulas>
                   <v:f eqn="val #0"/>
@@ -624,9 +624,9 @@
               </wp:anchor>
             </w:drawing>
           </mc:Choice>
-          <mc:Fallback xmlns:w16se="http://schemas.microsoft.com/office/word/2015/wordml/symex" xmlns:w16cid="http://schemas.microsoft.com/office/word/2016/wordml/cid" xmlns:w15="http://schemas.microsoft.com/office/word/2012/wordml" xmlns:am3d="http://schemas.microsoft.com/office/drawing/2017/model3d" xmlns:aink="http://schemas.microsoft.com/office/drawing/2016/ink" xmlns:cx8="http://schemas.microsoft.com/office/drawing/2016/5/14/chartex" xmlns:cx7="http://schemas.microsoft.com/office/drawing/2016/5/13/chartex" xmlns:cx6="http://schemas.microsoft.com/office/drawing/2016/5/12/chartex" xmlns:cx5="http://schemas.microsoft.com/office/drawing/2016/5/11/chartex" xmlns:cx4="http://schemas.microsoft.com/office/drawing/2016/5/10/chartex" xmlns:cx3="http://schemas.microsoft.com/office/drawing/2016/5/9/chartex" xmlns:cx2="http://schemas.microsoft.com/office/drawing/2015/10/21/chartex" xmlns:cx1="http://schemas.microsoft.com/office/drawing/2015/9/8/chartex" xmlns:cx="http://schemas.microsoft.com/office/drawing/2014/chartex">
+          <mc:Fallback>
             <w:pict>
-              <v:shape w14:anchorId="5CD7FC40" id="Cruz 15" o:spid="_x0000_s1026" type="#_x0000_t11" style="position:absolute;margin-left:506.25pt;margin-top:182.75pt;width:7.65pt;height:8.2pt;z-index:251678720;visibility:visible;mso-wrap-style:square;mso-wrap-distance-left:9pt;mso-wrap-distance-top:0;mso-wrap-distance-right:9pt;mso-wrap-distance-bottom:0;mso-position-horizontal:absolute;mso-position-horizontal-relative:text;mso-position-vertical:absolute;mso-position-vertical-relative:text;v-text-anchor:middle" o:gfxdata="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" fillcolor="#92d050" strokecolor="#1f3763 [1604]" strokeweight="1pt"/>
+              <v:shape w14:anchorId="5D6F04C1" id="Cruz 15" o:spid="_x0000_s1026" type="#_x0000_t11" style="position:absolute;margin-left:506.25pt;margin-top:182.75pt;width:7.65pt;height:8.2pt;z-index:251678720;visibility:visible;mso-wrap-style:square;mso-wrap-distance-left:9pt;mso-wrap-distance-top:0;mso-wrap-distance-right:9pt;mso-wrap-distance-bottom:0;mso-position-horizontal:absolute;mso-position-horizontal-relative:text;mso-position-vertical:absolute;mso-position-vertical-relative:text;v-text-anchor:middle" o:gfxdata="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" fillcolor="#92d050" strokecolor="#1f3763 [1604]" strokeweight="1pt"/>
             </w:pict>
           </mc:Fallback>
         </mc:AlternateContent>
@@ -696,9 +696,9 @@
               </wp:anchor>
             </w:drawing>
           </mc:Choice>
-          <mc:Fallback xmlns:w16se="http://schemas.microsoft.com/office/word/2015/wordml/symex" xmlns:w16cid="http://schemas.microsoft.com/office/word/2016/wordml/cid" xmlns:w15="http://schemas.microsoft.com/office/word/2012/wordml" xmlns:am3d="http://schemas.microsoft.com/office/drawing/2017/model3d" xmlns:aink="http://schemas.microsoft.com/office/drawing/2016/ink" xmlns:cx8="http://schemas.microsoft.com/office/drawing/2016/5/14/chartex" xmlns:cx7="http://schemas.microsoft.com/office/drawing/2016/5/13/chartex" xmlns:cx6="http://schemas.microsoft.com/office/drawing/2016/5/12/chartex" xmlns:cx5="http://schemas.microsoft.com/office/drawing/2016/5/11/chartex" xmlns:cx4="http://schemas.microsoft.com/office/drawing/2016/5/10/chartex" xmlns:cx3="http://schemas.microsoft.com/office/drawing/2016/5/9/chartex" xmlns:cx2="http://schemas.microsoft.com/office/drawing/2015/10/21/chartex" xmlns:cx1="http://schemas.microsoft.com/office/drawing/2015/9/8/chartex" xmlns:cx="http://schemas.microsoft.com/office/drawing/2014/chartex">
+          <mc:Fallback>
             <w:pict>
-              <v:shape w14:anchorId="2519C22D" id="Cruz 13" o:spid="_x0000_s1026" type="#_x0000_t11" style="position:absolute;margin-left:554.8pt;margin-top:120.6pt;width:7.65pt;height:8.2pt;z-index:251674624;visibility:visible;mso-wrap-style:square;mso-wrap-distance-left:9pt;mso-wrap-distance-top:0;mso-wrap-distance-right:9pt;mso-wrap-distance-bottom:0;mso-position-horizontal:absolute;mso-position-horizontal-relative:text;mso-position-vertical:absolute;mso-position-vertical-relative:text;v-text-anchor:middle" o:gfxdata="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" fillcolor="#92d050" strokecolor="#1f3763 [1604]" strokeweight="1pt"/>
+              <v:shape w14:anchorId="4B5CA5B7" id="Cruz 13" o:spid="_x0000_s1026" type="#_x0000_t11" style="position:absolute;margin-left:554.8pt;margin-top:120.6pt;width:7.65pt;height:8.2pt;z-index:251674624;visibility:visible;mso-wrap-style:square;mso-wrap-distance-left:9pt;mso-wrap-distance-top:0;mso-wrap-distance-right:9pt;mso-wrap-distance-bottom:0;mso-position-horizontal:absolute;mso-position-horizontal-relative:text;mso-position-vertical:absolute;mso-position-vertical-relative:text;v-text-anchor:middle" o:gfxdata="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" fillcolor="#92d050" strokecolor="#1f3763 [1604]" strokeweight="1pt"/>
             </w:pict>
           </mc:Fallback>
         </mc:AlternateContent>
@@ -781,9 +781,9 @@
               </wp:anchor>
             </w:drawing>
           </mc:Choice>
-          <mc:Fallback xmlns:w16se="http://schemas.microsoft.com/office/word/2015/wordml/symex" xmlns:w16cid="http://schemas.microsoft.com/office/word/2016/wordml/cid" xmlns:w15="http://schemas.microsoft.com/office/word/2012/wordml" xmlns:am3d="http://schemas.microsoft.com/office/drawing/2017/model3d" xmlns:aink="http://schemas.microsoft.com/office/drawing/2016/ink" xmlns:cx8="http://schemas.microsoft.com/office/drawing/2016/5/14/chartex" xmlns:cx7="http://schemas.microsoft.com/office/drawing/2016/5/13/chartex" xmlns:cx6="http://schemas.microsoft.com/office/drawing/2016/5/12/chartex" xmlns:cx5="http://schemas.microsoft.com/office/drawing/2016/5/11/chartex" xmlns:cx4="http://schemas.microsoft.com/office/drawing/2016/5/10/chartex" xmlns:cx3="http://schemas.microsoft.com/office/drawing/2016/5/9/chartex" xmlns:cx2="http://schemas.microsoft.com/office/drawing/2015/10/21/chartex" xmlns:cx1="http://schemas.microsoft.com/office/drawing/2015/9/8/chartex" xmlns:cx="http://schemas.microsoft.com/office/drawing/2014/chartex">
+          <mc:Fallback>
             <w:pict>
-              <v:oval w14:anchorId="0646F84C" id="Elipse 7" o:spid="_x0000_s1026" style="position:absolute;margin-left:511.15pt;margin-top:193.15pt;width:9.25pt;height:9.25pt;flip:x;z-index:251667456;visibility:visible;mso-wrap-style:square;mso-width-percent:0;mso-height-percent:0;mso-wrap-distance-left:9pt;mso-wrap-distance-top:0;mso-wrap-distance-right:9pt;mso-wrap-distance-bottom:0;mso-position-horizontal:absolute;mso-position-horizontal-relative:text;mso-position-vertical:absolute;mso-position-vertical-relative:text;mso-width-percent:0;mso-height-percent:0;mso-width-relative:margin;mso-height-relative:margin;v-text-anchor:middle" o:gfxdata="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" fillcolor="red" strokecolor="#c00000" strokeweight="1pt">
+              <v:oval w14:anchorId="25A7E55F" id="Elipse 7" o:spid="_x0000_s1026" style="position:absolute;margin-left:511.15pt;margin-top:193.15pt;width:9.25pt;height:9.25pt;flip:x;z-index:251667456;visibility:visible;mso-wrap-style:square;mso-width-percent:0;mso-height-percent:0;mso-wrap-distance-left:9pt;mso-wrap-distance-top:0;mso-wrap-distance-right:9pt;mso-wrap-distance-bottom:0;mso-position-horizontal:absolute;mso-position-horizontal-relative:text;mso-position-vertical:absolute;mso-position-vertical-relative:text;mso-width-percent:0;mso-height-percent:0;mso-width-relative:margin;mso-height-relative:margin;v-text-anchor:middle" o:gfxdata="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" fillcolor="red" strokecolor="#c00000" strokeweight="1pt">
                 <v:fill opacity="37265f"/>
                 <v:stroke joinstyle="miter"/>
               </v:oval>
@@ -869,9 +869,9 @@
               </wp:anchor>
             </w:drawing>
           </mc:Choice>
-          <mc:Fallback xmlns:w16se="http://schemas.microsoft.com/office/word/2015/wordml/symex" xmlns:w16cid="http://schemas.microsoft.com/office/word/2016/wordml/cid" xmlns:w15="http://schemas.microsoft.com/office/word/2012/wordml" xmlns:am3d="http://schemas.microsoft.com/office/drawing/2017/model3d" xmlns:aink="http://schemas.microsoft.com/office/drawing/2016/ink" xmlns:cx8="http://schemas.microsoft.com/office/drawing/2016/5/14/chartex" xmlns:cx7="http://schemas.microsoft.com/office/drawing/2016/5/13/chartex" xmlns:cx6="http://schemas.microsoft.com/office/drawing/2016/5/12/chartex" xmlns:cx5="http://schemas.microsoft.com/office/drawing/2016/5/11/chartex" xmlns:cx4="http://schemas.microsoft.com/office/drawing/2016/5/10/chartex" xmlns:cx3="http://schemas.microsoft.com/office/drawing/2016/5/9/chartex" xmlns:cx2="http://schemas.microsoft.com/office/drawing/2015/10/21/chartex" xmlns:cx1="http://schemas.microsoft.com/office/drawing/2015/9/8/chartex" xmlns:cx="http://schemas.microsoft.com/office/drawing/2014/chartex">
+          <mc:Fallback>
             <w:pict>
-              <v:oval w14:anchorId="10EC631C" id="Elipse 6" o:spid="_x0000_s1026" style="position:absolute;margin-left:511.15pt;margin-top:244.35pt;width:9.25pt;height:9.25pt;flip:x;z-index:251665408;visibility:visible;mso-wrap-style:square;mso-width-percent:0;mso-height-percent:0;mso-wrap-distance-left:9pt;mso-wrap-distance-top:0;mso-wrap-distance-right:9pt;mso-wrap-distance-bottom:0;mso-position-horizontal:absolute;mso-position-horizontal-relative:text;mso-position-vertical:absolute;mso-position-vertical-relative:text;mso-width-percent:0;mso-height-percent:0;mso-width-relative:margin;mso-height-relative:margin;v-text-anchor:middle" o:gfxdata="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" fillcolor="red" strokecolor="#c00000" strokeweight="1pt">
+              <v:oval w14:anchorId="3B7FD4FD" id="Elipse 6" o:spid="_x0000_s1026" style="position:absolute;margin-left:511.15pt;margin-top:244.35pt;width:9.25pt;height:9.25pt;flip:x;z-index:251665408;visibility:visible;mso-wrap-style:square;mso-width-percent:0;mso-height-percent:0;mso-wrap-distance-left:9pt;mso-wrap-distance-top:0;mso-wrap-distance-right:9pt;mso-wrap-distance-bottom:0;mso-position-horizontal:absolute;mso-position-horizontal-relative:text;mso-position-vertical:absolute;mso-position-vertical-relative:text;mso-width-percent:0;mso-height-percent:0;mso-width-relative:margin;mso-height-relative:margin;v-text-anchor:middle" o:gfxdata="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" fillcolor="red" strokecolor="#c00000" strokeweight="1pt">
                 <v:fill opacity="37265f"/>
                 <v:stroke joinstyle="miter"/>
               </v:oval>
@@ -957,9 +957,9 @@
               </wp:anchor>
             </w:drawing>
           </mc:Choice>
-          <mc:Fallback xmlns:w16se="http://schemas.microsoft.com/office/word/2015/wordml/symex" xmlns:w16cid="http://schemas.microsoft.com/office/word/2016/wordml/cid" xmlns:w15="http://schemas.microsoft.com/office/word/2012/wordml" xmlns:am3d="http://schemas.microsoft.com/office/drawing/2017/model3d" xmlns:aink="http://schemas.microsoft.com/office/drawing/2016/ink" xmlns:cx8="http://schemas.microsoft.com/office/drawing/2016/5/14/chartex" xmlns:cx7="http://schemas.microsoft.com/office/drawing/2016/5/13/chartex" xmlns:cx6="http://schemas.microsoft.com/office/drawing/2016/5/12/chartex" xmlns:cx5="http://schemas.microsoft.com/office/drawing/2016/5/11/chartex" xmlns:cx4="http://schemas.microsoft.com/office/drawing/2016/5/10/chartex" xmlns:cx3="http://schemas.microsoft.com/office/drawing/2016/5/9/chartex" xmlns:cx2="http://schemas.microsoft.com/office/drawing/2015/10/21/chartex" xmlns:cx1="http://schemas.microsoft.com/office/drawing/2015/9/8/chartex" xmlns:cx="http://schemas.microsoft.com/office/drawing/2014/chartex">
+          <mc:Fallback>
             <w:pict>
-              <v:oval w14:anchorId="3D838534" id="Elipse 5" o:spid="_x0000_s1026" style="position:absolute;margin-left:550.95pt;margin-top:117.85pt;width:9.25pt;height:9.25pt;flip:x;z-index:251663360;visibility:visible;mso-wrap-style:square;mso-width-percent:0;mso-height-percent:0;mso-wrap-distance-left:9pt;mso-wrap-distance-top:0;mso-wrap-distance-right:9pt;mso-wrap-distance-bottom:0;mso-position-horizontal:absolute;mso-position-horizontal-relative:text;mso-position-vertical:absolute;mso-position-vertical-relative:text;mso-width-percent:0;mso-height-percent:0;mso-width-relative:margin;mso-height-relative:margin;v-text-anchor:middle" o:gfxdata="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" fillcolor="red" strokecolor="#c00000" strokeweight="1pt">
+              <v:oval w14:anchorId="27AB979D" id="Elipse 5" o:spid="_x0000_s1026" style="position:absolute;margin-left:550.95pt;margin-top:117.85pt;width:9.25pt;height:9.25pt;flip:x;z-index:251663360;visibility:visible;mso-wrap-style:square;mso-width-percent:0;mso-height-percent:0;mso-wrap-distance-left:9pt;mso-wrap-distance-top:0;mso-wrap-distance-right:9pt;mso-wrap-distance-bottom:0;mso-position-horizontal:absolute;mso-position-horizontal-relative:text;mso-position-vertical:absolute;mso-position-vertical-relative:text;mso-width-percent:0;mso-height-percent:0;mso-width-relative:margin;mso-height-relative:margin;v-text-anchor:middle" o:gfxdata="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" fillcolor="red" strokecolor="#c00000" strokeweight="1pt">
                 <v:fill opacity="37265f"/>
                 <v:stroke joinstyle="miter"/>
               </v:oval>
@@ -1045,9 +1045,9 @@
               </wp:anchor>
             </w:drawing>
           </mc:Choice>
-          <mc:Fallback xmlns:w16se="http://schemas.microsoft.com/office/word/2015/wordml/symex" xmlns:w16cid="http://schemas.microsoft.com/office/word/2016/wordml/cid" xmlns:w15="http://schemas.microsoft.com/office/word/2012/wordml" xmlns:am3d="http://schemas.microsoft.com/office/drawing/2017/model3d" xmlns:aink="http://schemas.microsoft.com/office/drawing/2016/ink" xmlns:cx8="http://schemas.microsoft.com/office/drawing/2016/5/14/chartex" xmlns:cx7="http://schemas.microsoft.com/office/drawing/2016/5/13/chartex" xmlns:cx6="http://schemas.microsoft.com/office/drawing/2016/5/12/chartex" xmlns:cx5="http://schemas.microsoft.com/office/drawing/2016/5/11/chartex" xmlns:cx4="http://schemas.microsoft.com/office/drawing/2016/5/10/chartex" xmlns:cx3="http://schemas.microsoft.com/office/drawing/2016/5/9/chartex" xmlns:cx2="http://schemas.microsoft.com/office/drawing/2015/10/21/chartex" xmlns:cx1="http://schemas.microsoft.com/office/drawing/2015/9/8/chartex" xmlns:cx="http://schemas.microsoft.com/office/drawing/2014/chartex">
+          <mc:Fallback>
             <w:pict>
-              <v:oval w14:anchorId="3A28B983" id="Elipse 4" o:spid="_x0000_s1026" style="position:absolute;margin-left:589.15pt;margin-top:139.15pt;width:9.25pt;height:9.25pt;flip:x;z-index:251661312;visibility:visible;mso-wrap-style:square;mso-width-percent:0;mso-height-percent:0;mso-wrap-distance-left:9pt;mso-wrap-distance-top:0;mso-wrap-distance-right:9pt;mso-wrap-distance-bottom:0;mso-position-horizontal:absolute;mso-position-horizontal-relative:text;mso-position-vertical:absolute;mso-position-vertical-relative:text;mso-width-percent:0;mso-height-percent:0;mso-width-relative:margin;mso-height-relative:margin;v-text-anchor:middle" o:gfxdata="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" fillcolor="red" strokecolor="#c00000" strokeweight="1pt">
+              <v:oval w14:anchorId="3D37A501" id="Elipse 4" o:spid="_x0000_s1026" style="position:absolute;margin-left:589.15pt;margin-top:139.15pt;width:9.25pt;height:9.25pt;flip:x;z-index:251661312;visibility:visible;mso-wrap-style:square;mso-width-percent:0;mso-height-percent:0;mso-wrap-distance-left:9pt;mso-wrap-distance-top:0;mso-wrap-distance-right:9pt;mso-wrap-distance-bottom:0;mso-position-horizontal:absolute;mso-position-horizontal-relative:text;mso-position-vertical:absolute;mso-position-vertical-relative:text;mso-width-percent:0;mso-height-percent:0;mso-width-relative:margin;mso-height-relative:margin;v-text-anchor:middle" o:gfxdata="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" fillcolor="red" strokecolor="#c00000" strokeweight="1pt">
                 <v:fill opacity="37265f"/>
                 <v:stroke joinstyle="miter"/>
               </v:oval>
@@ -1084,7 +1084,7 @@
                     <pic:cNvPicPr/>
                   </pic:nvPicPr>
                   <pic:blipFill rotWithShape="1">
-                    <a:blip r:embed="rId6">
+                    <a:blip r:embed="rId5">
                       <a:extLst>
                         <a:ext uri="{28A0092B-C50C-407E-A947-70E740481C1C}">
                           <a14:useLocalDpi xmlns:a14="http://schemas.microsoft.com/office/drawing/2010/main" val="0"/>
@@ -1211,7 +1211,7 @@
                                           </pic:cNvPicPr>
                                         </pic:nvPicPr>
                                         <pic:blipFill>
-                                          <a:blip r:embed="rId7">
+                                          <a:blip r:embed="rId6">
                                             <a:extLst>
                                               <a:ext uri="{28A0092B-C50C-407E-A947-70E740481C1C}">
                                                 <a14:useLocalDpi xmlns:a14="http://schemas.microsoft.com/office/drawing/2010/main" val="0"/>
@@ -1262,7 +1262,7 @@
           </mc:Choice>
           <mc:Fallback>
             <w:pict>
-              <v:shape id="_x0000_s1030" type="#_x0000_t202" style="position:absolute;margin-left:65.1pt;margin-top:225.85pt;width:37.05pt;height:20.7pt;z-index:251727872;visibility:visible;mso-wrap-style:square;mso-width-percent:0;mso-height-percent:0;mso-wrap-distance-left:9pt;mso-wrap-distance-top:3.6pt;mso-wrap-distance-right:9pt;mso-wrap-distance-bottom:3.6pt;mso-position-horizontal:absolute;mso-position-horizontal-relative:margin;mso-position-vertical:absolute;mso-position-vertical-relative:text;mso-width-percent:0;mso-height-percent:0;mso-width-relative:margin;mso-height-relative:margin;v-text-anchor:top" o:gfxdata="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" filled="f" stroked="f">
+              <v:shape w14:anchorId="39F405B0" id="_x0000_s1030" type="#_x0000_t202" style="position:absolute;margin-left:65.1pt;margin-top:225.85pt;width:37.05pt;height:20.7pt;z-index:251727872;visibility:visible;mso-wrap-style:square;mso-width-percent:0;mso-height-percent:0;mso-wrap-distance-left:9pt;mso-wrap-distance-top:3.6pt;mso-wrap-distance-right:9pt;mso-wrap-distance-bottom:3.6pt;mso-position-horizontal:absolute;mso-position-horizontal-relative:margin;mso-position-vertical:absolute;mso-position-vertical-relative:text;mso-width-percent:0;mso-height-percent:0;mso-width-relative:margin;mso-height-relative:margin;v-text-anchor:top" o:gfxdata="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" filled="f" stroked="f">
                 <v:textbox>
                   <w:txbxContent>
                     <w:p>
@@ -1309,7 +1309,7 @@
                                     </pic:cNvPicPr>
                                   </pic:nvPicPr>
                                   <pic:blipFill>
-                                    <a:blip r:embed="rId7">
+                                    <a:blip r:embed="rId6">
                                       <a:extLst>
                                         <a:ext uri="{28A0092B-C50C-407E-A947-70E740481C1C}">
                                           <a14:useLocalDpi xmlns:a14="http://schemas.microsoft.com/office/drawing/2010/main" val="0"/>
@@ -1438,7 +1438,7 @@
                                           </pic:cNvPicPr>
                                         </pic:nvPicPr>
                                         <pic:blipFill>
-                                          <a:blip r:embed="rId7">
+                                          <a:blip r:embed="rId6">
                                             <a:extLst>
                                               <a:ext uri="{28A0092B-C50C-407E-A947-70E740481C1C}">
                                                 <a14:useLocalDpi xmlns:a14="http://schemas.microsoft.com/office/drawing/2010/main" val="0"/>
@@ -1489,7 +1489,7 @@
           </mc:Choice>
           <mc:Fallback>
             <w:pict>
-              <v:shape id="_x0000_s1031" type="#_x0000_t202" style="position:absolute;margin-left:35.45pt;margin-top:213.8pt;width:37.05pt;height:20.7pt;z-index:251725824;visibility:visible;mso-wrap-style:square;mso-width-percent:0;mso-height-percent:0;mso-wrap-distance-left:9pt;mso-wrap-distance-top:3.6pt;mso-wrap-distance-right:9pt;mso-wrap-distance-bottom:3.6pt;mso-position-horizontal:absolute;mso-position-horizontal-relative:margin;mso-position-vertical:absolute;mso-position-vertical-relative:text;mso-width-percent:0;mso-height-percent:0;mso-width-relative:margin;mso-height-relative:margin;v-text-anchor:top" o:gfxdata="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" filled="f" stroked="f">
+              <v:shape w14:anchorId="3C55A92E" id="_x0000_s1031" type="#_x0000_t202" style="position:absolute;margin-left:35.45pt;margin-top:213.8pt;width:37.05pt;height:20.7pt;z-index:251725824;visibility:visible;mso-wrap-style:square;mso-width-percent:0;mso-height-percent:0;mso-wrap-distance-left:9pt;mso-wrap-distance-top:3.6pt;mso-wrap-distance-right:9pt;mso-wrap-distance-bottom:3.6pt;mso-position-horizontal:absolute;mso-position-horizontal-relative:margin;mso-position-vertical:absolute;mso-position-vertical-relative:text;mso-width-percent:0;mso-height-percent:0;mso-width-relative:margin;mso-height-relative:margin;v-text-anchor:top" o:gfxdata="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" filled="f" stroked="f">
                 <v:textbox>
                   <w:txbxContent>
                     <w:p>
@@ -1534,7 +1534,7 @@
                                     </pic:cNvPicPr>
                                   </pic:nvPicPr>
                                   <pic:blipFill>
-                                    <a:blip r:embed="rId7">
+                                    <a:blip r:embed="rId6">
                                       <a:extLst>
                                         <a:ext uri="{28A0092B-C50C-407E-A947-70E740481C1C}">
                                           <a14:useLocalDpi xmlns:a14="http://schemas.microsoft.com/office/drawing/2010/main" val="0"/>
@@ -1659,7 +1659,7 @@
           </mc:Choice>
           <mc:Fallback>
             <w:pict>
-              <v:shape id="_x0000_s1032" type="#_x0000_t202" style="position:absolute;margin-left:20.8pt;margin-top:190.4pt;width:37.05pt;height:20.7pt;z-index:251723776;visibility:visible;mso-wrap-style:square;mso-width-percent:0;mso-height-percent:0;mso-wrap-distance-left:9pt;mso-wrap-distance-top:3.6pt;mso-wrap-distance-right:9pt;mso-wrap-distance-bottom:3.6pt;mso-position-horizontal:absolute;mso-position-horizontal-relative:margin;mso-position-vertical:absolute;mso-position-vertical-relative:text;mso-width-percent:0;mso-height-percent:0;mso-width-relative:margin;mso-height-relative:margin;v-text-anchor:top" o:gfxdata="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" filled="f" stroked="f">
+              <v:shape w14:anchorId="3C55A92E" id="_x0000_s1032" type="#_x0000_t202" style="position:absolute;margin-left:20.8pt;margin-top:190.4pt;width:37.05pt;height:20.7pt;z-index:251723776;visibility:visible;mso-wrap-style:square;mso-width-percent:0;mso-height-percent:0;mso-wrap-distance-left:9pt;mso-wrap-distance-top:3.6pt;mso-wrap-distance-right:9pt;mso-wrap-distance-bottom:3.6pt;mso-position-horizontal:absolute;mso-position-horizontal-relative:margin;mso-position-vertical:absolute;mso-position-vertical-relative:text;mso-width-percent:0;mso-height-percent:0;mso-width-relative:margin;mso-height-relative:margin;v-text-anchor:top" o:gfxdata="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" filled="f" stroked="f">
                 <v:textbox>
                   <w:txbxContent>
                     <w:p>
@@ -1774,7 +1774,7 @@
           </mc:Choice>
           <mc:Fallback>
             <w:pict>
-              <v:shape id="_x0000_s1033" type="#_x0000_t202" style="position:absolute;margin-left:100.3pt;margin-top:179.95pt;width:37.05pt;height:20.7pt;z-index:251721728;visibility:visible;mso-wrap-style:square;mso-width-percent:0;mso-height-percent:0;mso-wrap-distance-left:9pt;mso-wrap-distance-top:3.6pt;mso-wrap-distance-right:9pt;mso-wrap-distance-bottom:3.6pt;mso-position-horizontal:absolute;mso-position-horizontal-relative:margin;mso-position-vertical:absolute;mso-position-vertical-relative:text;mso-width-percent:0;mso-height-percent:0;mso-width-relative:margin;mso-height-relative:margin;v-text-anchor:top" o:gfxdata="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" filled="f" stroked="f">
+              <v:shape w14:anchorId="3C55A92E" id="_x0000_s1033" type="#_x0000_t202" style="position:absolute;margin-left:100.3pt;margin-top:179.95pt;width:37.05pt;height:20.7pt;z-index:251721728;visibility:visible;mso-wrap-style:square;mso-width-percent:0;mso-height-percent:0;mso-wrap-distance-left:9pt;mso-wrap-distance-top:3.6pt;mso-wrap-distance-right:9pt;mso-wrap-distance-bottom:3.6pt;mso-position-horizontal:absolute;mso-position-horizontal-relative:margin;mso-position-vertical:absolute;mso-position-vertical-relative:text;mso-width-percent:0;mso-height-percent:0;mso-width-relative:margin;mso-height-relative:margin;v-text-anchor:top" o:gfxdata="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" filled="f" stroked="f">
                 <v:textbox>
                   <w:txbxContent>
                     <w:p>
@@ -1869,9 +1869,9 @@
               </wp:anchor>
             </w:drawing>
           </mc:Choice>
-          <mc:Fallback xmlns:w16se="http://schemas.microsoft.com/office/word/2015/wordml/symex" xmlns:w16cid="http://schemas.microsoft.com/office/word/2016/wordml/cid" xmlns:w15="http://schemas.microsoft.com/office/word/2012/wordml" xmlns:am3d="http://schemas.microsoft.com/office/drawing/2017/model3d" xmlns:aink="http://schemas.microsoft.com/office/drawing/2016/ink" xmlns:cx8="http://schemas.microsoft.com/office/drawing/2016/5/14/chartex" xmlns:cx7="http://schemas.microsoft.com/office/drawing/2016/5/13/chartex" xmlns:cx6="http://schemas.microsoft.com/office/drawing/2016/5/12/chartex" xmlns:cx5="http://schemas.microsoft.com/office/drawing/2016/5/11/chartex" xmlns:cx4="http://schemas.microsoft.com/office/drawing/2016/5/10/chartex" xmlns:cx3="http://schemas.microsoft.com/office/drawing/2016/5/9/chartex" xmlns:cx2="http://schemas.microsoft.com/office/drawing/2015/10/21/chartex" xmlns:cx1="http://schemas.microsoft.com/office/drawing/2015/9/8/chartex" xmlns:cx="http://schemas.microsoft.com/office/drawing/2014/chartex">
+          <mc:Fallback>
             <w:pict>
-              <v:shape w14:anchorId="4006C9C3" id="Cruz 194" o:spid="_x0000_s1026" type="#_x0000_t11" style="position:absolute;margin-left:74.65pt;margin-top:218.15pt;width:7.6pt;height:8.15pt;z-index:251719680;visibility:visible;mso-wrap-style:square;mso-wrap-distance-left:9pt;mso-wrap-distance-top:0;mso-wrap-distance-right:9pt;mso-wrap-distance-bottom:0;mso-position-horizontal:absolute;mso-position-horizontal-relative:text;mso-position-vertical:absolute;mso-position-vertical-relative:text;v-text-anchor:middle" o:gfxdata="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" fillcolor="#92d050" strokecolor="#1f3763 [1604]" strokeweight="1pt"/>
+              <v:shape w14:anchorId="1677782B" id="Cruz 194" o:spid="_x0000_s1026" type="#_x0000_t11" style="position:absolute;margin-left:74.65pt;margin-top:218.15pt;width:7.6pt;height:8.15pt;z-index:251719680;visibility:visible;mso-wrap-style:square;mso-wrap-distance-left:9pt;mso-wrap-distance-top:0;mso-wrap-distance-right:9pt;mso-wrap-distance-bottom:0;mso-position-horizontal:absolute;mso-position-horizontal-relative:text;mso-position-vertical:absolute;mso-position-vertical-relative:text;v-text-anchor:middle" o:gfxdata="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" fillcolor="#92d050" strokecolor="#1f3763 [1604]" strokeweight="1pt"/>
             </w:pict>
           </mc:Fallback>
         </mc:AlternateContent>
@@ -1941,9 +1941,9 @@
               </wp:anchor>
             </w:drawing>
           </mc:Choice>
-          <mc:Fallback xmlns:w16se="http://schemas.microsoft.com/office/word/2015/wordml/symex" xmlns:w16cid="http://schemas.microsoft.com/office/word/2016/wordml/cid" xmlns:w15="http://schemas.microsoft.com/office/word/2012/wordml" xmlns:am3d="http://schemas.microsoft.com/office/drawing/2017/model3d" xmlns:aink="http://schemas.microsoft.com/office/drawing/2016/ink" xmlns:cx8="http://schemas.microsoft.com/office/drawing/2016/5/14/chartex" xmlns:cx7="http://schemas.microsoft.com/office/drawing/2016/5/13/chartex" xmlns:cx6="http://schemas.microsoft.com/office/drawing/2016/5/12/chartex" xmlns:cx5="http://schemas.microsoft.com/office/drawing/2016/5/11/chartex" xmlns:cx4="http://schemas.microsoft.com/office/drawing/2016/5/10/chartex" xmlns:cx3="http://schemas.microsoft.com/office/drawing/2016/5/9/chartex" xmlns:cx2="http://schemas.microsoft.com/office/drawing/2015/10/21/chartex" xmlns:cx1="http://schemas.microsoft.com/office/drawing/2015/9/8/chartex" xmlns:cx="http://schemas.microsoft.com/office/drawing/2014/chartex">
+          <mc:Fallback>
             <w:pict>
-              <v:shape w14:anchorId="57E701E5" id="Cruz 31" o:spid="_x0000_s1026" type="#_x0000_t11" style="position:absolute;margin-left:91.6pt;margin-top:189.85pt;width:7.6pt;height:8.15pt;z-index:251713536;visibility:visible;mso-wrap-style:square;mso-wrap-distance-left:9pt;mso-wrap-distance-top:0;mso-wrap-distance-right:9pt;mso-wrap-distance-bottom:0;mso-position-horizontal:absolute;mso-position-horizontal-relative:text;mso-position-vertical:absolute;mso-position-vertical-relative:text;v-text-anchor:middle" o:gfxdata="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" fillcolor="#92d050" strokecolor="#1f3763 [1604]" strokeweight="1pt"/>
+              <v:shape w14:anchorId="554296D9" id="Cruz 31" o:spid="_x0000_s1026" type="#_x0000_t11" style="position:absolute;margin-left:91.6pt;margin-top:189.85pt;width:7.6pt;height:8.15pt;z-index:251713536;visibility:visible;mso-wrap-style:square;mso-wrap-distance-left:9pt;mso-wrap-distance-top:0;mso-wrap-distance-right:9pt;mso-wrap-distance-bottom:0;mso-position-horizontal:absolute;mso-position-horizontal-relative:text;mso-position-vertical:absolute;mso-position-vertical-relative:text;v-text-anchor:middle" o:gfxdata="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" fillcolor="#92d050" strokecolor="#1f3763 [1604]" strokeweight="1pt"/>
             </w:pict>
           </mc:Fallback>
         </mc:AlternateContent>
@@ -2013,9 +2013,9 @@
               </wp:anchor>
             </w:drawing>
           </mc:Choice>
-          <mc:Fallback xmlns:w16se="http://schemas.microsoft.com/office/word/2015/wordml/symex" xmlns:w16cid="http://schemas.microsoft.com/office/word/2016/wordml/cid" xmlns:w15="http://schemas.microsoft.com/office/word/2012/wordml" xmlns:am3d="http://schemas.microsoft.com/office/drawing/2017/model3d" xmlns:aink="http://schemas.microsoft.com/office/drawing/2016/ink" xmlns:cx8="http://schemas.microsoft.com/office/drawing/2016/5/14/chartex" xmlns:cx7="http://schemas.microsoft.com/office/drawing/2016/5/13/chartex" xmlns:cx6="http://schemas.microsoft.com/office/drawing/2016/5/12/chartex" xmlns:cx5="http://schemas.microsoft.com/office/drawing/2016/5/11/chartex" xmlns:cx4="http://schemas.microsoft.com/office/drawing/2016/5/10/chartex" xmlns:cx3="http://schemas.microsoft.com/office/drawing/2016/5/9/chartex" xmlns:cx2="http://schemas.microsoft.com/office/drawing/2015/10/21/chartex" xmlns:cx1="http://schemas.microsoft.com/office/drawing/2015/9/8/chartex" xmlns:cx="http://schemas.microsoft.com/office/drawing/2014/chartex">
+          <mc:Fallback>
             <w:pict>
-              <v:shape w14:anchorId="31085935" id="Cruz 193" o:spid="_x0000_s1026" type="#_x0000_t11" style="position:absolute;margin-left:77.45pt;margin-top:244pt;width:7.6pt;height:8.15pt;z-index:251717632;visibility:visible;mso-wrap-style:square;mso-wrap-distance-left:9pt;mso-wrap-distance-top:0;mso-wrap-distance-right:9pt;mso-wrap-distance-bottom:0;mso-position-horizontal:absolute;mso-position-horizontal-relative:text;mso-position-vertical:absolute;mso-position-vertical-relative:text;v-text-anchor:middle" o:gfxdata="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" fillcolor="#92d050" strokecolor="#1f3763 [1604]" strokeweight="1pt"/>
+              <v:shape w14:anchorId="53381236" id="Cruz 193" o:spid="_x0000_s1026" type="#_x0000_t11" style="position:absolute;margin-left:77.45pt;margin-top:244pt;width:7.6pt;height:8.15pt;z-index:251717632;visibility:visible;mso-wrap-style:square;mso-wrap-distance-left:9pt;mso-wrap-distance-top:0;mso-wrap-distance-right:9pt;mso-wrap-distance-bottom:0;mso-position-horizontal:absolute;mso-position-horizontal-relative:text;mso-position-vertical:absolute;mso-position-vertical-relative:text;v-text-anchor:middle" o:gfxdata="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" fillcolor="#92d050" strokecolor="#1f3763 [1604]" strokeweight="1pt"/>
             </w:pict>
           </mc:Fallback>
         </mc:AlternateContent>
@@ -2085,9 +2085,9 @@
               </wp:anchor>
             </w:drawing>
           </mc:Choice>
-          <mc:Fallback xmlns:w16se="http://schemas.microsoft.com/office/word/2015/wordml/symex" xmlns:w16cid="http://schemas.microsoft.com/office/word/2016/wordml/cid" xmlns:w15="http://schemas.microsoft.com/office/word/2012/wordml" xmlns:am3d="http://schemas.microsoft.com/office/drawing/2017/model3d" xmlns:aink="http://schemas.microsoft.com/office/drawing/2016/ink" xmlns:cx8="http://schemas.microsoft.com/office/drawing/2016/5/14/chartex" xmlns:cx7="http://schemas.microsoft.com/office/drawing/2016/5/13/chartex" xmlns:cx6="http://schemas.microsoft.com/office/drawing/2016/5/12/chartex" xmlns:cx5="http://schemas.microsoft.com/office/drawing/2016/5/11/chartex" xmlns:cx4="http://schemas.microsoft.com/office/drawing/2016/5/10/chartex" xmlns:cx3="http://schemas.microsoft.com/office/drawing/2016/5/9/chartex" xmlns:cx2="http://schemas.microsoft.com/office/drawing/2015/10/21/chartex" xmlns:cx1="http://schemas.microsoft.com/office/drawing/2015/9/8/chartex" xmlns:cx="http://schemas.microsoft.com/office/drawing/2014/chartex">
+          <mc:Fallback>
             <w:pict>
-              <v:shape w14:anchorId="7DDCE206" id="Cruz 192" o:spid="_x0000_s1026" type="#_x0000_t11" style="position:absolute;margin-left:75.3pt;margin-top:198.05pt;width:7.6pt;height:8.15pt;z-index:251715584;visibility:visible;mso-wrap-style:square;mso-wrap-distance-left:9pt;mso-wrap-distance-top:0;mso-wrap-distance-right:9pt;mso-wrap-distance-bottom:0;mso-position-horizontal:absolute;mso-position-horizontal-relative:text;mso-position-vertical:absolute;mso-position-vertical-relative:text;v-text-anchor:middle" o:gfxdata="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" fillcolor="#92d050" strokecolor="#1f3763 [1604]" strokeweight="1pt"/>
+              <v:shape w14:anchorId="6DB232E8" id="Cruz 192" o:spid="_x0000_s1026" type="#_x0000_t11" style="position:absolute;margin-left:75.3pt;margin-top:198.05pt;width:7.6pt;height:8.15pt;z-index:251715584;visibility:visible;mso-wrap-style:square;mso-wrap-distance-left:9pt;mso-wrap-distance-top:0;mso-wrap-distance-right:9pt;mso-wrap-distance-bottom:0;mso-position-horizontal:absolute;mso-position-horizontal-relative:text;mso-position-vertical:absolute;mso-position-vertical-relative:text;v-text-anchor:middle" o:gfxdata="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" fillcolor="#92d050" strokecolor="#1f3763 [1604]" strokeweight="1pt"/>
             </w:pict>
           </mc:Fallback>
         </mc:AlternateContent>
@@ -2170,9 +2170,9 @@
               </wp:anchor>
             </w:drawing>
           </mc:Choice>
-          <mc:Fallback xmlns:w16se="http://schemas.microsoft.com/office/word/2015/wordml/symex" xmlns:w16cid="http://schemas.microsoft.com/office/word/2016/wordml/cid" xmlns:w15="http://schemas.microsoft.com/office/word/2012/wordml" xmlns:am3d="http://schemas.microsoft.com/office/drawing/2017/model3d" xmlns:aink="http://schemas.microsoft.com/office/drawing/2016/ink" xmlns:cx8="http://schemas.microsoft.com/office/drawing/2016/5/14/chartex" xmlns:cx7="http://schemas.microsoft.com/office/drawing/2016/5/13/chartex" xmlns:cx6="http://schemas.microsoft.com/office/drawing/2016/5/12/chartex" xmlns:cx5="http://schemas.microsoft.com/office/drawing/2016/5/11/chartex" xmlns:cx4="http://schemas.microsoft.com/office/drawing/2016/5/10/chartex" xmlns:cx3="http://schemas.microsoft.com/office/drawing/2016/5/9/chartex" xmlns:cx2="http://schemas.microsoft.com/office/drawing/2015/10/21/chartex" xmlns:cx1="http://schemas.microsoft.com/office/drawing/2015/9/8/chartex" xmlns:cx="http://schemas.microsoft.com/office/drawing/2014/chartex">
+          <mc:Fallback>
             <w:pict>
-              <v:oval w14:anchorId="0CD345B6" id="Elipse 30" o:spid="_x0000_s1026" style="position:absolute;margin-left:96.05pt;margin-top:180.55pt;width:9.25pt;height:9.25pt;flip:x;z-index:251711488;visibility:visible;mso-wrap-style:square;mso-width-percent:0;mso-height-percent:0;mso-wrap-distance-left:9pt;mso-wrap-distance-top:0;mso-wrap-distance-right:9pt;mso-wrap-distance-bottom:0;mso-position-horizontal:absolute;mso-position-horizontal-relative:text;mso-position-vertical:absolute;mso-position-vertical-relative:text;mso-width-percent:0;mso-height-percent:0;mso-width-relative:margin;mso-height-relative:margin;v-text-anchor:middle" o:gfxdata="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" fillcolor="red" strokecolor="#c00000" strokeweight="1pt">
+              <v:oval w14:anchorId="0A566937" id="Elipse 30" o:spid="_x0000_s1026" style="position:absolute;margin-left:96.05pt;margin-top:180.55pt;width:9.25pt;height:9.25pt;flip:x;z-index:251711488;visibility:visible;mso-wrap-style:square;mso-width-percent:0;mso-height-percent:0;mso-wrap-distance-left:9pt;mso-wrap-distance-top:0;mso-wrap-distance-right:9pt;mso-wrap-distance-bottom:0;mso-position-horizontal:absolute;mso-position-horizontal-relative:text;mso-position-vertical:absolute;mso-position-vertical-relative:text;mso-width-percent:0;mso-height-percent:0;mso-width-relative:margin;mso-height-relative:margin;v-text-anchor:middle" o:gfxdata="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" fillcolor="red" strokecolor="#c00000" strokeweight="1pt">
                 <v:fill opacity="37265f"/>
                 <v:stroke joinstyle="miter"/>
               </v:oval>
@@ -2258,9 +2258,9 @@
               </wp:anchor>
             </w:drawing>
           </mc:Choice>
-          <mc:Fallback xmlns:w16se="http://schemas.microsoft.com/office/word/2015/wordml/symex" xmlns:w16cid="http://schemas.microsoft.com/office/word/2016/wordml/cid" xmlns:w15="http://schemas.microsoft.com/office/word/2012/wordml" xmlns:am3d="http://schemas.microsoft.com/office/drawing/2017/model3d" xmlns:aink="http://schemas.microsoft.com/office/drawing/2016/ink" xmlns:cx8="http://schemas.microsoft.com/office/drawing/2016/5/14/chartex" xmlns:cx7="http://schemas.microsoft.com/office/drawing/2016/5/13/chartex" xmlns:cx6="http://schemas.microsoft.com/office/drawing/2016/5/12/chartex" xmlns:cx5="http://schemas.microsoft.com/office/drawing/2016/5/11/chartex" xmlns:cx4="http://schemas.microsoft.com/office/drawing/2016/5/10/chartex" xmlns:cx3="http://schemas.microsoft.com/office/drawing/2016/5/9/chartex" xmlns:cx2="http://schemas.microsoft.com/office/drawing/2015/10/21/chartex" xmlns:cx1="http://schemas.microsoft.com/office/drawing/2015/9/8/chartex" xmlns:cx="http://schemas.microsoft.com/office/drawing/2014/chartex">
+          <mc:Fallback>
             <w:pict>
-              <v:oval w14:anchorId="50305FAB" id="Elipse 29" o:spid="_x0000_s1026" style="position:absolute;margin-left:91.1pt;margin-top:230.75pt;width:9.25pt;height:9.25pt;flip:x;z-index:251709440;visibility:visible;mso-wrap-style:square;mso-width-percent:0;mso-height-percent:0;mso-wrap-distance-left:9pt;mso-wrap-distance-top:0;mso-wrap-distance-right:9pt;mso-wrap-distance-bottom:0;mso-position-horizontal:absolute;mso-position-horizontal-relative:text;mso-position-vertical:absolute;mso-position-vertical-relative:text;mso-width-percent:0;mso-height-percent:0;mso-width-relative:margin;mso-height-relative:margin;v-text-anchor:middle" o:gfxdata="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" fillcolor="red" strokecolor="#c00000" strokeweight="1pt">
+              <v:oval w14:anchorId="57F56A50" id="Elipse 29" o:spid="_x0000_s1026" style="position:absolute;margin-left:91.1pt;margin-top:230.75pt;width:9.25pt;height:9.25pt;flip:x;z-index:251709440;visibility:visible;mso-wrap-style:square;mso-width-percent:0;mso-height-percent:0;mso-wrap-distance-left:9pt;mso-wrap-distance-top:0;mso-wrap-distance-right:9pt;mso-wrap-distance-bottom:0;mso-position-horizontal:absolute;mso-position-horizontal-relative:text;mso-position-vertical:absolute;mso-position-vertical-relative:text;mso-width-percent:0;mso-height-percent:0;mso-width-relative:margin;mso-height-relative:margin;v-text-anchor:middle" o:gfxdata="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" fillcolor="red" strokecolor="#c00000" strokeweight="1pt">
                 <v:fill opacity="37265f"/>
                 <v:stroke joinstyle="miter"/>
               </v:oval>
@@ -2346,9 +2346,9 @@
               </wp:anchor>
             </w:drawing>
           </mc:Choice>
-          <mc:Fallback xmlns:w16se="http://schemas.microsoft.com/office/word/2015/wordml/symex" xmlns:w16cid="http://schemas.microsoft.com/office/word/2016/wordml/cid" xmlns:w15="http://schemas.microsoft.com/office/word/2012/wordml" xmlns:am3d="http://schemas.microsoft.com/office/drawing/2017/model3d" xmlns:aink="http://schemas.microsoft.com/office/drawing/2016/ink" xmlns:cx8="http://schemas.microsoft.com/office/drawing/2016/5/14/chartex" xmlns:cx7="http://schemas.microsoft.com/office/drawing/2016/5/13/chartex" xmlns:cx6="http://schemas.microsoft.com/office/drawing/2016/5/12/chartex" xmlns:cx5="http://schemas.microsoft.com/office/drawing/2016/5/11/chartex" xmlns:cx4="http://schemas.microsoft.com/office/drawing/2016/5/10/chartex" xmlns:cx3="http://schemas.microsoft.com/office/drawing/2016/5/9/chartex" xmlns:cx2="http://schemas.microsoft.com/office/drawing/2015/10/21/chartex" xmlns:cx1="http://schemas.microsoft.com/office/drawing/2015/9/8/chartex" xmlns:cx="http://schemas.microsoft.com/office/drawing/2014/chartex">
+          <mc:Fallback>
             <w:pict>
-              <v:oval w14:anchorId="04E71F5F" id="Elipse 28" o:spid="_x0000_s1026" style="position:absolute;margin-left:63.75pt;margin-top:217.6pt;width:9.25pt;height:9.25pt;flip:x;z-index:251707392;visibility:visible;mso-wrap-style:square;mso-width-percent:0;mso-height-percent:0;mso-wrap-distance-left:9pt;mso-wrap-distance-top:0;mso-wrap-distance-right:9pt;mso-wrap-distance-bottom:0;mso-position-horizontal:absolute;mso-position-horizontal-relative:text;mso-position-vertical:absolute;mso-position-vertical-relative:text;mso-width-percent:0;mso-height-percent:0;mso-width-relative:margin;mso-height-relative:margin;v-text-anchor:middle" o:gfxdata="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" fillcolor="red" strokecolor="#c00000" strokeweight="1pt">
+              <v:oval w14:anchorId="2D6F2180" id="Elipse 28" o:spid="_x0000_s1026" style="position:absolute;margin-left:63.75pt;margin-top:217.6pt;width:9.25pt;height:9.25pt;flip:x;z-index:251707392;visibility:visible;mso-wrap-style:square;mso-width-percent:0;mso-height-percent:0;mso-wrap-distance-left:9pt;mso-wrap-distance-top:0;mso-wrap-distance-right:9pt;mso-wrap-distance-bottom:0;mso-position-horizontal:absolute;mso-position-horizontal-relative:text;mso-position-vertical:absolute;mso-position-vertical-relative:text;mso-width-percent:0;mso-height-percent:0;mso-width-relative:margin;mso-height-relative:margin;v-text-anchor:middle" o:gfxdata="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" fillcolor="red" strokecolor="#c00000" strokeweight="1pt">
                 <v:fill opacity="37265f"/>
                 <v:stroke joinstyle="miter"/>
               </v:oval>
@@ -2434,9 +2434,9 @@
               </wp:anchor>
             </w:drawing>
           </mc:Choice>
-          <mc:Fallback xmlns:w16se="http://schemas.microsoft.com/office/word/2015/wordml/symex" xmlns:w16cid="http://schemas.microsoft.com/office/word/2016/wordml/cid" xmlns:w15="http://schemas.microsoft.com/office/word/2012/wordml" xmlns:am3d="http://schemas.microsoft.com/office/drawing/2017/model3d" xmlns:aink="http://schemas.microsoft.com/office/drawing/2016/ink" xmlns:cx8="http://schemas.microsoft.com/office/drawing/2016/5/14/chartex" xmlns:cx7="http://schemas.microsoft.com/office/drawing/2016/5/13/chartex" xmlns:cx6="http://schemas.microsoft.com/office/drawing/2016/5/12/chartex" xmlns:cx5="http://schemas.microsoft.com/office/drawing/2016/5/11/chartex" xmlns:cx4="http://schemas.microsoft.com/office/drawing/2016/5/10/chartex" xmlns:cx3="http://schemas.microsoft.com/office/drawing/2016/5/9/chartex" xmlns:cx2="http://schemas.microsoft.com/office/drawing/2015/10/21/chartex" xmlns:cx1="http://schemas.microsoft.com/office/drawing/2015/9/8/chartex" xmlns:cx="http://schemas.microsoft.com/office/drawing/2014/chartex">
+          <mc:Fallback>
             <w:pict>
-              <v:oval w14:anchorId="4E8CFBFD" id="Elipse 27" o:spid="_x0000_s1026" style="position:absolute;margin-left:65.5pt;margin-top:197.5pt;width:9.25pt;height:9.25pt;flip:x;z-index:251705344;visibility:visible;mso-wrap-style:square;mso-width-percent:0;mso-height-percent:0;mso-wrap-distance-left:9pt;mso-wrap-distance-top:0;mso-wrap-distance-right:9pt;mso-wrap-distance-bottom:0;mso-position-horizontal:absolute;mso-position-horizontal-relative:text;mso-position-vertical:absolute;mso-position-vertical-relative:text;mso-width-percent:0;mso-height-percent:0;mso-width-relative:margin;mso-height-relative:margin;v-text-anchor:middle" o:gfxdata="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" fillcolor="red" strokecolor="#c00000" strokeweight="1pt">
+              <v:oval w14:anchorId="62B54608" id="Elipse 27" o:spid="_x0000_s1026" style="position:absolute;margin-left:65.5pt;margin-top:197.5pt;width:9.25pt;height:9.25pt;flip:x;z-index:251705344;visibility:visible;mso-wrap-style:square;mso-width-percent:0;mso-height-percent:0;mso-wrap-distance-left:9pt;mso-wrap-distance-top:0;mso-wrap-distance-right:9pt;mso-wrap-distance-bottom:0;mso-position-horizontal:absolute;mso-position-horizontal-relative:text;mso-position-vertical:absolute;mso-position-vertical-relative:text;mso-width-percent:0;mso-height-percent:0;mso-width-relative:margin;mso-height-relative:margin;v-text-anchor:middle" o:gfxdata="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" fillcolor="red" strokecolor="#c00000" strokeweight="1pt">
                 <v:fill opacity="37265f"/>
                 <v:stroke joinstyle="miter"/>
               </v:oval>
@@ -2473,7 +2473,7 @@
                     <pic:cNvPicPr/>
                   </pic:nvPicPr>
                   <pic:blipFill rotWithShape="1">
-                    <a:blip r:embed="rId6">
+                    <a:blip r:embed="rId5">
                       <a:extLst>
                         <a:ext uri="{28A0092B-C50C-407E-A947-70E740481C1C}">
                           <a14:useLocalDpi xmlns:a14="http://schemas.microsoft.com/office/drawing/2010/main" val="0"/>
@@ -2594,7 +2594,7 @@
           </mc:Choice>
           <mc:Fallback>
             <w:pict>
-              <v:shape id="_x0000_s1034" type="#_x0000_t202" style="position:absolute;margin-left:519.25pt;margin-top:209.45pt;width:37.05pt;height:20.7pt;z-index:251693056;visibility:visible;mso-wrap-style:square;mso-width-percent:0;mso-height-percent:0;mso-wrap-distance-left:9pt;mso-wrap-distance-top:3.6pt;mso-wrap-distance-right:9pt;mso-wrap-distance-bottom:3.6pt;mso-position-horizontal:absolute;mso-position-horizontal-relative:margin;mso-position-vertical:absolute;mso-position-vertical-relative:text;mso-width-percent:0;mso-height-percent:0;mso-width-relative:margin;mso-height-relative:margin;v-text-anchor:top" o:gfxdata="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" filled="f" stroked="f">
+              <v:shape w14:anchorId="5A21A189" id="_x0000_s1034" type="#_x0000_t202" style="position:absolute;margin-left:519.25pt;margin-top:209.45pt;width:37.05pt;height:20.7pt;z-index:251693056;visibility:visible;mso-wrap-style:square;mso-width-percent:0;mso-height-percent:0;mso-wrap-distance-left:9pt;mso-wrap-distance-top:3.6pt;mso-wrap-distance-right:9pt;mso-wrap-distance-bottom:3.6pt;mso-position-horizontal:absolute;mso-position-horizontal-relative:margin;mso-position-vertical:absolute;mso-position-vertical-relative:text;mso-width-percent:0;mso-height-percent:0;mso-width-relative:margin;mso-height-relative:margin;v-text-anchor:top" o:gfxdata="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" filled="f" stroked="f">
                 <v:textbox>
                   <w:txbxContent>
                     <w:p>
@@ -2707,7 +2707,7 @@
           </mc:Choice>
           <mc:Fallback>
             <w:pict>
-              <v:shape id="_x0000_s1035" type="#_x0000_t202" style="position:absolute;margin-left:519.85pt;margin-top:264.55pt;width:37.05pt;height:20.7pt;z-index:251691008;visibility:visible;mso-wrap-style:square;mso-width-percent:0;mso-height-percent:0;mso-wrap-distance-left:9pt;mso-wrap-distance-top:3.6pt;mso-wrap-distance-right:9pt;mso-wrap-distance-bottom:3.6pt;mso-position-horizontal:absolute;mso-position-horizontal-relative:margin;mso-position-vertical:absolute;mso-position-vertical-relative:text;mso-width-percent:0;mso-height-percent:0;mso-width-relative:margin;mso-height-relative:margin;v-text-anchor:top" o:gfxdata="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" filled="f" stroked="f">
+              <v:shape w14:anchorId="5A21A189" id="_x0000_s1035" type="#_x0000_t202" style="position:absolute;margin-left:519.85pt;margin-top:264.55pt;width:37.05pt;height:20.7pt;z-index:251691008;visibility:visible;mso-wrap-style:square;mso-width-percent:0;mso-height-percent:0;mso-wrap-distance-left:9pt;mso-wrap-distance-top:3.6pt;mso-wrap-distance-right:9pt;mso-wrap-distance-bottom:3.6pt;mso-position-horizontal:absolute;mso-position-horizontal-relative:margin;mso-position-vertical:absolute;mso-position-vertical-relative:text;mso-width-percent:0;mso-height-percent:0;mso-width-relative:margin;mso-height-relative:margin;v-text-anchor:top" o:gfxdata="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" filled="f" stroked="f">
                 <v:textbox>
                   <w:txbxContent>
                     <w:p>
@@ -2820,7 +2820,7 @@
           </mc:Choice>
           <mc:Fallback>
             <w:pict>
-              <v:shape id="_x0000_s1036" type="#_x0000_t202" style="position:absolute;margin-left:510.1pt;margin-top:323.45pt;width:37.05pt;height:20.7pt;z-index:251688960;visibility:visible;mso-wrap-style:square;mso-width-percent:0;mso-height-percent:0;mso-wrap-distance-left:9pt;mso-wrap-distance-top:3.6pt;mso-wrap-distance-right:9pt;mso-wrap-distance-bottom:3.6pt;mso-position-horizontal:absolute;mso-position-horizontal-relative:margin;mso-position-vertical:absolute;mso-position-vertical-relative:text;mso-width-percent:0;mso-height-percent:0;mso-width-relative:margin;mso-height-relative:margin;v-text-anchor:top" o:gfxdata="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" filled="f" stroked="f">
+              <v:shape w14:anchorId="5A21A189" id="_x0000_s1036" type="#_x0000_t202" style="position:absolute;margin-left:510.1pt;margin-top:323.45pt;width:37.05pt;height:20.7pt;z-index:251688960;visibility:visible;mso-wrap-style:square;mso-width-percent:0;mso-height-percent:0;mso-wrap-distance-left:9pt;mso-wrap-distance-top:3.6pt;mso-wrap-distance-right:9pt;mso-wrap-distance-bottom:3.6pt;mso-position-horizontal:absolute;mso-position-horizontal-relative:margin;mso-position-vertical:absolute;mso-position-vertical-relative:text;mso-width-percent:0;mso-height-percent:0;mso-width-relative:margin;mso-height-relative:margin;v-text-anchor:top" o:gfxdata="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" filled="f" stroked="f">
                 <v:textbox>
                   <w:txbxContent>
                     <w:p>
@@ -3030,9 +3030,9 @@
               </wp:anchor>
             </w:drawing>
           </mc:Choice>
-          <mc:Fallback xmlns:w16se="http://schemas.microsoft.com/office/word/2015/wordml/symex" xmlns:w16cid="http://schemas.microsoft.com/office/word/2016/wordml/cid" xmlns:w15="http://schemas.microsoft.com/office/word/2012/wordml" xmlns:am3d="http://schemas.microsoft.com/office/drawing/2017/model3d" xmlns:aink="http://schemas.microsoft.com/office/drawing/2016/ink" xmlns:cx8="http://schemas.microsoft.com/office/drawing/2016/5/14/chartex" xmlns:cx7="http://schemas.microsoft.com/office/drawing/2016/5/13/chartex" xmlns:cx6="http://schemas.microsoft.com/office/drawing/2016/5/12/chartex" xmlns:cx5="http://schemas.microsoft.com/office/drawing/2016/5/11/chartex" xmlns:cx4="http://schemas.microsoft.com/office/drawing/2016/5/10/chartex" xmlns:cx3="http://schemas.microsoft.com/office/drawing/2016/5/9/chartex" xmlns:cx2="http://schemas.microsoft.com/office/drawing/2015/10/21/chartex" xmlns:cx1="http://schemas.microsoft.com/office/drawing/2015/9/8/chartex" xmlns:cx="http://schemas.microsoft.com/office/drawing/2014/chartex">
+          <mc:Fallback>
             <w:pict>
-              <v:shape w14:anchorId="0C150BD1" id="Cruz 18" o:spid="_x0000_s1026" type="#_x0000_t11" style="position:absolute;margin-left:513.35pt;margin-top:281.5pt;width:7.6pt;height:8.15pt;z-index:251684864;visibility:visible;mso-wrap-style:square;mso-wrap-distance-left:9pt;mso-wrap-distance-top:0;mso-wrap-distance-right:9pt;mso-wrap-distance-bottom:0;mso-position-horizontal:absolute;mso-position-horizontal-relative:text;mso-position-vertical:absolute;mso-position-vertical-relative:text;v-text-anchor:middle" o:gfxdata="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" fillcolor="#92d050" strokecolor="#1f3763 [1604]" strokeweight="1pt"/>
+              <v:shape w14:anchorId="3B29BF2C" id="Cruz 18" o:spid="_x0000_s1026" type="#_x0000_t11" style="position:absolute;margin-left:513.35pt;margin-top:281.5pt;width:7.6pt;height:8.15pt;z-index:251684864;visibility:visible;mso-wrap-style:square;mso-wrap-distance-left:9pt;mso-wrap-distance-top:0;mso-wrap-distance-right:9pt;mso-wrap-distance-bottom:0;mso-position-horizontal:absolute;mso-position-horizontal-relative:text;mso-position-vertical:absolute;mso-position-vertical-relative:text;v-text-anchor:middle" o:gfxdata="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" fillcolor="#92d050" strokecolor="#1f3763 [1604]" strokeweight="1pt"/>
             </w:pict>
           </mc:Fallback>
         </mc:AlternateContent>
@@ -3102,9 +3102,9 @@
               </wp:anchor>
             </w:drawing>
           </mc:Choice>
-          <mc:Fallback xmlns:w16se="http://schemas.microsoft.com/office/word/2015/wordml/symex" xmlns:w16cid="http://schemas.microsoft.com/office/word/2016/wordml/cid" xmlns:w15="http://schemas.microsoft.com/office/word/2012/wordml" xmlns:am3d="http://schemas.microsoft.com/office/drawing/2017/model3d" xmlns:aink="http://schemas.microsoft.com/office/drawing/2016/ink" xmlns:cx8="http://schemas.microsoft.com/office/drawing/2016/5/14/chartex" xmlns:cx7="http://schemas.microsoft.com/office/drawing/2016/5/13/chartex" xmlns:cx6="http://schemas.microsoft.com/office/drawing/2016/5/12/chartex" xmlns:cx5="http://schemas.microsoft.com/office/drawing/2016/5/11/chartex" xmlns:cx4="http://schemas.microsoft.com/office/drawing/2016/5/10/chartex" xmlns:cx3="http://schemas.microsoft.com/office/drawing/2016/5/9/chartex" xmlns:cx2="http://schemas.microsoft.com/office/drawing/2015/10/21/chartex" xmlns:cx1="http://schemas.microsoft.com/office/drawing/2015/9/8/chartex" xmlns:cx="http://schemas.microsoft.com/office/drawing/2014/chartex">
+          <mc:Fallback>
             <w:pict>
-              <v:shape w14:anchorId="20410670" id="Cruz 17" o:spid="_x0000_s1026" type="#_x0000_t11" style="position:absolute;margin-left:547.05pt;margin-top:291.25pt;width:7.6pt;height:8.15pt;z-index:251682816;visibility:visible;mso-wrap-style:square;mso-wrap-distance-left:9pt;mso-wrap-distance-top:0;mso-wrap-distance-right:9pt;mso-wrap-distance-bottom:0;mso-position-horizontal:absolute;mso-position-horizontal-relative:text;mso-position-vertical:absolute;mso-position-vertical-relative:text;v-text-anchor:middle" o:gfxdata="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" fillcolor="#92d050" strokecolor="#1f3763 [1604]" strokeweight="1pt"/>
+              <v:shape w14:anchorId="1EB7728C" id="Cruz 17" o:spid="_x0000_s1026" type="#_x0000_t11" style="position:absolute;margin-left:547.05pt;margin-top:291.25pt;width:7.6pt;height:8.15pt;z-index:251682816;visibility:visible;mso-wrap-style:square;mso-wrap-distance-left:9pt;mso-wrap-distance-top:0;mso-wrap-distance-right:9pt;mso-wrap-distance-bottom:0;mso-position-horizontal:absolute;mso-position-horizontal-relative:text;mso-position-vertical:absolute;mso-position-vertical-relative:text;v-text-anchor:middle" o:gfxdata="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" fillcolor="#92d050" strokecolor="#1f3763 [1604]" strokeweight="1pt"/>
             </w:pict>
           </mc:Fallback>
         </mc:AlternateContent>
@@ -3174,9 +3174,9 @@
               </wp:anchor>
             </w:drawing>
           </mc:Choice>
-          <mc:Fallback xmlns:w16se="http://schemas.microsoft.com/office/word/2015/wordml/symex" xmlns:w16cid="http://schemas.microsoft.com/office/word/2016/wordml/cid" xmlns:w15="http://schemas.microsoft.com/office/word/2012/wordml" xmlns:am3d="http://schemas.microsoft.com/office/drawing/2017/model3d" xmlns:aink="http://schemas.microsoft.com/office/drawing/2016/ink" xmlns:cx8="http://schemas.microsoft.com/office/drawing/2016/5/14/chartex" xmlns:cx7="http://schemas.microsoft.com/office/drawing/2016/5/13/chartex" xmlns:cx6="http://schemas.microsoft.com/office/drawing/2016/5/12/chartex" xmlns:cx5="http://schemas.microsoft.com/office/drawing/2016/5/11/chartex" xmlns:cx4="http://schemas.microsoft.com/office/drawing/2016/5/10/chartex" xmlns:cx3="http://schemas.microsoft.com/office/drawing/2016/5/9/chartex" xmlns:cx2="http://schemas.microsoft.com/office/drawing/2015/10/21/chartex" xmlns:cx1="http://schemas.microsoft.com/office/drawing/2015/9/8/chartex" xmlns:cx="http://schemas.microsoft.com/office/drawing/2014/chartex">
+          <mc:Fallback>
             <w:pict>
-              <v:shape w14:anchorId="24C37CA3" id="Cruz 16" o:spid="_x0000_s1026" type="#_x0000_t11" style="position:absolute;margin-left:544.3pt;margin-top:356.1pt;width:7.6pt;height:8.15pt;z-index:251680768;visibility:visible;mso-wrap-style:square;mso-wrap-distance-left:9pt;mso-wrap-distance-top:0;mso-wrap-distance-right:9pt;mso-wrap-distance-bottom:0;mso-position-horizontal:absolute;mso-position-horizontal-relative:text;mso-position-vertical:absolute;mso-position-vertical-relative:text;v-text-anchor:middle" o:gfxdata="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" fillcolor="#92d050" strokecolor="#1f3763 [1604]" strokeweight="1pt"/>
+              <v:shape w14:anchorId="325101A8" id="Cruz 16" o:spid="_x0000_s1026" type="#_x0000_t11" style="position:absolute;margin-left:544.3pt;margin-top:356.1pt;width:7.6pt;height:8.15pt;z-index:251680768;visibility:visible;mso-wrap-style:square;mso-wrap-distance-left:9pt;mso-wrap-distance-top:0;mso-wrap-distance-right:9pt;mso-wrap-distance-bottom:0;mso-position-horizontal:absolute;mso-position-horizontal-relative:text;mso-position-vertical:absolute;mso-position-vertical-relative:text;v-text-anchor:middle" o:gfxdata="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" fillcolor="#92d050" strokecolor="#1f3763 [1604]" strokeweight="1pt"/>
             </w:pict>
           </mc:Fallback>
         </mc:AlternateContent>
@@ -3259,9 +3259,9 @@
               </wp:anchor>
             </w:drawing>
           </mc:Choice>
-          <mc:Fallback xmlns:w16se="http://schemas.microsoft.com/office/word/2015/wordml/symex" xmlns:w16cid="http://schemas.microsoft.com/office/word/2016/wordml/cid" xmlns:w15="http://schemas.microsoft.com/office/word/2012/wordml" xmlns:am3d="http://schemas.microsoft.com/office/drawing/2017/model3d" xmlns:aink="http://schemas.microsoft.com/office/drawing/2016/ink" xmlns:cx8="http://schemas.microsoft.com/office/drawing/2016/5/14/chartex" xmlns:cx7="http://schemas.microsoft.com/office/drawing/2016/5/13/chartex" xmlns:cx6="http://schemas.microsoft.com/office/drawing/2016/5/12/chartex" xmlns:cx5="http://schemas.microsoft.com/office/drawing/2016/5/11/chartex" xmlns:cx4="http://schemas.microsoft.com/office/drawing/2016/5/10/chartex" xmlns:cx3="http://schemas.microsoft.com/office/drawing/2016/5/9/chartex" xmlns:cx2="http://schemas.microsoft.com/office/drawing/2015/10/21/chartex" xmlns:cx1="http://schemas.microsoft.com/office/drawing/2015/9/8/chartex" xmlns:cx="http://schemas.microsoft.com/office/drawing/2014/chartex">
+          <mc:Fallback>
             <w:pict>
-              <v:oval w14:anchorId="00FF1252" id="Elipse 8" o:spid="_x0000_s1026" style="position:absolute;margin-left:510.1pt;margin-top:321.2pt;width:9.25pt;height:9.25pt;flip:x;z-index:251670528;visibility:visible;mso-wrap-style:square;mso-width-percent:0;mso-height-percent:0;mso-wrap-distance-left:9pt;mso-wrap-distance-top:0;mso-wrap-distance-right:9pt;mso-wrap-distance-bottom:0;mso-position-horizontal:absolute;mso-position-horizontal-relative:text;mso-position-vertical:absolute;mso-position-vertical-relative:text;mso-width-percent:0;mso-height-percent:0;mso-width-relative:margin;mso-height-relative:margin;v-text-anchor:middle" o:gfxdata="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" fillcolor="red" strokecolor="#c00000" strokeweight="1pt">
+              <v:oval w14:anchorId="24D7A76C" id="Elipse 8" o:spid="_x0000_s1026" style="position:absolute;margin-left:510.1pt;margin-top:321.2pt;width:9.25pt;height:9.25pt;flip:x;z-index:251670528;visibility:visible;mso-wrap-style:square;mso-width-percent:0;mso-height-percent:0;mso-wrap-distance-left:9pt;mso-wrap-distance-top:0;mso-wrap-distance-right:9pt;mso-wrap-distance-bottom:0;mso-position-horizontal:absolute;mso-position-horizontal-relative:text;mso-position-vertical:absolute;mso-position-vertical-relative:text;mso-width-percent:0;mso-height-percent:0;mso-width-relative:margin;mso-height-relative:margin;v-text-anchor:middle" o:gfxdata="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" fillcolor="red" strokecolor="#c00000" strokeweight="1pt">
                 <v:fill opacity="37265f"/>
                 <v:stroke joinstyle="miter"/>
               </v:oval>
@@ -3347,9 +3347,9 @@
               </wp:anchor>
             </w:drawing>
           </mc:Choice>
-          <mc:Fallback xmlns:w16se="http://schemas.microsoft.com/office/word/2015/wordml/symex" xmlns:w16cid="http://schemas.microsoft.com/office/word/2016/wordml/cid" xmlns:w15="http://schemas.microsoft.com/office/word/2012/wordml" xmlns:am3d="http://schemas.microsoft.com/office/drawing/2017/model3d" xmlns:aink="http://schemas.microsoft.com/office/drawing/2016/ink" xmlns:cx8="http://schemas.microsoft.com/office/drawing/2016/5/14/chartex" xmlns:cx7="http://schemas.microsoft.com/office/drawing/2016/5/13/chartex" xmlns:cx6="http://schemas.microsoft.com/office/drawing/2016/5/12/chartex" xmlns:cx5="http://schemas.microsoft.com/office/drawing/2016/5/11/chartex" xmlns:cx4="http://schemas.microsoft.com/office/drawing/2016/5/10/chartex" xmlns:cx3="http://schemas.microsoft.com/office/drawing/2016/5/9/chartex" xmlns:cx2="http://schemas.microsoft.com/office/drawing/2015/10/21/chartex" xmlns:cx1="http://schemas.microsoft.com/office/drawing/2015/9/8/chartex" xmlns:cx="http://schemas.microsoft.com/office/drawing/2014/chartex">
+          <mc:Fallback>
             <w:pict>
-              <v:oval w14:anchorId="576B98D3" id="Elipse 9" o:spid="_x0000_s1026" style="position:absolute;margin-left:528.6pt;margin-top:359.35pt;width:9.25pt;height:9.25pt;flip:x;z-index:251671552;visibility:visible;mso-wrap-style:square;mso-width-percent:0;mso-height-percent:0;mso-wrap-distance-left:9pt;mso-wrap-distance-top:0;mso-wrap-distance-right:9pt;mso-wrap-distance-bottom:0;mso-position-horizontal:absolute;mso-position-horizontal-relative:text;mso-position-vertical:absolute;mso-position-vertical-relative:text;mso-width-percent:0;mso-height-percent:0;mso-width-relative:margin;mso-height-relative:margin;v-text-anchor:middle" o:gfxdata="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" fillcolor="red" strokecolor="#c00000" strokeweight="1pt">
+              <v:oval w14:anchorId="33DD9FE7" id="Elipse 9" o:spid="_x0000_s1026" style="position:absolute;margin-left:528.6pt;margin-top:359.35pt;width:9.25pt;height:9.25pt;flip:x;z-index:251671552;visibility:visible;mso-wrap-style:square;mso-width-percent:0;mso-height-percent:0;mso-wrap-distance-left:9pt;mso-wrap-distance-top:0;mso-wrap-distance-right:9pt;mso-wrap-distance-bottom:0;mso-position-horizontal:absolute;mso-position-horizontal-relative:text;mso-position-vertical:absolute;mso-position-vertical-relative:text;mso-width-percent:0;mso-height-percent:0;mso-width-relative:margin;mso-height-relative:margin;v-text-anchor:middle" o:gfxdata="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" fillcolor="red" strokecolor="#c00000" strokeweight="1pt">
                 <v:fill opacity="37265f"/>
                 <v:stroke joinstyle="miter"/>
               </v:oval>
@@ -3435,9 +3435,9 @@
               </wp:anchor>
             </w:drawing>
           </mc:Choice>
-          <mc:Fallback xmlns:w16se="http://schemas.microsoft.com/office/word/2015/wordml/symex" xmlns:w16cid="http://schemas.microsoft.com/office/word/2016/wordml/cid" xmlns:w15="http://schemas.microsoft.com/office/word/2012/wordml" xmlns:am3d="http://schemas.microsoft.com/office/drawing/2017/model3d" xmlns:aink="http://schemas.microsoft.com/office/drawing/2016/ink" xmlns:cx8="http://schemas.microsoft.com/office/drawing/2016/5/14/chartex" xmlns:cx7="http://schemas.microsoft.com/office/drawing/2016/5/13/chartex" xmlns:cx6="http://schemas.microsoft.com/office/drawing/2016/5/12/chartex" xmlns:cx5="http://schemas.microsoft.com/office/drawing/2016/5/11/chartex" xmlns:cx4="http://schemas.microsoft.com/office/drawing/2016/5/10/chartex" xmlns:cx3="http://schemas.microsoft.com/office/drawing/2016/5/9/chartex" xmlns:cx2="http://schemas.microsoft.com/office/drawing/2015/10/21/chartex" xmlns:cx1="http://schemas.microsoft.com/office/drawing/2015/9/8/chartex" xmlns:cx="http://schemas.microsoft.com/office/drawing/2014/chartex">
+          <mc:Fallback>
             <w:pict>
-              <v:oval w14:anchorId="1CAE7746" id="Elipse 10" o:spid="_x0000_s1026" style="position:absolute;margin-left:516.6pt;margin-top:265.55pt;width:9.25pt;height:9.25pt;flip:x;z-index:251672576;visibility:visible;mso-wrap-style:square;mso-width-percent:0;mso-height-percent:0;mso-wrap-distance-left:9pt;mso-wrap-distance-top:0;mso-wrap-distance-right:9pt;mso-wrap-distance-bottom:0;mso-position-horizontal:absolute;mso-position-horizontal-relative:text;mso-position-vertical:absolute;mso-position-vertical-relative:text;mso-width-percent:0;mso-height-percent:0;mso-width-relative:margin;mso-height-relative:margin;v-text-anchor:middle" o:gfxdata="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" fillcolor="red" strokecolor="#c00000" strokeweight="1pt">
+              <v:oval w14:anchorId="194B50A1" id="Elipse 10" o:spid="_x0000_s1026" style="position:absolute;margin-left:516.6pt;margin-top:265.55pt;width:9.25pt;height:9.25pt;flip:x;z-index:251672576;visibility:visible;mso-wrap-style:square;mso-width-percent:0;mso-height-percent:0;mso-wrap-distance-left:9pt;mso-wrap-distance-top:0;mso-wrap-distance-right:9pt;mso-wrap-distance-bottom:0;mso-position-horizontal:absolute;mso-position-horizontal-relative:text;mso-position-vertical:absolute;mso-position-vertical-relative:text;mso-width-percent:0;mso-height-percent:0;mso-width-relative:margin;mso-height-relative:margin;v-text-anchor:middle" o:gfxdata="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" fillcolor="red" strokecolor="#c00000" strokeweight="1pt">
                 <v:fill opacity="37265f"/>
                 <v:stroke joinstyle="miter"/>
               </v:oval>
@@ -3523,9 +3523,9 @@
               </wp:anchor>
             </w:drawing>
           </mc:Choice>
-          <mc:Fallback xmlns:w16se="http://schemas.microsoft.com/office/word/2015/wordml/symex" xmlns:w16cid="http://schemas.microsoft.com/office/word/2016/wordml/cid" xmlns:w15="http://schemas.microsoft.com/office/word/2012/wordml" xmlns:am3d="http://schemas.microsoft.com/office/drawing/2017/model3d" xmlns:aink="http://schemas.microsoft.com/office/drawing/2016/ink" xmlns:cx8="http://schemas.microsoft.com/office/drawing/2016/5/14/chartex" xmlns:cx7="http://schemas.microsoft.com/office/drawing/2016/5/13/chartex" xmlns:cx6="http://schemas.microsoft.com/office/drawing/2016/5/12/chartex" xmlns:cx5="http://schemas.microsoft.com/office/drawing/2016/5/11/chartex" xmlns:cx4="http://schemas.microsoft.com/office/drawing/2016/5/10/chartex" xmlns:cx3="http://schemas.microsoft.com/office/drawing/2016/5/9/chartex" xmlns:cx2="http://schemas.microsoft.com/office/drawing/2015/10/21/chartex" xmlns:cx1="http://schemas.microsoft.com/office/drawing/2015/9/8/chartex" xmlns:cx="http://schemas.microsoft.com/office/drawing/2014/chartex">
+          <mc:Fallback>
             <w:pict>
-              <v:oval w14:anchorId="6FAEC891" id="Elipse 11" o:spid="_x0000_s1026" style="position:absolute;margin-left:516.6pt;margin-top:214.3pt;width:9.25pt;height:9.25pt;flip:x;z-index:251673600;visibility:visible;mso-wrap-style:square;mso-width-percent:0;mso-height-percent:0;mso-wrap-distance-left:9pt;mso-wrap-distance-top:0;mso-wrap-distance-right:9pt;mso-wrap-distance-bottom:0;mso-position-horizontal:absolute;mso-position-horizontal-relative:text;mso-position-vertical:absolute;mso-position-vertical-relative:text;mso-width-percent:0;mso-height-percent:0;mso-width-relative:margin;mso-height-relative:margin;v-text-anchor:middle" o:gfxdata="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" fillcolor="red" strokecolor="#c00000" strokeweight="1pt">
+              <v:oval w14:anchorId="79C47655" id="Elipse 11" o:spid="_x0000_s1026" style="position:absolute;margin-left:516.6pt;margin-top:214.3pt;width:9.25pt;height:9.25pt;flip:x;z-index:251673600;visibility:visible;mso-wrap-style:square;mso-width-percent:0;mso-height-percent:0;mso-wrap-distance-left:9pt;mso-wrap-distance-top:0;mso-wrap-distance-right:9pt;mso-wrap-distance-bottom:0;mso-position-horizontal:absolute;mso-position-horizontal-relative:text;mso-position-vertical:absolute;mso-position-vertical-relative:text;mso-width-percent:0;mso-height-percent:0;mso-width-relative:margin;mso-height-relative:margin;v-text-anchor:middle" o:gfxdata="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" fillcolor="red" strokecolor="#c00000" strokeweight="1pt">
                 <v:fill opacity="37265f"/>
                 <v:stroke joinstyle="miter"/>
               </v:oval>
@@ -3562,7 +3562,7 @@
                     <pic:cNvPicPr/>
                   </pic:nvPicPr>
                   <pic:blipFill rotWithShape="1">
-                    <a:blip r:embed="rId6">
+                    <a:blip r:embed="rId5">
                       <a:extLst>
                         <a:ext uri="{28A0092B-C50C-407E-A947-70E740481C1C}">
                           <a14:useLocalDpi xmlns:a14="http://schemas.microsoft.com/office/drawing/2010/main" val="0"/>
@@ -3669,23 +3669,13 @@
                                 <w:sz w:val="20"/>
                               </w:rPr>
                             </w:pPr>
-                            <w:proofErr w:type="spellStart"/>
                             <w:r>
                               <w:rPr>
                                 <w:b/>
                                 <w:color w:val="4472C4" w:themeColor="accent1"/>
                                 <w:sz w:val="20"/>
                               </w:rPr>
-                              <w:t>Puerta</w:t>
-                            </w:r>
-                            <w:proofErr w:type="spellEnd"/>
-                            <w:r>
-                              <w:rPr>
-                                <w:b/>
-                                <w:color w:val="4472C4" w:themeColor="accent1"/>
-                                <w:sz w:val="20"/>
-                              </w:rPr>
-                              <w:t xml:space="preserve"> </w:t>
+                              <w:t xml:space="preserve">Puerta </w:t>
                             </w:r>
                           </w:p>
                           <w:p>
@@ -3730,7 +3720,7 @@
           </mc:Choice>
           <mc:Fallback>
             <w:pict>
-              <v:shape id="297 Cuadro de texto" o:spid="_x0000_s1038" type="#_x0000_t202" style="position:absolute;margin-left:515.7pt;margin-top:58.15pt;width:47.55pt;height:30.55pt;z-index:251877376;visibility:visible;mso-wrap-style:square;mso-width-percent:0;mso-height-percent:0;mso-wrap-distance-left:9pt;mso-wrap-distance-top:0;mso-wrap-distance-right:9pt;mso-wrap-distance-bottom:0;mso-position-horizontal:absolute;mso-position-horizontal-relative:text;mso-position-vertical:absolute;mso-position-vertical-relative:text;mso-width-percent:0;mso-height-percent:0;mso-width-relative:margin;mso-height-relative:margin;v-text-anchor:top" o:gfxdata="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" fillcolor="white [3201]" stroked="f" strokeweight=".5pt">
+              <v:shape w14:anchorId="04DAF411" id="297 Cuadro de texto" o:spid="_x0000_s1038" type="#_x0000_t202" style="position:absolute;margin-left:515.7pt;margin-top:58.15pt;width:47.55pt;height:30.55pt;z-index:251877376;visibility:visible;mso-wrap-style:square;mso-width-percent:0;mso-height-percent:0;mso-wrap-distance-left:9pt;mso-wrap-distance-top:0;mso-wrap-distance-right:9pt;mso-wrap-distance-bottom:0;mso-position-horizontal:absolute;mso-position-horizontal-relative:text;mso-position-vertical:absolute;mso-position-vertical-relative:text;mso-width-percent:0;mso-height-percent:0;mso-width-relative:margin;mso-height-relative:margin;v-text-anchor:top" o:gfxdata="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" fillcolor="white [3201]" stroked="f" strokeweight=".5pt">
                 <v:textbox>
                   <w:txbxContent>
                     <w:p>
@@ -3742,23 +3732,13 @@
                           <w:sz w:val="20"/>
                         </w:rPr>
                       </w:pPr>
-                      <w:proofErr w:type="spellStart"/>
                       <w:r>
                         <w:rPr>
                           <w:b/>
                           <w:color w:val="4472C4" w:themeColor="accent1"/>
                           <w:sz w:val="20"/>
                         </w:rPr>
-                        <w:t>Puerta</w:t>
-                      </w:r>
-                      <w:proofErr w:type="spellEnd"/>
-                      <w:r>
-                        <w:rPr>
-                          <w:b/>
-                          <w:color w:val="4472C4" w:themeColor="accent1"/>
-                          <w:sz w:val="20"/>
-                        </w:rPr>
-                        <w:t xml:space="preserve"> </w:t>
+                        <w:t xml:space="preserve">Puerta </w:t>
                       </w:r>
                     </w:p>
                     <w:p>
@@ -3854,23 +3834,13 @@
                                 <w:sz w:val="20"/>
                               </w:rPr>
                             </w:pPr>
-                            <w:proofErr w:type="spellStart"/>
                             <w:r>
                               <w:rPr>
                                 <w:b/>
                                 <w:color w:val="4472C4" w:themeColor="accent1"/>
                                 <w:sz w:val="20"/>
                               </w:rPr>
-                              <w:t>Puerta</w:t>
-                            </w:r>
-                            <w:proofErr w:type="spellEnd"/>
-                            <w:r>
-                              <w:rPr>
-                                <w:b/>
-                                <w:color w:val="4472C4" w:themeColor="accent1"/>
-                                <w:sz w:val="20"/>
-                              </w:rPr>
-                              <w:t xml:space="preserve"> </w:t>
+                              <w:t xml:space="preserve">Puerta </w:t>
                             </w:r>
                           </w:p>
                           <w:p>
@@ -3921,7 +3891,7 @@
           </mc:Choice>
           <mc:Fallback>
             <w:pict>
-              <v:shape id="296 Cuadro de texto" o:spid="_x0000_s1039" type="#_x0000_t202" style="position:absolute;margin-left:-24.65pt;margin-top:160.1pt;width:45.5pt;height:30.55pt;z-index:251875328;visibility:visible;mso-wrap-style:square;mso-width-percent:0;mso-height-percent:0;mso-wrap-distance-left:9pt;mso-wrap-distance-top:0;mso-wrap-distance-right:9pt;mso-wrap-distance-bottom:0;mso-position-horizontal:absolute;mso-position-horizontal-relative:text;mso-position-vertical:absolute;mso-position-vertical-relative:text;mso-width-percent:0;mso-height-percent:0;mso-width-relative:margin;mso-height-relative:margin;v-text-anchor:top" o:gfxdata="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" fillcolor="white [3201]" stroked="f" strokeweight=".5pt">
+              <v:shape w14:anchorId="0E63ED82" id="296 Cuadro de texto" o:spid="_x0000_s1039" type="#_x0000_t202" style="position:absolute;margin-left:-24.65pt;margin-top:160.1pt;width:45.5pt;height:30.55pt;z-index:251875328;visibility:visible;mso-wrap-style:square;mso-width-percent:0;mso-height-percent:0;mso-wrap-distance-left:9pt;mso-wrap-distance-top:0;mso-wrap-distance-right:9pt;mso-wrap-distance-bottom:0;mso-position-horizontal:absolute;mso-position-horizontal-relative:text;mso-position-vertical:absolute;mso-position-vertical-relative:text;mso-width-percent:0;mso-height-percent:0;mso-width-relative:margin;mso-height-relative:margin;v-text-anchor:top" o:gfxdata="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" fillcolor="white [3201]" stroked="f" strokeweight=".5pt">
                 <v:textbox>
                   <w:txbxContent>
                     <w:p>
@@ -3933,23 +3903,13 @@
                           <w:sz w:val="20"/>
                         </w:rPr>
                       </w:pPr>
-                      <w:proofErr w:type="spellStart"/>
                       <w:r>
                         <w:rPr>
                           <w:b/>
                           <w:color w:val="4472C4" w:themeColor="accent1"/>
                           <w:sz w:val="20"/>
                         </w:rPr>
-                        <w:t>Puerta</w:t>
-                      </w:r>
-                      <w:proofErr w:type="spellEnd"/>
-                      <w:r>
-                        <w:rPr>
-                          <w:b/>
-                          <w:color w:val="4472C4" w:themeColor="accent1"/>
-                          <w:sz w:val="20"/>
-                        </w:rPr>
-                        <w:t xml:space="preserve"> </w:t>
+                        <w:t xml:space="preserve">Puerta </w:t>
                       </w:r>
                     </w:p>
                     <w:p>
@@ -4050,23 +4010,13 @@
                                 <w:sz w:val="20"/>
                               </w:rPr>
                             </w:pPr>
-                            <w:proofErr w:type="spellStart"/>
                             <w:r>
                               <w:rPr>
                                 <w:b/>
                                 <w:color w:val="4472C4" w:themeColor="accent1"/>
                                 <w:sz w:val="20"/>
                               </w:rPr>
-                              <w:t>Puerta</w:t>
-                            </w:r>
-                            <w:proofErr w:type="spellEnd"/>
-                            <w:r>
-                              <w:rPr>
-                                <w:b/>
-                                <w:color w:val="4472C4" w:themeColor="accent1"/>
-                                <w:sz w:val="20"/>
-                              </w:rPr>
-                              <w:t xml:space="preserve"> principal</w:t>
+                              <w:t>Puerta principal</w:t>
                             </w:r>
                           </w:p>
                         </w:txbxContent>
@@ -4091,7 +4041,7 @@
           </mc:Choice>
           <mc:Fallback>
             <w:pict>
-              <v:shape id="295 Cuadro de texto" o:spid="_x0000_s1040" type="#_x0000_t202" style="position:absolute;margin-left:507.2pt;margin-top:374.8pt;width:83.55pt;height:21.75pt;z-index:251873280;visibility:visible;mso-wrap-style:square;mso-width-percent:0;mso-height-percent:0;mso-wrap-distance-left:9pt;mso-wrap-distance-top:0;mso-wrap-distance-right:9pt;mso-wrap-distance-bottom:0;mso-position-horizontal:absolute;mso-position-horizontal-relative:text;mso-position-vertical:absolute;mso-position-vertical-relative:text;mso-width-percent:0;mso-height-percent:0;mso-width-relative:margin;mso-height-relative:margin;v-text-anchor:top" o:gfxdata="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" fillcolor="white [3201]" stroked="f" strokeweight=".5pt">
+              <v:shape w14:anchorId="223754C5" id="295 Cuadro de texto" o:spid="_x0000_s1040" type="#_x0000_t202" style="position:absolute;margin-left:507.2pt;margin-top:374.8pt;width:83.55pt;height:21.75pt;z-index:251873280;visibility:visible;mso-wrap-style:square;mso-width-percent:0;mso-height-percent:0;mso-wrap-distance-left:9pt;mso-wrap-distance-top:0;mso-wrap-distance-right:9pt;mso-wrap-distance-bottom:0;mso-position-horizontal:absolute;mso-position-horizontal-relative:text;mso-position-vertical:absolute;mso-position-vertical-relative:text;mso-width-percent:0;mso-height-percent:0;mso-width-relative:margin;mso-height-relative:margin;v-text-anchor:top" o:gfxdata="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" fillcolor="white [3201]" stroked="f" strokeweight=".5pt">
                 <v:textbox>
                   <w:txbxContent>
                     <w:p>
@@ -4102,23 +4052,13 @@
                           <w:sz w:val="20"/>
                         </w:rPr>
                       </w:pPr>
-                      <w:proofErr w:type="spellStart"/>
                       <w:r>
                         <w:rPr>
                           <w:b/>
                           <w:color w:val="4472C4" w:themeColor="accent1"/>
                           <w:sz w:val="20"/>
                         </w:rPr>
-                        <w:t>Puerta</w:t>
-                      </w:r>
-                      <w:proofErr w:type="spellEnd"/>
-                      <w:r>
-                        <w:rPr>
-                          <w:b/>
-                          <w:color w:val="4472C4" w:themeColor="accent1"/>
-                          <w:sz w:val="20"/>
-                        </w:rPr>
-                        <w:t xml:space="preserve"> principal</w:t>
+                        <w:t>Puerta principal</w:t>
                       </w:r>
                     </w:p>
                   </w:txbxContent>
@@ -4234,7 +4174,7 @@
           </mc:Choice>
           <mc:Fallback>
             <w:pict>
-              <v:shape id="294 Cuadro de texto" o:spid="_x0000_s1041" type="#_x0000_t202" style="position:absolute;margin-left:607.6pt;margin-top:133.7pt;width:57.85pt;height:17.3pt;z-index:251871232;visibility:visible;mso-wrap-style:square;mso-width-percent:0;mso-height-percent:0;mso-wrap-distance-left:9pt;mso-wrap-distance-top:0;mso-wrap-distance-right:9pt;mso-wrap-distance-bottom:0;mso-position-horizontal:absolute;mso-position-horizontal-relative:text;mso-position-vertical:absolute;mso-position-vertical-relative:text;mso-width-percent:0;mso-height-percent:0;mso-width-relative:margin;mso-height-relative:margin;v-text-anchor:top" o:gfxdata="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" fillcolor="white [3201]" stroked="f" strokeweight=".5pt">
+              <v:shape w14:anchorId="25916425" id="294 Cuadro de texto" o:spid="_x0000_s1041" type="#_x0000_t202" style="position:absolute;margin-left:607.6pt;margin-top:133.7pt;width:57.85pt;height:17.3pt;z-index:251871232;visibility:visible;mso-wrap-style:square;mso-width-percent:0;mso-height-percent:0;mso-wrap-distance-left:9pt;mso-wrap-distance-top:0;mso-wrap-distance-right:9pt;mso-wrap-distance-bottom:0;mso-position-horizontal:absolute;mso-position-horizontal-relative:text;mso-position-vertical:absolute;mso-position-vertical-relative:text;mso-width-percent:0;mso-height-percent:0;mso-width-relative:margin;mso-height-relative:margin;v-text-anchor:top" o:gfxdata="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" fillcolor="white [3201]" stroked="f" strokeweight=".5pt">
                 <v:textbox>
                   <w:txbxContent>
                     <w:p>
@@ -4336,23 +4276,13 @@
                                 <w:sz w:val="20"/>
                               </w:rPr>
                             </w:pPr>
-                            <w:proofErr w:type="spellStart"/>
                             <w:r>
                               <w:rPr>
                                 <w:b/>
                                 <w:color w:val="4472C4" w:themeColor="accent1"/>
                                 <w:sz w:val="20"/>
                               </w:rPr>
-                              <w:t>Salón</w:t>
-                            </w:r>
-                            <w:proofErr w:type="spellEnd"/>
-                            <w:r>
-                              <w:rPr>
-                                <w:b/>
-                                <w:color w:val="4472C4" w:themeColor="accent1"/>
-                                <w:sz w:val="20"/>
-                              </w:rPr>
-                              <w:t xml:space="preserve"> de </w:t>
+                              <w:t xml:space="preserve">Salón de </w:t>
                             </w:r>
                             <w:proofErr w:type="spellStart"/>
                             <w:r>
@@ -4387,7 +4317,7 @@
           </mc:Choice>
           <mc:Fallback>
             <w:pict>
-              <v:shape id="293 Cuadro de texto" o:spid="_x0000_s1042" type="#_x0000_t202" style="position:absolute;margin-left:598.65pt;margin-top:224pt;width:85.15pt;height:18.3pt;z-index:251869184;visibility:visible;mso-wrap-style:square;mso-width-percent:0;mso-height-percent:0;mso-wrap-distance-left:9pt;mso-wrap-distance-top:0;mso-wrap-distance-right:9pt;mso-wrap-distance-bottom:0;mso-position-horizontal:absolute;mso-position-horizontal-relative:text;mso-position-vertical:absolute;mso-position-vertical-relative:text;mso-width-percent:0;mso-height-percent:0;mso-width-relative:margin;mso-height-relative:margin;v-text-anchor:top" o:gfxdata="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" fillcolor="white [3201]" stroked="f" strokeweight=".5pt">
+              <v:shape w14:anchorId="1C1C23B6" id="293 Cuadro de texto" o:spid="_x0000_s1042" type="#_x0000_t202" style="position:absolute;margin-left:598.65pt;margin-top:224pt;width:85.15pt;height:18.3pt;z-index:251869184;visibility:visible;mso-wrap-style:square;mso-width-percent:0;mso-height-percent:0;mso-wrap-distance-left:9pt;mso-wrap-distance-top:0;mso-wrap-distance-right:9pt;mso-wrap-distance-bottom:0;mso-position-horizontal:absolute;mso-position-horizontal-relative:text;mso-position-vertical:absolute;mso-position-vertical-relative:text;mso-width-percent:0;mso-height-percent:0;mso-width-relative:margin;mso-height-relative:margin;v-text-anchor:top" o:gfxdata="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" fillcolor="white [3201]" stroked="f" strokeweight=".5pt">
                 <v:textbox>
                   <w:txbxContent>
                     <w:p>
@@ -4398,23 +4328,13 @@
                           <w:sz w:val="20"/>
                         </w:rPr>
                       </w:pPr>
-                      <w:proofErr w:type="spellStart"/>
                       <w:r>
                         <w:rPr>
                           <w:b/>
                           <w:color w:val="4472C4" w:themeColor="accent1"/>
                           <w:sz w:val="20"/>
                         </w:rPr>
-                        <w:t>Salón</w:t>
-                      </w:r>
-                      <w:proofErr w:type="spellEnd"/>
-                      <w:r>
-                        <w:rPr>
-                          <w:b/>
-                          <w:color w:val="4472C4" w:themeColor="accent1"/>
-                          <w:sz w:val="20"/>
-                        </w:rPr>
-                        <w:t xml:space="preserve"> de </w:t>
+                        <w:t xml:space="preserve">Salón de </w:t>
                       </w:r>
                       <w:proofErr w:type="spellStart"/>
                       <w:r>
@@ -4532,7 +4452,7 @@
           </mc:Choice>
           <mc:Fallback>
             <w:pict>
-              <v:shape id="292 Cuadro de texto" o:spid="_x0000_s1043" type="#_x0000_t202" style="position:absolute;margin-left:193.35pt;margin-top:269.6pt;width:53pt;height:36.65pt;z-index:251867136;visibility:visible;mso-wrap-style:square;mso-width-percent:0;mso-height-percent:0;mso-wrap-distance-left:9pt;mso-wrap-distance-top:0;mso-wrap-distance-right:9pt;mso-wrap-distance-bottom:0;mso-position-horizontal:absolute;mso-position-horizontal-relative:text;mso-position-vertical:absolute;mso-position-vertical-relative:text;mso-width-percent:0;mso-height-percent:0;mso-width-relative:margin;mso-height-relative:margin;v-text-anchor:top" o:gfxdata="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" fillcolor="white [3201]" stroked="f" strokeweight=".5pt">
+              <v:shape w14:anchorId="606A5C67" id="292 Cuadro de texto" o:spid="_x0000_s1043" type="#_x0000_t202" style="position:absolute;margin-left:193.35pt;margin-top:269.6pt;width:53pt;height:36.65pt;z-index:251867136;visibility:visible;mso-wrap-style:square;mso-width-percent:0;mso-height-percent:0;mso-wrap-distance-left:9pt;mso-wrap-distance-top:0;mso-wrap-distance-right:9pt;mso-wrap-distance-bottom:0;mso-position-horizontal:absolute;mso-position-horizontal-relative:text;mso-position-vertical:absolute;mso-position-vertical-relative:text;mso-width-percent:0;mso-height-percent:0;mso-width-relative:margin;mso-height-relative:margin;v-text-anchor:top" o:gfxdata="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" fillcolor="white [3201]" stroked="f" strokeweight=".5pt">
                 <v:textbox>
                   <w:txbxContent>
                     <w:p>
@@ -4590,7 +4510,7 @@
                     <pic:cNvPicPr/>
                   </pic:nvPicPr>
                   <pic:blipFill rotWithShape="1">
-                    <a:blip r:embed="rId6">
+                    <a:blip r:embed="rId5">
                       <a:extLst>
                         <a:ext uri="{28A0092B-C50C-407E-A947-70E740481C1C}">
                           <a14:useLocalDpi xmlns:a14="http://schemas.microsoft.com/office/drawing/2010/main" val="0"/>
@@ -4689,23 +4609,13 @@
                                 <w:sz w:val="20"/>
                               </w:rPr>
                             </w:pPr>
-                            <w:proofErr w:type="spellStart"/>
                             <w:r>
                               <w:rPr>
                                 <w:b/>
                                 <w:color w:val="4472C4" w:themeColor="accent1"/>
                                 <w:sz w:val="20"/>
                               </w:rPr>
-                              <w:t>Pasillo</w:t>
-                            </w:r>
-                            <w:proofErr w:type="spellEnd"/>
-                            <w:r>
-                              <w:rPr>
-                                <w:b/>
-                                <w:color w:val="4472C4" w:themeColor="accent1"/>
-                                <w:sz w:val="20"/>
-                              </w:rPr>
-                              <w:t xml:space="preserve"> principal</w:t>
+                              <w:t>Pasillo principal</w:t>
                             </w:r>
                           </w:p>
                         </w:txbxContent>
@@ -4730,7 +4640,7 @@
           </mc:Choice>
           <mc:Fallback>
             <w:pict>
-              <v:shape id="291 Cuadro de texto" o:spid="_x0000_s1044" type="#_x0000_t202" style="position:absolute;margin-left:289.15pt;margin-top:166.95pt;width:108.7pt;height:23.75pt;z-index:251865088;visibility:visible;mso-wrap-style:square;mso-width-percent:0;mso-height-percent:0;mso-wrap-distance-left:9pt;mso-wrap-distance-top:0;mso-wrap-distance-right:9pt;mso-wrap-distance-bottom:0;mso-position-horizontal:absolute;mso-position-horizontal-relative:text;mso-position-vertical:absolute;mso-position-vertical-relative:text;mso-width-percent:0;mso-height-percent:0;mso-width-relative:margin;mso-height-relative:margin;v-text-anchor:top" o:gfxdata="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" fillcolor="white [3201]" stroked="f" strokeweight=".5pt">
+              <v:shape w14:anchorId="3AFC9BE0" id="291 Cuadro de texto" o:spid="_x0000_s1044" type="#_x0000_t202" style="position:absolute;margin-left:289.15pt;margin-top:166.95pt;width:108.7pt;height:23.75pt;z-index:251865088;visibility:visible;mso-wrap-style:square;mso-width-percent:0;mso-height-percent:0;mso-wrap-distance-left:9pt;mso-wrap-distance-top:0;mso-wrap-distance-right:9pt;mso-wrap-distance-bottom:0;mso-position-horizontal:absolute;mso-position-horizontal-relative:text;mso-position-vertical:absolute;mso-position-vertical-relative:text;mso-width-percent:0;mso-height-percent:0;mso-width-relative:margin;mso-height-relative:margin;v-text-anchor:top" o:gfxdata="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" fillcolor="white [3201]" stroked="f" strokeweight=".5pt">
                 <v:textbox>
                   <w:txbxContent>
                     <w:p>
@@ -4742,23 +4652,13 @@
                           <w:sz w:val="20"/>
                         </w:rPr>
                       </w:pPr>
-                      <w:proofErr w:type="spellStart"/>
                       <w:r>
                         <w:rPr>
                           <w:b/>
                           <w:color w:val="4472C4" w:themeColor="accent1"/>
                           <w:sz w:val="20"/>
                         </w:rPr>
-                        <w:t>Pasillo</w:t>
-                      </w:r>
-                      <w:proofErr w:type="spellEnd"/>
-                      <w:r>
-                        <w:rPr>
-                          <w:b/>
-                          <w:color w:val="4472C4" w:themeColor="accent1"/>
-                          <w:sz w:val="20"/>
-                        </w:rPr>
-                        <w:t xml:space="preserve"> principal</w:t>
+                        <w:t>Pasillo principal</w:t>
                       </w:r>
                     </w:p>
                   </w:txbxContent>
@@ -4866,7 +4766,7 @@
           </mc:Choice>
           <mc:Fallback>
             <w:pict>
-              <v:shape id="283 Cuadro de texto" o:spid="_x0000_s1045" type="#_x0000_t202" style="position:absolute;margin-left:452.15pt;margin-top:204.65pt;width:37.35pt;height:17.85pt;z-index:251857920;visibility:visible;mso-wrap-style:square;mso-width-percent:0;mso-height-percent:0;mso-wrap-distance-left:9pt;mso-wrap-distance-top:0;mso-wrap-distance-right:9pt;mso-wrap-distance-bottom:0;mso-position-horizontal:absolute;mso-position-horizontal-relative:text;mso-position-vertical:absolute;mso-position-vertical-relative:text;mso-width-percent:0;mso-height-percent:0;mso-width-relative:margin;mso-height-relative:margin;v-text-anchor:top" o:gfxdata="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" fillcolor="white [3201]" stroked="f" strokeweight=".5pt">
+              <v:shape w14:anchorId="5353793F" id="283 Cuadro de texto" o:spid="_x0000_s1045" type="#_x0000_t202" style="position:absolute;margin-left:452.15pt;margin-top:204.65pt;width:37.35pt;height:17.85pt;z-index:251857920;visibility:visible;mso-wrap-style:square;mso-width-percent:0;mso-height-percent:0;mso-wrap-distance-left:9pt;mso-wrap-distance-top:0;mso-wrap-distance-right:9pt;mso-wrap-distance-bottom:0;mso-position-horizontal:absolute;mso-position-horizontal-relative:text;mso-position-vertical:absolute;mso-position-vertical-relative:text;mso-width-percent:0;mso-height-percent:0;mso-width-relative:margin;mso-height-relative:margin;v-text-anchor:top" o:gfxdata="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" fillcolor="white [3201]" stroked="f" strokeweight=".5pt">
                 <v:textbox>
                   <w:txbxContent>
                     <w:p>
@@ -4993,7 +4893,7 @@
           </mc:Choice>
           <mc:Fallback>
             <w:pict>
-              <v:shape id="279 Cuadro de texto" o:spid="_x0000_s1046" type="#_x0000_t202" style="position:absolute;margin-left:25.8pt;margin-top:35.8pt;width:42.8pt;height:18.35pt;z-index:251855872;visibility:visible;mso-wrap-style:square;mso-width-percent:0;mso-height-percent:0;mso-wrap-distance-left:9pt;mso-wrap-distance-top:0;mso-wrap-distance-right:9pt;mso-wrap-distance-bottom:0;mso-position-horizontal:absolute;mso-position-horizontal-relative:text;mso-position-vertical:absolute;mso-position-vertical-relative:text;mso-width-percent:0;mso-height-percent:0;mso-width-relative:margin;mso-height-relative:margin;v-text-anchor:top" o:gfxdata="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" fillcolor="white [3201]" stroked="f" strokeweight=".5pt">
+              <v:shape w14:anchorId="152533DB" id="279 Cuadro de texto" o:spid="_x0000_s1046" type="#_x0000_t202" style="position:absolute;margin-left:25.8pt;margin-top:35.8pt;width:42.8pt;height:18.35pt;z-index:251855872;visibility:visible;mso-wrap-style:square;mso-width-percent:0;mso-height-percent:0;mso-wrap-distance-left:9pt;mso-wrap-distance-top:0;mso-wrap-distance-right:9pt;mso-wrap-distance-bottom:0;mso-position-horizontal:absolute;mso-position-horizontal-relative:text;mso-position-vertical:absolute;mso-position-vertical-relative:text;mso-width-percent:0;mso-height-percent:0;mso-width-relative:margin;mso-height-relative:margin;v-text-anchor:top" o:gfxdata="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" fillcolor="white [3201]" stroked="f" strokeweight=".5pt">
                 <v:textbox>
                   <w:txbxContent>
                     <w:p>
@@ -5102,7 +5002,7 @@
           </mc:Choice>
           <mc:Fallback>
             <w:pict>
-              <v:oval id="Elipse 212" o:spid="_x0000_s1026" style="position:absolute;margin-left:454.15pt;margin-top:190.9pt;width:9.25pt;height:9.25pt;flip:x;z-index:251854848;visibility:visible;mso-wrap-style:square;mso-width-percent:0;mso-height-percent:0;mso-wrap-distance-left:9pt;mso-wrap-distance-top:0;mso-wrap-distance-right:9pt;mso-wrap-distance-bottom:0;mso-position-horizontal:absolute;mso-position-horizontal-relative:text;mso-position-vertical:absolute;mso-position-vertical-relative:text;mso-width-percent:0;mso-height-percent:0;mso-width-relative:margin;mso-height-relative:margin;v-text-anchor:middle" o:gfxdata="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" fillcolor="red" strokecolor="#c00000" strokeweight="1pt">
+              <v:oval w14:anchorId="5FA43101" id="Elipse 212" o:spid="_x0000_s1026" style="position:absolute;margin-left:454.15pt;margin-top:190.9pt;width:9.25pt;height:9.25pt;flip:x;z-index:251854848;visibility:visible;mso-wrap-style:square;mso-width-percent:0;mso-height-percent:0;mso-wrap-distance-left:9pt;mso-wrap-distance-top:0;mso-wrap-distance-right:9pt;mso-wrap-distance-bottom:0;mso-position-horizontal:absolute;mso-position-horizontal-relative:text;mso-position-vertical:absolute;mso-position-vertical-relative:text;mso-width-percent:0;mso-height-percent:0;mso-width-relative:margin;mso-height-relative:margin;v-text-anchor:middle" o:gfxdata="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" fillcolor="red" strokecolor="#c00000" strokeweight="1pt">
                 <v:fill opacity="37265f"/>
                 <v:stroke joinstyle="miter"/>
               </v:oval>
@@ -5177,26 +5077,7 @@
           </mc:Choice>
           <mc:Fallback>
             <w:pict>
-              <v:shapetype id="_x0000_t11" coordsize="21600,21600" o:spt="11" adj="5400" path="m@0,l@0@0,0@0,0@2@0@2@0,21600@1,21600@1@2,21600@2,21600@0@1@0@1,xe">
-                <v:stroke joinstyle="miter"/>
-                <v:formulas>
-                  <v:f eqn="val #0"/>
-                  <v:f eqn="sum width 0 #0"/>
-                  <v:f eqn="sum height 0 #0"/>
-                  <v:f eqn="prod @0 2929 10000"/>
-                  <v:f eqn="sum width 0 @3"/>
-                  <v:f eqn="sum height 0 @3"/>
-                  <v:f eqn="val width"/>
-                  <v:f eqn="val height"/>
-                  <v:f eqn="prod width 1 2"/>
-                  <v:f eqn="prod height 1 2"/>
-                </v:formulas>
-                <v:path gradientshapeok="t" limo="10800,10800" o:connecttype="custom" o:connectlocs="@8,0;0,@9;@8,@7;@6,@9" textboxrect="0,0,21600,21600;5400,5400,16200,16200;10800,10800,10800,10800"/>
-                <v:handles>
-                  <v:h position="#0,topLeft" switch="" xrange="0,10800"/>
-                </v:handles>
-              </v:shapetype>
-              <v:shape id="Cruz 220" o:spid="_x0000_s1026" type="#_x0000_t11" style="position:absolute;margin-left:540.45pt;margin-top:220.45pt;width:7.6pt;height:8.15pt;z-index:251805696;visibility:visible;mso-wrap-style:square;mso-wrap-distance-left:9pt;mso-wrap-distance-top:0;mso-wrap-distance-right:9pt;mso-wrap-distance-bottom:0;mso-position-horizontal:absolute;mso-position-horizontal-relative:text;mso-position-vertical:absolute;mso-position-vertical-relative:text;v-text-anchor:middle" o:gfxdata="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" fillcolor="#92d050" strokecolor="#1f3763 [1604]" strokeweight="1pt"/>
+              <v:shape w14:anchorId="11EFAAFE" id="Cruz 220" o:spid="_x0000_s1026" type="#_x0000_t11" style="position:absolute;margin-left:540.45pt;margin-top:220.45pt;width:7.6pt;height:8.15pt;z-index:251805696;visibility:visible;mso-wrap-style:square;mso-wrap-distance-left:9pt;mso-wrap-distance-top:0;mso-wrap-distance-right:9pt;mso-wrap-distance-bottom:0;mso-position-horizontal:absolute;mso-position-horizontal-relative:text;mso-position-vertical:absolute;mso-position-vertical-relative:text;v-text-anchor:middle" o:gfxdata="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" fillcolor="#92d050" strokecolor="#1f3763 [1604]" strokeweight="1pt"/>
             </w:pict>
           </mc:Fallback>
         </mc:AlternateContent>
@@ -5268,7 +5149,7 @@
           </mc:Choice>
           <mc:Fallback>
             <w:pict>
-              <v:shape id="Cruz 207" o:spid="_x0000_s1026" type="#_x0000_t11" style="position:absolute;margin-left:474.6pt;margin-top:172.65pt;width:7.6pt;height:8.15pt;z-index:251803648;visibility:visible;mso-wrap-style:square;mso-wrap-distance-left:9pt;mso-wrap-distance-top:0;mso-wrap-distance-right:9pt;mso-wrap-distance-bottom:0;mso-position-horizontal:absolute;mso-position-horizontal-relative:text;mso-position-vertical:absolute;mso-position-vertical-relative:text;v-text-anchor:middle" o:gfxdata="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" fillcolor="#92d050" strokecolor="#1f3763 [1604]" strokeweight="1pt"/>
+              <v:shape w14:anchorId="366D4463" id="Cruz 207" o:spid="_x0000_s1026" type="#_x0000_t11" style="position:absolute;margin-left:474.6pt;margin-top:172.65pt;width:7.6pt;height:8.15pt;z-index:251803648;visibility:visible;mso-wrap-style:square;mso-wrap-distance-left:9pt;mso-wrap-distance-top:0;mso-wrap-distance-right:9pt;mso-wrap-distance-bottom:0;mso-position-horizontal:absolute;mso-position-horizontal-relative:text;mso-position-vertical:absolute;mso-position-vertical-relative:text;v-text-anchor:middle" o:gfxdata="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" fillcolor="#92d050" strokecolor="#1f3763 [1604]" strokeweight="1pt"/>
             </w:pict>
           </mc:Fallback>
         </mc:AlternateContent>
@@ -5353,7 +5234,7 @@
           </mc:Choice>
           <mc:Fallback>
             <w:pict>
-              <v:oval id="Elipse 212" o:spid="_x0000_s1026" style="position:absolute;margin-left:511.45pt;margin-top:219pt;width:9.25pt;height:9.25pt;flip:x;z-index:251801600;visibility:visible;mso-wrap-style:square;mso-width-percent:0;mso-height-percent:0;mso-wrap-distance-left:9pt;mso-wrap-distance-top:0;mso-wrap-distance-right:9pt;mso-wrap-distance-bottom:0;mso-position-horizontal:absolute;mso-position-horizontal-relative:text;mso-position-vertical:absolute;mso-position-vertical-relative:text;mso-width-percent:0;mso-height-percent:0;mso-width-relative:margin;mso-height-relative:margin;v-text-anchor:middle" o:gfxdata="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" fillcolor="red" strokecolor="#c00000" strokeweight="1pt">
+              <v:oval w14:anchorId="79BB2A78" id="Elipse 212" o:spid="_x0000_s1026" style="position:absolute;margin-left:511.45pt;margin-top:219pt;width:9.25pt;height:9.25pt;flip:x;z-index:251801600;visibility:visible;mso-wrap-style:square;mso-width-percent:0;mso-height-percent:0;mso-wrap-distance-left:9pt;mso-wrap-distance-top:0;mso-wrap-distance-right:9pt;mso-wrap-distance-bottom:0;mso-position-horizontal:absolute;mso-position-horizontal-relative:text;mso-position-vertical:absolute;mso-position-vertical-relative:text;mso-width-percent:0;mso-height-percent:0;mso-width-relative:margin;mso-height-relative:margin;v-text-anchor:middle" o:gfxdata="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" fillcolor="red" strokecolor="#c00000" strokeweight="1pt">
                 <v:fill opacity="37265f"/>
                 <v:stroke joinstyle="miter"/>
               </v:oval>
@@ -5441,7 +5322,7 @@
           </mc:Choice>
           <mc:Fallback>
             <w:pict>
-              <v:oval id="Elipse 212" o:spid="_x0000_s1026" style="position:absolute;margin-left:544.35pt;margin-top:157.2pt;width:9.25pt;height:9.25pt;flip:x;z-index:251799552;visibility:visible;mso-wrap-style:square;mso-width-percent:0;mso-height-percent:0;mso-wrap-distance-left:9pt;mso-wrap-distance-top:0;mso-wrap-distance-right:9pt;mso-wrap-distance-bottom:0;mso-position-horizontal:absolute;mso-position-horizontal-relative:text;mso-position-vertical:absolute;mso-position-vertical-relative:text;mso-width-percent:0;mso-height-percent:0;mso-width-relative:margin;mso-height-relative:margin;v-text-anchor:middle" o:gfxdata="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" fillcolor="red" strokecolor="#c00000" strokeweight="1pt">
+              <v:oval w14:anchorId="0DA821F5" id="Elipse 212" o:spid="_x0000_s1026" style="position:absolute;margin-left:544.35pt;margin-top:157.2pt;width:9.25pt;height:9.25pt;flip:x;z-index:251799552;visibility:visible;mso-wrap-style:square;mso-width-percent:0;mso-height-percent:0;mso-wrap-distance-left:9pt;mso-wrap-distance-top:0;mso-wrap-distance-right:9pt;mso-wrap-distance-bottom:0;mso-position-horizontal:absolute;mso-position-horizontal-relative:text;mso-position-vertical:absolute;mso-position-vertical-relative:text;mso-width-percent:0;mso-height-percent:0;mso-width-relative:margin;mso-height-relative:margin;v-text-anchor:middle" o:gfxdata="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" fillcolor="red" strokecolor="#c00000" strokeweight="1pt">
                 <v:fill opacity="37265f"/>
                 <v:stroke joinstyle="miter"/>
               </v:oval>
@@ -5529,7 +5410,7 @@
           </mc:Choice>
           <mc:Fallback>
             <w:pict>
-              <v:oval id="Elipse 212" o:spid="_x0000_s1026" style="position:absolute;margin-left:569.8pt;margin-top:192.85pt;width:9.25pt;height:9.25pt;flip:x;z-index:251797504;visibility:visible;mso-wrap-style:square;mso-width-percent:0;mso-height-percent:0;mso-wrap-distance-left:9pt;mso-wrap-distance-top:0;mso-wrap-distance-right:9pt;mso-wrap-distance-bottom:0;mso-position-horizontal:absolute;mso-position-horizontal-relative:text;mso-position-vertical:absolute;mso-position-vertical-relative:text;mso-width-percent:0;mso-height-percent:0;mso-width-relative:margin;mso-height-relative:margin;v-text-anchor:middle" o:gfxdata="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" fillcolor="red" strokecolor="#c00000" strokeweight="1pt">
+              <v:oval w14:anchorId="0E415376" id="Elipse 212" o:spid="_x0000_s1026" style="position:absolute;margin-left:569.8pt;margin-top:192.85pt;width:9.25pt;height:9.25pt;flip:x;z-index:251797504;visibility:visible;mso-wrap-style:square;mso-width-percent:0;mso-height-percent:0;mso-wrap-distance-left:9pt;mso-wrap-distance-top:0;mso-wrap-distance-right:9pt;mso-wrap-distance-bottom:0;mso-position-horizontal:absolute;mso-position-horizontal-relative:text;mso-position-vertical:absolute;mso-position-vertical-relative:text;mso-width-percent:0;mso-height-percent:0;mso-width-relative:margin;mso-height-relative:margin;v-text-anchor:middle" o:gfxdata="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" fillcolor="red" strokecolor="#c00000" strokeweight="1pt">
                 <v:fill opacity="37265f"/>
                 <v:stroke joinstyle="miter"/>
               </v:oval>
@@ -5622,7 +5503,7 @@
           </mc:Choice>
           <mc:Fallback>
             <w:pict>
-              <v:shape id="_x0000_s1047" type="#_x0000_t202" style="position:absolute;margin-left:506.05pt;margin-top:320.4pt;width:37.05pt;height:20.7pt;z-index:251750400;visibility:visible;mso-wrap-style:square;mso-width-percent:0;mso-height-percent:0;mso-wrap-distance-left:9pt;mso-wrap-distance-top:3.6pt;mso-wrap-distance-right:9pt;mso-wrap-distance-bottom:3.6pt;mso-position-horizontal:absolute;mso-position-horizontal-relative:margin;mso-position-vertical:absolute;mso-position-vertical-relative:text;mso-width-percent:0;mso-height-percent:0;mso-width-relative:margin;mso-height-relative:margin;v-text-anchor:top" o:gfxdata="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" filled="f" stroked="f">
+              <v:shape w14:anchorId="3199832D" id="_x0000_s1047" type="#_x0000_t202" style="position:absolute;margin-left:506.05pt;margin-top:320.4pt;width:37.05pt;height:20.7pt;z-index:251750400;visibility:visible;mso-wrap-style:square;mso-width-percent:0;mso-height-percent:0;mso-wrap-distance-left:9pt;mso-wrap-distance-top:3.6pt;mso-wrap-distance-right:9pt;mso-wrap-distance-bottom:3.6pt;mso-position-horizontal:absolute;mso-position-horizontal-relative:margin;mso-position-vertical:absolute;mso-position-vertical-relative:text;mso-width-percent:0;mso-height-percent:0;mso-width-relative:margin;mso-height-relative:margin;v-text-anchor:top" o:gfxdata="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" filled="f" stroked="f">
                 <v:textbox>
                   <w:txbxContent>
                     <w:p>
@@ -5730,9 +5611,9 @@
               </wp:anchor>
             </w:drawing>
           </mc:Choice>
-          <mc:Fallback xmlns:w16se="http://schemas.microsoft.com/office/word/2015/wordml/symex" xmlns:w16cid="http://schemas.microsoft.com/office/word/2016/wordml/cid" xmlns:w15="http://schemas.microsoft.com/office/word/2012/wordml" xmlns:am3d="http://schemas.microsoft.com/office/drawing/2017/model3d" xmlns:aink="http://schemas.microsoft.com/office/drawing/2016/ink" xmlns:cx8="http://schemas.microsoft.com/office/drawing/2016/5/14/chartex" xmlns:cx7="http://schemas.microsoft.com/office/drawing/2016/5/13/chartex" xmlns:cx6="http://schemas.microsoft.com/office/drawing/2016/5/12/chartex" xmlns:cx5="http://schemas.microsoft.com/office/drawing/2016/5/11/chartex" xmlns:cx4="http://schemas.microsoft.com/office/drawing/2016/5/10/chartex" xmlns:cx3="http://schemas.microsoft.com/office/drawing/2016/5/9/chartex" xmlns:cx2="http://schemas.microsoft.com/office/drawing/2015/10/21/chartex" xmlns:cx1="http://schemas.microsoft.com/office/drawing/2015/9/8/chartex" xmlns:cx="http://schemas.microsoft.com/office/drawing/2014/chartex">
+          <mc:Fallback>
             <w:pict>
-              <v:oval w14:anchorId="62F5A43C" id="Elipse 226" o:spid="_x0000_s1026" style="position:absolute;margin-left:61.75pt;margin-top:175.1pt;width:9.25pt;height:9.25pt;flip:x;z-index:251753472;visibility:visible;mso-wrap-style:square;mso-width-percent:0;mso-height-percent:0;mso-wrap-distance-left:9pt;mso-wrap-distance-top:0;mso-wrap-distance-right:9pt;mso-wrap-distance-bottom:0;mso-position-horizontal:absolute;mso-position-horizontal-relative:text;mso-position-vertical:absolute;mso-position-vertical-relative:text;mso-width-percent:0;mso-height-percent:0;mso-width-relative:margin;mso-height-relative:margin;v-text-anchor:middle" o:gfxdata="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" fillcolor="red" strokecolor="#c00000" strokeweight="1pt">
+              <v:oval w14:anchorId="5F96B87E" id="Elipse 226" o:spid="_x0000_s1026" style="position:absolute;margin-left:61.75pt;margin-top:175.1pt;width:9.25pt;height:9.25pt;flip:x;z-index:251753472;visibility:visible;mso-wrap-style:square;mso-width-percent:0;mso-height-percent:0;mso-wrap-distance-left:9pt;mso-wrap-distance-top:0;mso-wrap-distance-right:9pt;mso-wrap-distance-bottom:0;mso-position-horizontal:absolute;mso-position-horizontal-relative:text;mso-position-vertical:absolute;mso-position-vertical-relative:text;mso-width-percent:0;mso-height-percent:0;mso-width-relative:margin;mso-height-relative:margin;v-text-anchor:middle" o:gfxdata="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" fillcolor="red" strokecolor="#c00000" strokeweight="1pt">
                 <v:fill opacity="37265f"/>
                 <v:stroke joinstyle="miter"/>
               </v:oval>
@@ -5818,9 +5699,9 @@
               </wp:anchor>
             </w:drawing>
           </mc:Choice>
-          <mc:Fallback xmlns:w16se="http://schemas.microsoft.com/office/word/2015/wordml/symex" xmlns:w16cid="http://schemas.microsoft.com/office/word/2016/wordml/cid" xmlns:w15="http://schemas.microsoft.com/office/word/2012/wordml" xmlns:am3d="http://schemas.microsoft.com/office/drawing/2017/model3d" xmlns:aink="http://schemas.microsoft.com/office/drawing/2016/ink" xmlns:cx8="http://schemas.microsoft.com/office/drawing/2016/5/14/chartex" xmlns:cx7="http://schemas.microsoft.com/office/drawing/2016/5/13/chartex" xmlns:cx6="http://schemas.microsoft.com/office/drawing/2016/5/12/chartex" xmlns:cx5="http://schemas.microsoft.com/office/drawing/2016/5/11/chartex" xmlns:cx4="http://schemas.microsoft.com/office/drawing/2016/5/10/chartex" xmlns:cx3="http://schemas.microsoft.com/office/drawing/2016/5/9/chartex" xmlns:cx2="http://schemas.microsoft.com/office/drawing/2015/10/21/chartex" xmlns:cx1="http://schemas.microsoft.com/office/drawing/2015/9/8/chartex" xmlns:cx="http://schemas.microsoft.com/office/drawing/2014/chartex">
+          <mc:Fallback>
             <w:pict>
-              <v:oval w14:anchorId="03182541" id="Elipse 227" o:spid="_x0000_s1026" style="position:absolute;margin-left:60pt;margin-top:195.25pt;width:9.25pt;height:9.25pt;flip:x;z-index:251754496;visibility:visible;mso-wrap-style:square;mso-width-percent:0;mso-height-percent:0;mso-wrap-distance-left:9pt;mso-wrap-distance-top:0;mso-wrap-distance-right:9pt;mso-wrap-distance-bottom:0;mso-position-horizontal:absolute;mso-position-horizontal-relative:text;mso-position-vertical:absolute;mso-position-vertical-relative:text;mso-width-percent:0;mso-height-percent:0;mso-width-relative:margin;mso-height-relative:margin;v-text-anchor:middle" o:gfxdata="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" fillcolor="red" strokecolor="#c00000" strokeweight="1pt">
+              <v:oval w14:anchorId="402B3EB1" id="Elipse 227" o:spid="_x0000_s1026" style="position:absolute;margin-left:60pt;margin-top:195.25pt;width:9.25pt;height:9.25pt;flip:x;z-index:251754496;visibility:visible;mso-wrap-style:square;mso-width-percent:0;mso-height-percent:0;mso-wrap-distance-left:9pt;mso-wrap-distance-top:0;mso-wrap-distance-right:9pt;mso-wrap-distance-bottom:0;mso-position-horizontal:absolute;mso-position-horizontal-relative:text;mso-position-vertical:absolute;mso-position-vertical-relative:text;mso-width-percent:0;mso-height-percent:0;mso-width-relative:margin;mso-height-relative:margin;v-text-anchor:middle" o:gfxdata="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" fillcolor="red" strokecolor="#c00000" strokeweight="1pt">
                 <v:fill opacity="37265f"/>
                 <v:stroke joinstyle="miter"/>
               </v:oval>
@@ -5906,9 +5787,9 @@
               </wp:anchor>
             </w:drawing>
           </mc:Choice>
-          <mc:Fallback xmlns:w16se="http://schemas.microsoft.com/office/word/2015/wordml/symex" xmlns:w16cid="http://schemas.microsoft.com/office/word/2016/wordml/cid" xmlns:w15="http://schemas.microsoft.com/office/word/2012/wordml" xmlns:am3d="http://schemas.microsoft.com/office/drawing/2017/model3d" xmlns:aink="http://schemas.microsoft.com/office/drawing/2016/ink" xmlns:cx8="http://schemas.microsoft.com/office/drawing/2016/5/14/chartex" xmlns:cx7="http://schemas.microsoft.com/office/drawing/2016/5/13/chartex" xmlns:cx6="http://schemas.microsoft.com/office/drawing/2016/5/12/chartex" xmlns:cx5="http://schemas.microsoft.com/office/drawing/2016/5/11/chartex" xmlns:cx4="http://schemas.microsoft.com/office/drawing/2016/5/10/chartex" xmlns:cx3="http://schemas.microsoft.com/office/drawing/2016/5/9/chartex" xmlns:cx2="http://schemas.microsoft.com/office/drawing/2015/10/21/chartex" xmlns:cx1="http://schemas.microsoft.com/office/drawing/2015/9/8/chartex" xmlns:cx="http://schemas.microsoft.com/office/drawing/2014/chartex">
+          <mc:Fallback>
             <w:pict>
-              <v:oval w14:anchorId="50B21998" id="Elipse 228" o:spid="_x0000_s1026" style="position:absolute;margin-left:87.35pt;margin-top:208.35pt;width:9.25pt;height:9.25pt;flip:x;z-index:251755520;visibility:visible;mso-wrap-style:square;mso-width-percent:0;mso-height-percent:0;mso-wrap-distance-left:9pt;mso-wrap-distance-top:0;mso-wrap-distance-right:9pt;mso-wrap-distance-bottom:0;mso-position-horizontal:absolute;mso-position-horizontal-relative:text;mso-position-vertical:absolute;mso-position-vertical-relative:text;mso-width-percent:0;mso-height-percent:0;mso-width-relative:margin;mso-height-relative:margin;v-text-anchor:middle" o:gfxdata="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" fillcolor="red" strokecolor="#c00000" strokeweight="1pt">
+              <v:oval w14:anchorId="00979A3C" id="Elipse 228" o:spid="_x0000_s1026" style="position:absolute;margin-left:87.35pt;margin-top:208.35pt;width:9.25pt;height:9.25pt;flip:x;z-index:251755520;visibility:visible;mso-wrap-style:square;mso-width-percent:0;mso-height-percent:0;mso-wrap-distance-left:9pt;mso-wrap-distance-top:0;mso-wrap-distance-right:9pt;mso-wrap-distance-bottom:0;mso-position-horizontal:absolute;mso-position-horizontal-relative:text;mso-position-vertical:absolute;mso-position-vertical-relative:text;mso-width-percent:0;mso-height-percent:0;mso-width-relative:margin;mso-height-relative:margin;v-text-anchor:middle" o:gfxdata="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" fillcolor="red" strokecolor="#c00000" strokeweight="1pt">
                 <v:fill opacity="37265f"/>
                 <v:stroke joinstyle="miter"/>
               </v:oval>
@@ -5994,9 +5875,9 @@
               </wp:anchor>
             </w:drawing>
           </mc:Choice>
-          <mc:Fallback xmlns:w16se="http://schemas.microsoft.com/office/word/2015/wordml/symex" xmlns:w16cid="http://schemas.microsoft.com/office/word/2016/wordml/cid" xmlns:w15="http://schemas.microsoft.com/office/word/2012/wordml" xmlns:am3d="http://schemas.microsoft.com/office/drawing/2017/model3d" xmlns:aink="http://schemas.microsoft.com/office/drawing/2016/ink" xmlns:cx8="http://schemas.microsoft.com/office/drawing/2016/5/14/chartex" xmlns:cx7="http://schemas.microsoft.com/office/drawing/2016/5/13/chartex" xmlns:cx6="http://schemas.microsoft.com/office/drawing/2016/5/12/chartex" xmlns:cx5="http://schemas.microsoft.com/office/drawing/2016/5/11/chartex" xmlns:cx4="http://schemas.microsoft.com/office/drawing/2016/5/10/chartex" xmlns:cx3="http://schemas.microsoft.com/office/drawing/2016/5/9/chartex" xmlns:cx2="http://schemas.microsoft.com/office/drawing/2015/10/21/chartex" xmlns:cx1="http://schemas.microsoft.com/office/drawing/2015/9/8/chartex" xmlns:cx="http://schemas.microsoft.com/office/drawing/2014/chartex">
+          <mc:Fallback>
             <w:pict>
-              <v:oval w14:anchorId="3D1B1C5E" id="Elipse 229" o:spid="_x0000_s1026" style="position:absolute;margin-left:92.3pt;margin-top:158.2pt;width:9.25pt;height:9.25pt;flip:x;z-index:251756544;visibility:visible;mso-wrap-style:square;mso-width-percent:0;mso-height-percent:0;mso-wrap-distance-left:9pt;mso-wrap-distance-top:0;mso-wrap-distance-right:9pt;mso-wrap-distance-bottom:0;mso-position-horizontal:absolute;mso-position-horizontal-relative:text;mso-position-vertical:absolute;mso-position-vertical-relative:text;mso-width-percent:0;mso-height-percent:0;mso-width-relative:margin;mso-height-relative:margin;v-text-anchor:middle" o:gfxdata="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" fillcolor="red" strokecolor="#c00000" strokeweight="1pt">
+              <v:oval w14:anchorId="1BFD64D0" id="Elipse 229" o:spid="_x0000_s1026" style="position:absolute;margin-left:92.3pt;margin-top:158.2pt;width:9.25pt;height:9.25pt;flip:x;z-index:251756544;visibility:visible;mso-wrap-style:square;mso-width-percent:0;mso-height-percent:0;mso-wrap-distance-left:9pt;mso-wrap-distance-top:0;mso-wrap-distance-right:9pt;mso-wrap-distance-bottom:0;mso-position-horizontal:absolute;mso-position-horizontal-relative:text;mso-position-vertical:absolute;mso-position-vertical-relative:text;mso-width-percent:0;mso-height-percent:0;mso-width-relative:margin;mso-height-relative:margin;v-text-anchor:middle" o:gfxdata="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" fillcolor="red" strokecolor="#c00000" strokeweight="1pt">
                 <v:fill opacity="37265f"/>
                 <v:stroke joinstyle="miter"/>
               </v:oval>
@@ -6069,9 +5950,9 @@
               </wp:anchor>
             </w:drawing>
           </mc:Choice>
-          <mc:Fallback xmlns:w16se="http://schemas.microsoft.com/office/word/2015/wordml/symex" xmlns:w16cid="http://schemas.microsoft.com/office/word/2016/wordml/cid" xmlns:w15="http://schemas.microsoft.com/office/word/2012/wordml" xmlns:am3d="http://schemas.microsoft.com/office/drawing/2017/model3d" xmlns:aink="http://schemas.microsoft.com/office/drawing/2016/ink" xmlns:cx8="http://schemas.microsoft.com/office/drawing/2016/5/14/chartex" xmlns:cx7="http://schemas.microsoft.com/office/drawing/2016/5/13/chartex" xmlns:cx6="http://schemas.microsoft.com/office/drawing/2016/5/12/chartex" xmlns:cx5="http://schemas.microsoft.com/office/drawing/2016/5/11/chartex" xmlns:cx4="http://schemas.microsoft.com/office/drawing/2016/5/10/chartex" xmlns:cx3="http://schemas.microsoft.com/office/drawing/2016/5/9/chartex" xmlns:cx2="http://schemas.microsoft.com/office/drawing/2015/10/21/chartex" xmlns:cx1="http://schemas.microsoft.com/office/drawing/2015/9/8/chartex" xmlns:cx="http://schemas.microsoft.com/office/drawing/2014/chartex">
+          <mc:Fallback>
             <w:pict>
-              <v:shape w14:anchorId="6ED24AAE" id="Cruz 230" o:spid="_x0000_s1026" type="#_x0000_t11" style="position:absolute;margin-left:87.85pt;margin-top:167.45pt;width:7.6pt;height:8.15pt;z-index:251757568;visibility:visible;mso-wrap-style:square;mso-wrap-distance-left:9pt;mso-wrap-distance-top:0;mso-wrap-distance-right:9pt;mso-wrap-distance-bottom:0;mso-position-horizontal:absolute;mso-position-horizontal-relative:text;mso-position-vertical:absolute;mso-position-vertical-relative:text;v-text-anchor:middle" o:gfxdata="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" fillcolor="#92d050" strokecolor="#1f3763 [1604]" strokeweight="1pt"/>
+              <v:shape w14:anchorId="62626943" id="Cruz 230" o:spid="_x0000_s1026" type="#_x0000_t11" style="position:absolute;margin-left:87.85pt;margin-top:167.45pt;width:7.6pt;height:8.15pt;z-index:251757568;visibility:visible;mso-wrap-style:square;mso-wrap-distance-left:9pt;mso-wrap-distance-top:0;mso-wrap-distance-right:9pt;mso-wrap-distance-bottom:0;mso-position-horizontal:absolute;mso-position-horizontal-relative:text;mso-position-vertical:absolute;mso-position-vertical-relative:text;v-text-anchor:middle" o:gfxdata="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" fillcolor="#92d050" strokecolor="#1f3763 [1604]" strokeweight="1pt"/>
             </w:pict>
           </mc:Fallback>
         </mc:AlternateContent>
@@ -6141,9 +6022,9 @@
               </wp:anchor>
             </w:drawing>
           </mc:Choice>
-          <mc:Fallback xmlns:w16se="http://schemas.microsoft.com/office/word/2015/wordml/symex" xmlns:w16cid="http://schemas.microsoft.com/office/word/2016/wordml/cid" xmlns:w15="http://schemas.microsoft.com/office/word/2012/wordml" xmlns:am3d="http://schemas.microsoft.com/office/drawing/2017/model3d" xmlns:aink="http://schemas.microsoft.com/office/drawing/2016/ink" xmlns:cx8="http://schemas.microsoft.com/office/drawing/2016/5/14/chartex" xmlns:cx7="http://schemas.microsoft.com/office/drawing/2016/5/13/chartex" xmlns:cx6="http://schemas.microsoft.com/office/drawing/2016/5/12/chartex" xmlns:cx5="http://schemas.microsoft.com/office/drawing/2016/5/11/chartex" xmlns:cx4="http://schemas.microsoft.com/office/drawing/2016/5/10/chartex" xmlns:cx3="http://schemas.microsoft.com/office/drawing/2016/5/9/chartex" xmlns:cx2="http://schemas.microsoft.com/office/drawing/2015/10/21/chartex" xmlns:cx1="http://schemas.microsoft.com/office/drawing/2015/9/8/chartex" xmlns:cx="http://schemas.microsoft.com/office/drawing/2014/chartex">
+          <mc:Fallback>
             <w:pict>
-              <v:shape w14:anchorId="13E2DE51" id="Cruz 231" o:spid="_x0000_s1026" type="#_x0000_t11" style="position:absolute;margin-left:71.55pt;margin-top:175.65pt;width:7.6pt;height:8.15pt;z-index:251758592;visibility:visible;mso-wrap-style:square;mso-wrap-distance-left:9pt;mso-wrap-distance-top:0;mso-wrap-distance-right:9pt;mso-wrap-distance-bottom:0;mso-position-horizontal:absolute;mso-position-horizontal-relative:text;mso-position-vertical:absolute;mso-position-vertical-relative:text;v-text-anchor:middle" o:gfxdata="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" fillcolor="#92d050" strokecolor="#1f3763 [1604]" strokeweight="1pt"/>
+              <v:shape w14:anchorId="38E81BE9" id="Cruz 231" o:spid="_x0000_s1026" type="#_x0000_t11" style="position:absolute;margin-left:71.55pt;margin-top:175.65pt;width:7.6pt;height:8.15pt;z-index:251758592;visibility:visible;mso-wrap-style:square;mso-wrap-distance-left:9pt;mso-wrap-distance-top:0;mso-wrap-distance-right:9pt;mso-wrap-distance-bottom:0;mso-position-horizontal:absolute;mso-position-horizontal-relative:text;mso-position-vertical:absolute;mso-position-vertical-relative:text;v-text-anchor:middle" o:gfxdata="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" fillcolor="#92d050" strokecolor="#1f3763 [1604]" strokeweight="1pt"/>
             </w:pict>
           </mc:Fallback>
         </mc:AlternateContent>
@@ -6213,9 +6094,9 @@
               </wp:anchor>
             </w:drawing>
           </mc:Choice>
-          <mc:Fallback xmlns:w16se="http://schemas.microsoft.com/office/word/2015/wordml/symex" xmlns:w16cid="http://schemas.microsoft.com/office/word/2016/wordml/cid" xmlns:w15="http://schemas.microsoft.com/office/word/2012/wordml" xmlns:am3d="http://schemas.microsoft.com/office/drawing/2017/model3d" xmlns:aink="http://schemas.microsoft.com/office/drawing/2016/ink" xmlns:cx8="http://schemas.microsoft.com/office/drawing/2016/5/14/chartex" xmlns:cx7="http://schemas.microsoft.com/office/drawing/2016/5/13/chartex" xmlns:cx6="http://schemas.microsoft.com/office/drawing/2016/5/12/chartex" xmlns:cx5="http://schemas.microsoft.com/office/drawing/2016/5/11/chartex" xmlns:cx4="http://schemas.microsoft.com/office/drawing/2016/5/10/chartex" xmlns:cx3="http://schemas.microsoft.com/office/drawing/2016/5/9/chartex" xmlns:cx2="http://schemas.microsoft.com/office/drawing/2015/10/21/chartex" xmlns:cx1="http://schemas.microsoft.com/office/drawing/2015/9/8/chartex" xmlns:cx="http://schemas.microsoft.com/office/drawing/2014/chartex">
+          <mc:Fallback>
             <w:pict>
-              <v:shape w14:anchorId="58B08C67" id="Cruz 232" o:spid="_x0000_s1026" type="#_x0000_t11" style="position:absolute;margin-left:73.7pt;margin-top:221.6pt;width:7.6pt;height:8.15pt;z-index:251759616;visibility:visible;mso-wrap-style:square;mso-wrap-distance-left:9pt;mso-wrap-distance-top:0;mso-wrap-distance-right:9pt;mso-wrap-distance-bottom:0;mso-position-horizontal:absolute;mso-position-horizontal-relative:text;mso-position-vertical:absolute;mso-position-vertical-relative:text;v-text-anchor:middle" o:gfxdata="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" fillcolor="#92d050" strokecolor="#1f3763 [1604]" strokeweight="1pt"/>
+              <v:shape w14:anchorId="1466AB1F" id="Cruz 232" o:spid="_x0000_s1026" type="#_x0000_t11" style="position:absolute;margin-left:73.7pt;margin-top:221.6pt;width:7.6pt;height:8.15pt;z-index:251759616;visibility:visible;mso-wrap-style:square;mso-wrap-distance-left:9pt;mso-wrap-distance-top:0;mso-wrap-distance-right:9pt;mso-wrap-distance-bottom:0;mso-position-horizontal:absolute;mso-position-horizontal-relative:text;mso-position-vertical:absolute;mso-position-vertical-relative:text;v-text-anchor:middle" o:gfxdata="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" fillcolor="#92d050" strokecolor="#1f3763 [1604]" strokeweight="1pt"/>
             </w:pict>
           </mc:Fallback>
         </mc:AlternateContent>
@@ -6285,9 +6166,9 @@
               </wp:anchor>
             </w:drawing>
           </mc:Choice>
-          <mc:Fallback xmlns:w16se="http://schemas.microsoft.com/office/word/2015/wordml/symex" xmlns:w16cid="http://schemas.microsoft.com/office/word/2016/wordml/cid" xmlns:w15="http://schemas.microsoft.com/office/word/2012/wordml" xmlns:am3d="http://schemas.microsoft.com/office/drawing/2017/model3d" xmlns:aink="http://schemas.microsoft.com/office/drawing/2016/ink" xmlns:cx8="http://schemas.microsoft.com/office/drawing/2016/5/14/chartex" xmlns:cx7="http://schemas.microsoft.com/office/drawing/2016/5/13/chartex" xmlns:cx6="http://schemas.microsoft.com/office/drawing/2016/5/12/chartex" xmlns:cx5="http://schemas.microsoft.com/office/drawing/2016/5/11/chartex" xmlns:cx4="http://schemas.microsoft.com/office/drawing/2016/5/10/chartex" xmlns:cx3="http://schemas.microsoft.com/office/drawing/2016/5/9/chartex" xmlns:cx2="http://schemas.microsoft.com/office/drawing/2015/10/21/chartex" xmlns:cx1="http://schemas.microsoft.com/office/drawing/2015/9/8/chartex" xmlns:cx="http://schemas.microsoft.com/office/drawing/2014/chartex">
+          <mc:Fallback>
             <w:pict>
-              <v:shape w14:anchorId="09F785A0" id="Cruz 233" o:spid="_x0000_s1026" type="#_x0000_t11" style="position:absolute;margin-left:70.85pt;margin-top:195.8pt;width:7.6pt;height:8.15pt;z-index:251760640;visibility:visible;mso-wrap-style:square;mso-wrap-distance-left:9pt;mso-wrap-distance-top:0;mso-wrap-distance-right:9pt;mso-wrap-distance-bottom:0;mso-position-horizontal:absolute;mso-position-horizontal-relative:text;mso-position-vertical:absolute;mso-position-vertical-relative:text;v-text-anchor:middle" o:gfxdata="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" fillcolor="#92d050" strokecolor="#1f3763 [1604]" strokeweight="1pt"/>
+              <v:shape w14:anchorId="75DAE379" id="Cruz 233" o:spid="_x0000_s1026" type="#_x0000_t11" style="position:absolute;margin-left:70.85pt;margin-top:195.8pt;width:7.6pt;height:8.15pt;z-index:251760640;visibility:visible;mso-wrap-style:square;mso-wrap-distance-left:9pt;mso-wrap-distance-top:0;mso-wrap-distance-right:9pt;mso-wrap-distance-bottom:0;mso-position-horizontal:absolute;mso-position-horizontal-relative:text;mso-position-vertical:absolute;mso-position-vertical-relative:text;v-text-anchor:middle" o:gfxdata="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" fillcolor="#92d050" strokecolor="#1f3763 [1604]" strokeweight="1pt"/>
             </w:pict>
           </mc:Fallback>
         </mc:AlternateContent>
@@ -6348,7 +6229,6 @@
                               </w:rPr>
                             </w:pPr>
                             <w:proofErr w:type="spellStart"/>
-                            <w:proofErr w:type="gramStart"/>
                             <w:r>
                               <w:rPr>
                                 <w:color w:val="FF0000"/>
@@ -6358,7 +6238,6 @@
                               <w:t>eAaw</w:t>
                             </w:r>
                             <w:proofErr w:type="spellEnd"/>
-                            <w:proofErr w:type="gramEnd"/>
                           </w:p>
                         </w:txbxContent>
                       </wps:txbx>
@@ -6379,7 +6258,7 @@
           </mc:Choice>
           <mc:Fallback>
             <w:pict>
-              <v:shape id="_x0000_s1048" type="#_x0000_t202" style="position:absolute;margin-left:96.55pt;margin-top:157.6pt;width:37.05pt;height:20.7pt;z-index:251761664;visibility:visible;mso-wrap-style:square;mso-width-percent:0;mso-height-percent:0;mso-wrap-distance-left:9pt;mso-wrap-distance-top:3.6pt;mso-wrap-distance-right:9pt;mso-wrap-distance-bottom:3.6pt;mso-position-horizontal:absolute;mso-position-horizontal-relative:margin;mso-position-vertical:absolute;mso-position-vertical-relative:text;mso-width-percent:0;mso-height-percent:0;mso-width-relative:margin;mso-height-relative:margin;v-text-anchor:top" o:gfxdata="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" filled="f" stroked="f">
+              <v:shape w14:anchorId="466C751B" id="_x0000_s1048" type="#_x0000_t202" style="position:absolute;margin-left:96.55pt;margin-top:157.6pt;width:37.05pt;height:20.7pt;z-index:251761664;visibility:visible;mso-wrap-style:square;mso-width-percent:0;mso-height-percent:0;mso-wrap-distance-left:9pt;mso-wrap-distance-top:3.6pt;mso-wrap-distance-right:9pt;mso-wrap-distance-bottom:3.6pt;mso-position-horizontal:absolute;mso-position-horizontal-relative:margin;mso-position-vertical:absolute;mso-position-vertical-relative:text;mso-width-percent:0;mso-height-percent:0;mso-width-relative:margin;mso-height-relative:margin;v-text-anchor:top" o:gfxdata="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" filled="f" stroked="f">
                 <v:textbox>
                   <w:txbxContent>
                     <w:p>
@@ -6391,7 +6270,6 @@
                         </w:rPr>
                       </w:pPr>
                       <w:proofErr w:type="spellStart"/>
-                      <w:proofErr w:type="gramStart"/>
                       <w:r>
                         <w:rPr>
                           <w:color w:val="FF0000"/>
@@ -6401,7 +6279,6 @@
                         <w:t>eAaw</w:t>
                       </w:r>
                       <w:proofErr w:type="spellEnd"/>
-                      <w:proofErr w:type="gramEnd"/>
                     </w:p>
                   </w:txbxContent>
                 </v:textbox>
@@ -6496,7 +6373,7 @@
           </mc:Choice>
           <mc:Fallback>
             <w:pict>
-              <v:shape id="_x0000_s1049" type="#_x0000_t202" style="position:absolute;margin-left:17.05pt;margin-top:168.05pt;width:37.05pt;height:20.7pt;z-index:251762688;visibility:visible;mso-wrap-style:square;mso-width-percent:0;mso-height-percent:0;mso-wrap-distance-left:9pt;mso-wrap-distance-top:3.6pt;mso-wrap-distance-right:9pt;mso-wrap-distance-bottom:3.6pt;mso-position-horizontal:absolute;mso-position-horizontal-relative:margin;mso-position-vertical:absolute;mso-position-vertical-relative:text;mso-width-percent:0;mso-height-percent:0;mso-width-relative:margin;mso-height-relative:margin;v-text-anchor:top" o:gfxdata="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" filled="f" stroked="f">
+              <v:shape w14:anchorId="1CB869FE" id="_x0000_s1049" type="#_x0000_t202" style="position:absolute;margin-left:17.05pt;margin-top:168.05pt;width:37.05pt;height:20.7pt;z-index:251762688;visibility:visible;mso-wrap-style:square;mso-width-percent:0;mso-height-percent:0;mso-wrap-distance-left:9pt;mso-wrap-distance-top:3.6pt;mso-wrap-distance-right:9pt;mso-wrap-distance-bottom:3.6pt;mso-position-horizontal:absolute;mso-position-horizontal-relative:margin;mso-position-vertical:absolute;mso-position-vertical-relative:text;mso-width-percent:0;mso-height-percent:0;mso-width-relative:margin;mso-height-relative:margin;v-text-anchor:top" o:gfxdata="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" filled="f" stroked="f">
                 <v:textbox>
                   <w:txbxContent>
                     <w:p>
@@ -6615,7 +6492,7 @@
                                           </pic:cNvPicPr>
                                         </pic:nvPicPr>
                                         <pic:blipFill>
-                                          <a:blip r:embed="rId7">
+                                          <a:blip r:embed="rId6">
                                             <a:extLst>
                                               <a:ext uri="{28A0092B-C50C-407E-A947-70E740481C1C}">
                                                 <a14:useLocalDpi xmlns:a14="http://schemas.microsoft.com/office/drawing/2010/main" val="0"/>
@@ -6666,7 +6543,7 @@
           </mc:Choice>
           <mc:Fallback>
             <w:pict>
-              <v:shape id="_x0000_s1050" type="#_x0000_t202" style="position:absolute;margin-left:31.65pt;margin-top:191.45pt;width:37.05pt;height:20.7pt;z-index:251763712;visibility:visible;mso-wrap-style:square;mso-width-percent:0;mso-height-percent:0;mso-wrap-distance-left:9pt;mso-wrap-distance-top:3.6pt;mso-wrap-distance-right:9pt;mso-wrap-distance-bottom:3.6pt;mso-position-horizontal:absolute;mso-position-horizontal-relative:margin;mso-position-vertical:absolute;mso-position-vertical-relative:text;mso-width-percent:0;mso-height-percent:0;mso-width-relative:margin;mso-height-relative:margin;v-text-anchor:top" o:gfxdata="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" filled="f" stroked="f">
+              <v:shape w14:anchorId="13092F51" id="_x0000_s1050" type="#_x0000_t202" style="position:absolute;margin-left:31.65pt;margin-top:191.45pt;width:37.05pt;height:20.7pt;z-index:251763712;visibility:visible;mso-wrap-style:square;mso-width-percent:0;mso-height-percent:0;mso-wrap-distance-left:9pt;mso-wrap-distance-top:3.6pt;mso-wrap-distance-right:9pt;mso-wrap-distance-bottom:3.6pt;mso-position-horizontal:absolute;mso-position-horizontal-relative:margin;mso-position-vertical:absolute;mso-position-vertical-relative:text;mso-width-percent:0;mso-height-percent:0;mso-width-relative:margin;mso-height-relative:margin;v-text-anchor:top" o:gfxdata="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" filled="f" stroked="f">
                 <v:textbox>
                   <w:txbxContent>
                     <w:p>
@@ -6711,7 +6588,7 @@
                                     </pic:cNvPicPr>
                                   </pic:nvPicPr>
                                   <pic:blipFill>
-                                    <a:blip r:embed="rId7">
+                                    <a:blip r:embed="rId6">
                                       <a:extLst>
                                         <a:ext uri="{28A0092B-C50C-407E-A947-70E740481C1C}">
                                           <a14:useLocalDpi xmlns:a14="http://schemas.microsoft.com/office/drawing/2010/main" val="0"/>
@@ -6842,7 +6719,7 @@
                                           </pic:cNvPicPr>
                                         </pic:nvPicPr>
                                         <pic:blipFill>
-                                          <a:blip r:embed="rId7">
+                                          <a:blip r:embed="rId6">
                                             <a:extLst>
                                               <a:ext uri="{28A0092B-C50C-407E-A947-70E740481C1C}">
                                                 <a14:useLocalDpi xmlns:a14="http://schemas.microsoft.com/office/drawing/2010/main" val="0"/>
@@ -6893,7 +6770,7 @@
           </mc:Choice>
           <mc:Fallback>
             <w:pict>
-              <v:shape id="_x0000_s1051" type="#_x0000_t202" style="position:absolute;margin-left:61.35pt;margin-top:203.5pt;width:37.05pt;height:20.7pt;z-index:251764736;visibility:visible;mso-wrap-style:square;mso-width-percent:0;mso-height-percent:0;mso-wrap-distance-left:9pt;mso-wrap-distance-top:3.6pt;mso-wrap-distance-right:9pt;mso-wrap-distance-bottom:3.6pt;mso-position-horizontal:absolute;mso-position-horizontal-relative:margin;mso-position-vertical:absolute;mso-position-vertical-relative:text;mso-width-percent:0;mso-height-percent:0;mso-width-relative:margin;mso-height-relative:margin;v-text-anchor:top" o:gfxdata="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" filled="f" stroked="f">
+              <v:shape w14:anchorId="6E0A52C7" id="_x0000_s1051" type="#_x0000_t202" style="position:absolute;margin-left:61.35pt;margin-top:203.5pt;width:37.05pt;height:20.7pt;z-index:251764736;visibility:visible;mso-wrap-style:square;mso-width-percent:0;mso-height-percent:0;mso-wrap-distance-left:9pt;mso-wrap-distance-top:3.6pt;mso-wrap-distance-right:9pt;mso-wrap-distance-bottom:3.6pt;mso-position-horizontal:absolute;mso-position-horizontal-relative:margin;mso-position-vertical:absolute;mso-position-vertical-relative:text;mso-width-percent:0;mso-height-percent:0;mso-width-relative:margin;mso-height-relative:margin;v-text-anchor:top" o:gfxdata="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" filled="f" stroked="f">
                 <v:textbox>
                   <w:txbxContent>
                     <w:p>
@@ -6940,7 +6817,7 @@
                                     </pic:cNvPicPr>
                                   </pic:nvPicPr>
                                   <pic:blipFill>
-                                    <a:blip r:embed="rId7">
+                                    <a:blip r:embed="rId6">
                                       <a:extLst>
                                         <a:ext uri="{28A0092B-C50C-407E-A947-70E740481C1C}">
                                           <a14:useLocalDpi xmlns:a14="http://schemas.microsoft.com/office/drawing/2010/main" val="0"/>
@@ -7036,7 +6913,6 @@
                               </w:rPr>
                             </w:pPr>
                             <w:proofErr w:type="spellStart"/>
-                            <w:proofErr w:type="gramStart"/>
                             <w:r>
                               <w:rPr>
                                 <w:color w:val="FF0000"/>
@@ -7046,7 +6922,6 @@
                               <w:t>eAaw</w:t>
                             </w:r>
                             <w:proofErr w:type="spellEnd"/>
-                            <w:proofErr w:type="gramEnd"/>
                           </w:p>
                         </w:txbxContent>
                       </wps:txbx>
@@ -7067,7 +6942,7 @@
           </mc:Choice>
           <mc:Fallback>
             <w:pict>
-              <v:shape id="_x0000_s1052" type="#_x0000_t202" style="position:absolute;margin-left:7in;margin-top:298.1pt;width:37.05pt;height:20.7pt;z-index:251751424;visibility:visible;mso-wrap-style:square;mso-width-percent:0;mso-height-percent:0;mso-wrap-distance-left:9pt;mso-wrap-distance-top:3.6pt;mso-wrap-distance-right:9pt;mso-wrap-distance-bottom:3.6pt;mso-position-horizontal:absolute;mso-position-horizontal-relative:margin;mso-position-vertical:absolute;mso-position-vertical-relative:text;mso-width-percent:0;mso-height-percent:0;mso-width-relative:margin;mso-height-relative:margin;v-text-anchor:top" o:gfxdata="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" filled="f" stroked="f">
+              <v:shape w14:anchorId="0487A808" id="_x0000_s1052" type="#_x0000_t202" style="position:absolute;margin-left:7in;margin-top:298.1pt;width:37.05pt;height:20.7pt;z-index:251751424;visibility:visible;mso-wrap-style:square;mso-width-percent:0;mso-height-percent:0;mso-wrap-distance-left:9pt;mso-wrap-distance-top:3.6pt;mso-wrap-distance-right:9pt;mso-wrap-distance-bottom:3.6pt;mso-position-horizontal:absolute;mso-position-horizontal-relative:margin;mso-position-vertical:absolute;mso-position-vertical-relative:text;mso-width-percent:0;mso-height-percent:0;mso-width-relative:margin;mso-height-relative:margin;v-text-anchor:top" o:gfxdata="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" filled="f" stroked="f">
                 <v:textbox>
                   <w:txbxContent>
                     <w:p>
@@ -7079,7 +6954,6 @@
                         </w:rPr>
                       </w:pPr>
                       <w:proofErr w:type="spellStart"/>
-                      <w:proofErr w:type="gramStart"/>
                       <w:r>
                         <w:rPr>
                           <w:color w:val="FF0000"/>
@@ -7089,7 +6963,6 @@
                         <w:t>eAaw</w:t>
                       </w:r>
                       <w:proofErr w:type="spellEnd"/>
-                      <w:proofErr w:type="gramEnd"/>
                     </w:p>
                   </w:txbxContent>
                 </v:textbox>
@@ -7177,9 +7050,9 @@
               </wp:anchor>
             </w:drawing>
           </mc:Choice>
-          <mc:Fallback xmlns:w16se="http://schemas.microsoft.com/office/word/2015/wordml/symex" xmlns:w16cid="http://schemas.microsoft.com/office/word/2016/wordml/cid" xmlns:w15="http://schemas.microsoft.com/office/word/2012/wordml" xmlns:am3d="http://schemas.microsoft.com/office/drawing/2017/model3d" xmlns:aink="http://schemas.microsoft.com/office/drawing/2016/ink" xmlns:cx8="http://schemas.microsoft.com/office/drawing/2016/5/14/chartex" xmlns:cx7="http://schemas.microsoft.com/office/drawing/2016/5/13/chartex" xmlns:cx6="http://schemas.microsoft.com/office/drawing/2016/5/12/chartex" xmlns:cx5="http://schemas.microsoft.com/office/drawing/2016/5/11/chartex" xmlns:cx4="http://schemas.microsoft.com/office/drawing/2016/5/10/chartex" xmlns:cx3="http://schemas.microsoft.com/office/drawing/2016/5/9/chartex" xmlns:cx2="http://schemas.microsoft.com/office/drawing/2015/10/21/chartex" xmlns:cx1="http://schemas.microsoft.com/office/drawing/2015/9/8/chartex" xmlns:cx="http://schemas.microsoft.com/office/drawing/2014/chartex">
+          <mc:Fallback>
             <w:pict>
-              <v:oval w14:anchorId="30D16648" id="Elipse 214" o:spid="_x0000_s1026" style="position:absolute;margin-left:7in;margin-top:297.1pt;width:9.25pt;height:9.25pt;flip:x;z-index:251743232;visibility:visible;mso-wrap-style:square;mso-width-percent:0;mso-height-percent:0;mso-wrap-distance-left:9pt;mso-wrap-distance-top:0;mso-wrap-distance-right:9pt;mso-wrap-distance-bottom:0;mso-position-horizontal:absolute;mso-position-horizontal-relative:text;mso-position-vertical:absolute;mso-position-vertical-relative:text;mso-width-percent:0;mso-height-percent:0;mso-width-relative:margin;mso-height-relative:margin;v-text-anchor:middle" o:gfxdata="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" fillcolor="red" strokecolor="#c00000" strokeweight="1pt">
+              <v:oval w14:anchorId="2FD2362A" id="Elipse 214" o:spid="_x0000_s1026" style="position:absolute;margin-left:7in;margin-top:297.1pt;width:9.25pt;height:9.25pt;flip:x;z-index:251743232;visibility:visible;mso-wrap-style:square;mso-width-percent:0;mso-height-percent:0;mso-wrap-distance-left:9pt;mso-wrap-distance-top:0;mso-wrap-distance-right:9pt;mso-wrap-distance-bottom:0;mso-position-horizontal:absolute;mso-position-horizontal-relative:text;mso-position-vertical:absolute;mso-position-vertical-relative:text;mso-width-percent:0;mso-height-percent:0;mso-width-relative:margin;mso-height-relative:margin;v-text-anchor:middle" o:gfxdata="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" fillcolor="red" strokecolor="#c00000" strokeweight="1pt">
                 <v:fill opacity="37265f"/>
                 <v:stroke joinstyle="miter"/>
               </v:oval>
@@ -7265,9 +7138,9 @@
               </wp:anchor>
             </w:drawing>
           </mc:Choice>
-          <mc:Fallback xmlns:w16se="http://schemas.microsoft.com/office/word/2015/wordml/symex" xmlns:w16cid="http://schemas.microsoft.com/office/word/2016/wordml/cid" xmlns:w15="http://schemas.microsoft.com/office/word/2012/wordml" xmlns:am3d="http://schemas.microsoft.com/office/drawing/2017/model3d" xmlns:aink="http://schemas.microsoft.com/office/drawing/2016/ink" xmlns:cx8="http://schemas.microsoft.com/office/drawing/2016/5/14/chartex" xmlns:cx7="http://schemas.microsoft.com/office/drawing/2016/5/13/chartex" xmlns:cx6="http://schemas.microsoft.com/office/drawing/2016/5/12/chartex" xmlns:cx5="http://schemas.microsoft.com/office/drawing/2016/5/11/chartex" xmlns:cx4="http://schemas.microsoft.com/office/drawing/2016/5/10/chartex" xmlns:cx3="http://schemas.microsoft.com/office/drawing/2016/5/9/chartex" xmlns:cx2="http://schemas.microsoft.com/office/drawing/2015/10/21/chartex" xmlns:cx1="http://schemas.microsoft.com/office/drawing/2015/9/8/chartex" xmlns:cx="http://schemas.microsoft.com/office/drawing/2014/chartex">
+          <mc:Fallback>
             <w:pict>
-              <v:oval w14:anchorId="79797E48" id="Elipse 215" o:spid="_x0000_s1026" style="position:absolute;margin-left:522.5pt;margin-top:335.3pt;width:9.25pt;height:9.25pt;flip:x;z-index:251744256;visibility:visible;mso-wrap-style:square;mso-width-percent:0;mso-height-percent:0;mso-wrap-distance-left:9pt;mso-wrap-distance-top:0;mso-wrap-distance-right:9pt;mso-wrap-distance-bottom:0;mso-position-horizontal:absolute;mso-position-horizontal-relative:text;mso-position-vertical:absolute;mso-position-vertical-relative:text;mso-width-percent:0;mso-height-percent:0;mso-width-relative:margin;mso-height-relative:margin;v-text-anchor:middle" o:gfxdata="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" fillcolor="red" strokecolor="#c00000" strokeweight="1pt">
+              <v:oval w14:anchorId="045E37D4" id="Elipse 215" o:spid="_x0000_s1026" style="position:absolute;margin-left:522.5pt;margin-top:335.3pt;width:9.25pt;height:9.25pt;flip:x;z-index:251744256;visibility:visible;mso-wrap-style:square;mso-width-percent:0;mso-height-percent:0;mso-wrap-distance-left:9pt;mso-wrap-distance-top:0;mso-wrap-distance-right:9pt;mso-wrap-distance-bottom:0;mso-position-horizontal:absolute;mso-position-horizontal-relative:text;mso-position-vertical:absolute;mso-position-vertical-relative:text;mso-width-percent:0;mso-height-percent:0;mso-width-relative:margin;mso-height-relative:margin;v-text-anchor:middle" o:gfxdata="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" fillcolor="red" strokecolor="#c00000" strokeweight="1pt">
                 <v:fill opacity="37265f"/>
                 <v:stroke joinstyle="miter"/>
               </v:oval>
@@ -7340,9 +7213,9 @@
               </wp:anchor>
             </w:drawing>
           </mc:Choice>
-          <mc:Fallback xmlns:w16se="http://schemas.microsoft.com/office/word/2015/wordml/symex" xmlns:w16cid="http://schemas.microsoft.com/office/word/2016/wordml/cid" xmlns:w15="http://schemas.microsoft.com/office/word/2012/wordml" xmlns:am3d="http://schemas.microsoft.com/office/drawing/2017/model3d" xmlns:aink="http://schemas.microsoft.com/office/drawing/2016/ink" xmlns:cx8="http://schemas.microsoft.com/office/drawing/2016/5/14/chartex" xmlns:cx7="http://schemas.microsoft.com/office/drawing/2016/5/13/chartex" xmlns:cx6="http://schemas.microsoft.com/office/drawing/2016/5/12/chartex" xmlns:cx5="http://schemas.microsoft.com/office/drawing/2016/5/11/chartex" xmlns:cx4="http://schemas.microsoft.com/office/drawing/2016/5/10/chartex" xmlns:cx3="http://schemas.microsoft.com/office/drawing/2016/5/9/chartex" xmlns:cx2="http://schemas.microsoft.com/office/drawing/2015/10/21/chartex" xmlns:cx1="http://schemas.microsoft.com/office/drawing/2015/9/8/chartex" xmlns:cx="http://schemas.microsoft.com/office/drawing/2014/chartex">
+          <mc:Fallback>
             <w:pict>
-              <v:shape w14:anchorId="3941217D" id="Cruz 219" o:spid="_x0000_s1026" type="#_x0000_t11" style="position:absolute;margin-left:538.25pt;margin-top:332.05pt;width:7.6pt;height:8.15pt;z-index:251747328;visibility:visible;mso-wrap-style:square;mso-wrap-distance-left:9pt;mso-wrap-distance-top:0;mso-wrap-distance-right:9pt;mso-wrap-distance-bottom:0;mso-position-horizontal:absolute;mso-position-horizontal-relative:text;mso-position-vertical:absolute;mso-position-vertical-relative:text;v-text-anchor:middle" o:gfxdata="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" fillcolor="#92d050" strokecolor="#1f3763 [1604]" strokeweight="1pt"/>
+              <v:shape w14:anchorId="4851530C" id="Cruz 219" o:spid="_x0000_s1026" type="#_x0000_t11" style="position:absolute;margin-left:538.25pt;margin-top:332.05pt;width:7.6pt;height:8.15pt;z-index:251747328;visibility:visible;mso-wrap-style:square;mso-wrap-distance-left:9pt;mso-wrap-distance-top:0;mso-wrap-distance-right:9pt;mso-wrap-distance-bottom:0;mso-position-horizontal:absolute;mso-position-horizontal-relative:text;mso-position-vertical:absolute;mso-position-vertical-relative:text;v-text-anchor:middle" o:gfxdata="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" fillcolor="#92d050" strokecolor="#1f3763 [1604]" strokeweight="1pt"/>
             </w:pict>
           </mc:Fallback>
         </mc:AlternateContent>
@@ -7412,9 +7285,9 @@
               </wp:anchor>
             </w:drawing>
           </mc:Choice>
-          <mc:Fallback xmlns:w16se="http://schemas.microsoft.com/office/word/2015/wordml/symex" xmlns:w16cid="http://schemas.microsoft.com/office/word/2016/wordml/cid" xmlns:w15="http://schemas.microsoft.com/office/word/2012/wordml" xmlns:am3d="http://schemas.microsoft.com/office/drawing/2017/model3d" xmlns:aink="http://schemas.microsoft.com/office/drawing/2016/ink" xmlns:cx8="http://schemas.microsoft.com/office/drawing/2016/5/14/chartex" xmlns:cx7="http://schemas.microsoft.com/office/drawing/2016/5/13/chartex" xmlns:cx6="http://schemas.microsoft.com/office/drawing/2016/5/12/chartex" xmlns:cx5="http://schemas.microsoft.com/office/drawing/2016/5/11/chartex" xmlns:cx4="http://schemas.microsoft.com/office/drawing/2016/5/10/chartex" xmlns:cx3="http://schemas.microsoft.com/office/drawing/2016/5/9/chartex" xmlns:cx2="http://schemas.microsoft.com/office/drawing/2015/10/21/chartex" xmlns:cx1="http://schemas.microsoft.com/office/drawing/2015/9/8/chartex" xmlns:cx="http://schemas.microsoft.com/office/drawing/2014/chartex">
+          <mc:Fallback>
             <w:pict>
-              <v:shape w14:anchorId="76355912" id="Cruz 220" o:spid="_x0000_s1026" type="#_x0000_t11" style="position:absolute;margin-left:541pt;margin-top:267.15pt;width:7.6pt;height:8.15pt;z-index:251748352;visibility:visible;mso-wrap-style:square;mso-wrap-distance-left:9pt;mso-wrap-distance-top:0;mso-wrap-distance-right:9pt;mso-wrap-distance-bottom:0;mso-position-horizontal:absolute;mso-position-horizontal-relative:text;mso-position-vertical:absolute;mso-position-vertical-relative:text;v-text-anchor:middle" o:gfxdata="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" fillcolor="#92d050" strokecolor="#1f3763 [1604]" strokeweight="1pt"/>
+              <v:shape w14:anchorId="7DCF21EB" id="Cruz 220" o:spid="_x0000_s1026" type="#_x0000_t11" style="position:absolute;margin-left:541pt;margin-top:267.15pt;width:7.6pt;height:8.15pt;z-index:251748352;visibility:visible;mso-wrap-style:square;mso-wrap-distance-left:9pt;mso-wrap-distance-top:0;mso-wrap-distance-right:9pt;mso-wrap-distance-bottom:0;mso-position-horizontal:absolute;mso-position-horizontal-relative:text;mso-position-vertical:absolute;mso-position-vertical-relative:text;v-text-anchor:middle" o:gfxdata="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" fillcolor="#92d050" strokecolor="#1f3763 [1604]" strokeweight="1pt"/>
             </w:pict>
           </mc:Fallback>
         </mc:AlternateContent>
@@ -7484,9 +7357,9 @@
               </wp:anchor>
             </w:drawing>
           </mc:Choice>
-          <mc:Fallback xmlns:w16se="http://schemas.microsoft.com/office/word/2015/wordml/symex" xmlns:w16cid="http://schemas.microsoft.com/office/word/2016/wordml/cid" xmlns:w15="http://schemas.microsoft.com/office/word/2012/wordml" xmlns:am3d="http://schemas.microsoft.com/office/drawing/2017/model3d" xmlns:aink="http://schemas.microsoft.com/office/drawing/2016/ink" xmlns:cx8="http://schemas.microsoft.com/office/drawing/2016/5/14/chartex" xmlns:cx7="http://schemas.microsoft.com/office/drawing/2016/5/13/chartex" xmlns:cx6="http://schemas.microsoft.com/office/drawing/2016/5/12/chartex" xmlns:cx5="http://schemas.microsoft.com/office/drawing/2016/5/11/chartex" xmlns:cx4="http://schemas.microsoft.com/office/drawing/2016/5/10/chartex" xmlns:cx3="http://schemas.microsoft.com/office/drawing/2016/5/9/chartex" xmlns:cx2="http://schemas.microsoft.com/office/drawing/2015/10/21/chartex" xmlns:cx1="http://schemas.microsoft.com/office/drawing/2015/9/8/chartex" xmlns:cx="http://schemas.microsoft.com/office/drawing/2014/chartex">
+          <mc:Fallback>
             <w:pict>
-              <v:shape w14:anchorId="151B7CA8" id="Cruz 221" o:spid="_x0000_s1026" type="#_x0000_t11" style="position:absolute;margin-left:507.25pt;margin-top:257.4pt;width:7.6pt;height:8.15pt;z-index:251749376;visibility:visible;mso-wrap-style:square;mso-wrap-distance-left:9pt;mso-wrap-distance-top:0;mso-wrap-distance-right:9pt;mso-wrap-distance-bottom:0;mso-position-horizontal:absolute;mso-position-horizontal-relative:text;mso-position-vertical:absolute;mso-position-vertical-relative:text;v-text-anchor:middle" o:gfxdata="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" fillcolor="#92d050" strokecolor="#1f3763 [1604]" strokeweight="1pt"/>
+              <v:shape w14:anchorId="1F515E27" id="Cruz 221" o:spid="_x0000_s1026" type="#_x0000_t11" style="position:absolute;margin-left:507.25pt;margin-top:257.4pt;width:7.6pt;height:8.15pt;z-index:251749376;visibility:visible;mso-wrap-style:square;mso-wrap-distance-left:9pt;mso-wrap-distance-top:0;mso-wrap-distance-right:9pt;mso-wrap-distance-bottom:0;mso-position-horizontal:absolute;mso-position-horizontal-relative:text;mso-position-vertical:absolute;mso-position-vertical-relative:text;v-text-anchor:middle" o:gfxdata="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" fillcolor="#92d050" strokecolor="#1f3763 [1604]" strokeweight="1pt"/>
             </w:pict>
           </mc:Fallback>
         </mc:AlternateContent>
@@ -7547,7 +7420,6 @@
                               </w:rPr>
                             </w:pPr>
                             <w:proofErr w:type="spellStart"/>
-                            <w:proofErr w:type="gramStart"/>
                             <w:r>
                               <w:rPr>
                                 <w:color w:val="FF0000"/>
@@ -7557,7 +7429,6 @@
                               <w:t>eAaw</w:t>
                             </w:r>
                             <w:proofErr w:type="spellEnd"/>
-                            <w:proofErr w:type="gramEnd"/>
                           </w:p>
                         </w:txbxContent>
                       </wps:txbx>
@@ -7578,7 +7449,7 @@
           </mc:Choice>
           <mc:Fallback>
             <w:pict>
-              <v:shape id="_x0000_s1053" type="#_x0000_t202" style="position:absolute;margin-left:557.95pt;margin-top:131.1pt;width:37.05pt;height:20.7pt;z-index:251739136;visibility:visible;mso-wrap-style:square;mso-width-percent:0;mso-height-percent:0;mso-wrap-distance-left:9pt;mso-wrap-distance-top:3.6pt;mso-wrap-distance-right:9pt;mso-wrap-distance-bottom:3.6pt;mso-position-horizontal:absolute;mso-position-horizontal-relative:margin;mso-position-vertical:absolute;mso-position-vertical-relative:text;mso-width-percent:0;mso-height-percent:0;mso-width-relative:margin;mso-height-relative:margin;v-text-anchor:top" o:gfxdata="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" filled="f" stroked="f">
+              <v:shape w14:anchorId="09EFA00F" id="_x0000_s1053" type="#_x0000_t202" style="position:absolute;margin-left:557.95pt;margin-top:131.1pt;width:37.05pt;height:20.7pt;z-index:251739136;visibility:visible;mso-wrap-style:square;mso-width-percent:0;mso-height-percent:0;mso-wrap-distance-left:9pt;mso-wrap-distance-top:3.6pt;mso-wrap-distance-right:9pt;mso-wrap-distance-bottom:3.6pt;mso-position-horizontal:absolute;mso-position-horizontal-relative:margin;mso-position-vertical:absolute;mso-position-vertical-relative:text;mso-width-percent:0;mso-height-percent:0;mso-width-relative:margin;mso-height-relative:margin;v-text-anchor:top" o:gfxdata="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" filled="f" stroked="f">
                 <v:textbox>
                   <w:txbxContent>
                     <w:p>
@@ -7590,7 +7461,6 @@
                         </w:rPr>
                       </w:pPr>
                       <w:proofErr w:type="spellStart"/>
-                      <w:proofErr w:type="gramStart"/>
                       <w:r>
                         <w:rPr>
                           <w:color w:val="FF0000"/>
@@ -7600,7 +7470,6 @@
                         <w:t>eAaw</w:t>
                       </w:r>
                       <w:proofErr w:type="spellEnd"/>
-                      <w:proofErr w:type="gramEnd"/>
                     </w:p>
                   </w:txbxContent>
                 </v:textbox>
@@ -7693,7 +7562,7 @@
           </mc:Choice>
           <mc:Fallback>
             <w:pict>
-              <v:shape id="_x0000_s1054" type="#_x0000_t202" style="position:absolute;margin-left:513.9pt;margin-top:245.4pt;width:37.05pt;height:20.7pt;z-index:251740160;visibility:visible;mso-wrap-style:square;mso-width-percent:0;mso-height-percent:0;mso-wrap-distance-left:9pt;mso-wrap-distance-top:3.6pt;mso-wrap-distance-right:9pt;mso-wrap-distance-bottom:3.6pt;mso-position-horizontal:absolute;mso-position-horizontal-relative:margin;mso-position-vertical:absolute;mso-position-vertical-relative:text;mso-width-percent:0;mso-height-percent:0;mso-width-relative:margin;mso-height-relative:margin;v-text-anchor:top" o:gfxdata="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" filled="f" stroked="f">
+              <v:shape w14:anchorId="3B6A9B51" id="_x0000_s1054" type="#_x0000_t202" style="position:absolute;margin-left:513.9pt;margin-top:245.4pt;width:37.05pt;height:20.7pt;z-index:251740160;visibility:visible;mso-wrap-style:square;mso-width-percent:0;mso-height-percent:0;mso-wrap-distance-left:9pt;mso-wrap-distance-top:3.6pt;mso-wrap-distance-right:9pt;mso-wrap-distance-bottom:3.6pt;mso-position-horizontal:absolute;mso-position-horizontal-relative:margin;mso-position-vertical:absolute;mso-position-vertical-relative:text;mso-width-percent:0;mso-height-percent:0;mso-width-relative:margin;mso-height-relative:margin;v-text-anchor:top" o:gfxdata="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" filled="f" stroked="f">
                 <v:textbox>
                   <w:txbxContent>
                     <w:p>
@@ -7806,7 +7675,7 @@
           </mc:Choice>
           <mc:Fallback>
             <w:pict>
-              <v:shape id="_x0000_s1055" type="#_x0000_t202" style="position:absolute;margin-left:516.05pt;margin-top:186pt;width:37.05pt;height:20.7pt;z-index:251741184;visibility:visible;mso-wrap-style:square;mso-width-percent:0;mso-height-percent:0;mso-wrap-distance-left:9pt;mso-wrap-distance-top:3.6pt;mso-wrap-distance-right:9pt;mso-wrap-distance-bottom:3.6pt;mso-position-horizontal:absolute;mso-position-horizontal-relative:margin;mso-position-vertical:absolute;mso-position-vertical-relative:text;mso-width-percent:0;mso-height-percent:0;mso-width-relative:margin;mso-height-relative:margin;v-text-anchor:top" o:gfxdata="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" filled="f" stroked="f">
+              <v:shape w14:anchorId="281B070B" id="_x0000_s1055" type="#_x0000_t202" style="position:absolute;margin-left:516.05pt;margin-top:186pt;width:37.05pt;height:20.7pt;z-index:251741184;visibility:visible;mso-wrap-style:square;mso-width-percent:0;mso-height-percent:0;mso-wrap-distance-left:9pt;mso-wrap-distance-top:3.6pt;mso-wrap-distance-right:9pt;mso-wrap-distance-bottom:3.6pt;mso-position-horizontal:absolute;mso-position-horizontal-relative:margin;mso-position-vertical:absolute;mso-position-vertical-relative:text;mso-width-percent:0;mso-height-percent:0;mso-width-relative:margin;mso-height-relative:margin;v-text-anchor:top" o:gfxdata="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" filled="f" stroked="f">
                 <v:textbox>
                   <w:txbxContent>
                     <w:p>
@@ -7921,7 +7790,7 @@
           </mc:Choice>
           <mc:Fallback>
             <w:pict>
-              <v:shape id="_x0000_s1056" type="#_x0000_t202" style="position:absolute;margin-left:543.9pt;margin-top:121.65pt;width:37.05pt;height:20.7pt;z-index:251738112;visibility:visible;mso-wrap-style:square;mso-width-percent:0;mso-height-percent:0;mso-wrap-distance-left:9pt;mso-wrap-distance-top:3.6pt;mso-wrap-distance-right:9pt;mso-wrap-distance-bottom:3.6pt;mso-position-horizontal:absolute;mso-position-horizontal-relative:margin;mso-position-vertical:absolute;mso-position-vertical-relative:text;mso-width-percent:0;mso-height-percent:0;mso-width-relative:margin;mso-height-relative:margin;v-text-anchor:top" o:gfxdata="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" filled="f" stroked="f">
+              <v:shape w14:anchorId="3BFFDB58" id="_x0000_s1056" type="#_x0000_t202" style="position:absolute;margin-left:543.9pt;margin-top:121.65pt;width:37.05pt;height:20.7pt;z-index:251738112;visibility:visible;mso-wrap-style:square;mso-width-percent:0;mso-height-percent:0;mso-wrap-distance-left:9pt;mso-wrap-distance-top:3.6pt;mso-wrap-distance-right:9pt;mso-wrap-distance-bottom:3.6pt;mso-position-horizontal:absolute;mso-position-horizontal-relative:margin;mso-position-vertical:absolute;mso-position-vertical-relative:text;mso-width-percent:0;mso-height-percent:0;mso-width-relative:margin;mso-height-relative:margin;v-text-anchor:top" o:gfxdata="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" filled="f" stroked="f">
                 <v:textbox>
                   <w:txbxContent>
                     <w:p>
@@ -8016,9 +7885,9 @@
               </wp:anchor>
             </w:drawing>
           </mc:Choice>
-          <mc:Fallback xmlns:w16se="http://schemas.microsoft.com/office/word/2015/wordml/symex" xmlns:w16cid="http://schemas.microsoft.com/office/word/2016/wordml/cid" xmlns:w15="http://schemas.microsoft.com/office/word/2012/wordml" xmlns:am3d="http://schemas.microsoft.com/office/drawing/2017/model3d" xmlns:aink="http://schemas.microsoft.com/office/drawing/2016/ink" xmlns:cx8="http://schemas.microsoft.com/office/drawing/2016/5/14/chartex" xmlns:cx7="http://schemas.microsoft.com/office/drawing/2016/5/13/chartex" xmlns:cx6="http://schemas.microsoft.com/office/drawing/2016/5/12/chartex" xmlns:cx5="http://schemas.microsoft.com/office/drawing/2016/5/11/chartex" xmlns:cx4="http://schemas.microsoft.com/office/drawing/2016/5/10/chartex" xmlns:cx3="http://schemas.microsoft.com/office/drawing/2016/5/9/chartex" xmlns:cx2="http://schemas.microsoft.com/office/drawing/2015/10/21/chartex" xmlns:cx1="http://schemas.microsoft.com/office/drawing/2015/9/8/chartex" xmlns:cx="http://schemas.microsoft.com/office/drawing/2014/chartex">
+          <mc:Fallback>
             <w:pict>
-              <v:shape w14:anchorId="0B54E854" id="Cruz 206" o:spid="_x0000_s1026" type="#_x0000_t11" style="position:absolute;margin-left:553.65pt;margin-top:174.55pt;width:7.6pt;height:8.15pt;z-index:251736064;visibility:visible;mso-wrap-style:square;mso-wrap-distance-left:9pt;mso-wrap-distance-top:0;mso-wrap-distance-right:9pt;mso-wrap-distance-bottom:0;mso-position-horizontal:absolute;mso-position-horizontal-relative:text;mso-position-vertical:absolute;mso-position-vertical-relative:text;v-text-anchor:middle" o:gfxdata="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" fillcolor="#92d050" strokecolor="#1f3763 [1604]" strokeweight="1pt"/>
+              <v:shape w14:anchorId="4D0CC8AE" id="Cruz 206" o:spid="_x0000_s1026" type="#_x0000_t11" style="position:absolute;margin-left:553.65pt;margin-top:174.55pt;width:7.6pt;height:8.15pt;z-index:251736064;visibility:visible;mso-wrap-style:square;mso-wrap-distance-left:9pt;mso-wrap-distance-top:0;mso-wrap-distance-right:9pt;mso-wrap-distance-bottom:0;mso-position-horizontal:absolute;mso-position-horizontal-relative:text;mso-position-vertical:absolute;mso-position-vertical-relative:text;v-text-anchor:middle" o:gfxdata="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" fillcolor="#92d050" strokecolor="#1f3763 [1604]" strokeweight="1pt"/>
             </w:pict>
           </mc:Fallback>
         </mc:AlternateContent>
@@ -8088,9 +7957,9 @@
               </wp:anchor>
             </w:drawing>
           </mc:Choice>
-          <mc:Fallback xmlns:w16se="http://schemas.microsoft.com/office/word/2015/wordml/symex" xmlns:w16cid="http://schemas.microsoft.com/office/word/2016/wordml/cid" xmlns:w15="http://schemas.microsoft.com/office/word/2012/wordml" xmlns:am3d="http://schemas.microsoft.com/office/drawing/2017/model3d" xmlns:aink="http://schemas.microsoft.com/office/drawing/2016/ink" xmlns:cx8="http://schemas.microsoft.com/office/drawing/2016/5/14/chartex" xmlns:cx7="http://schemas.microsoft.com/office/drawing/2016/5/13/chartex" xmlns:cx6="http://schemas.microsoft.com/office/drawing/2016/5/12/chartex" xmlns:cx5="http://schemas.microsoft.com/office/drawing/2016/5/11/chartex" xmlns:cx4="http://schemas.microsoft.com/office/drawing/2016/5/10/chartex" xmlns:cx3="http://schemas.microsoft.com/office/drawing/2016/5/9/chartex" xmlns:cx2="http://schemas.microsoft.com/office/drawing/2015/10/21/chartex" xmlns:cx1="http://schemas.microsoft.com/office/drawing/2015/9/8/chartex" xmlns:cx="http://schemas.microsoft.com/office/drawing/2014/chartex">
+          <mc:Fallback>
             <w:pict>
-              <v:shape w14:anchorId="12B181B0" id="Cruz 207" o:spid="_x0000_s1026" type="#_x0000_t11" style="position:absolute;margin-left:506.25pt;margin-top:182.75pt;width:7.65pt;height:8.2pt;z-index:251737088;visibility:visible;mso-wrap-style:square;mso-wrap-distance-left:9pt;mso-wrap-distance-top:0;mso-wrap-distance-right:9pt;mso-wrap-distance-bottom:0;mso-position-horizontal:absolute;mso-position-horizontal-relative:text;mso-position-vertical:absolute;mso-position-vertical-relative:text;v-text-anchor:middle" o:gfxdata="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" fillcolor="#92d050" strokecolor="#1f3763 [1604]" strokeweight="1pt"/>
+              <v:shape w14:anchorId="77C8BAAD" id="Cruz 207" o:spid="_x0000_s1026" type="#_x0000_t11" style="position:absolute;margin-left:506.25pt;margin-top:182.75pt;width:7.65pt;height:8.2pt;z-index:251737088;visibility:visible;mso-wrap-style:square;mso-wrap-distance-left:9pt;mso-wrap-distance-top:0;mso-wrap-distance-right:9pt;mso-wrap-distance-bottom:0;mso-position-horizontal:absolute;mso-position-horizontal-relative:text;mso-position-vertical:absolute;mso-position-vertical-relative:text;v-text-anchor:middle" o:gfxdata="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" fillcolor="#92d050" strokecolor="#1f3763 [1604]" strokeweight="1pt"/>
             </w:pict>
           </mc:Fallback>
         </mc:AlternateContent>
@@ -8160,9 +8029,9 @@
               </wp:anchor>
             </w:drawing>
           </mc:Choice>
-          <mc:Fallback xmlns:w16se="http://schemas.microsoft.com/office/word/2015/wordml/symex" xmlns:w16cid="http://schemas.microsoft.com/office/word/2016/wordml/cid" xmlns:w15="http://schemas.microsoft.com/office/word/2012/wordml" xmlns:am3d="http://schemas.microsoft.com/office/drawing/2017/model3d" xmlns:aink="http://schemas.microsoft.com/office/drawing/2016/ink" xmlns:cx8="http://schemas.microsoft.com/office/drawing/2016/5/14/chartex" xmlns:cx7="http://schemas.microsoft.com/office/drawing/2016/5/13/chartex" xmlns:cx6="http://schemas.microsoft.com/office/drawing/2016/5/12/chartex" xmlns:cx5="http://schemas.microsoft.com/office/drawing/2016/5/11/chartex" xmlns:cx4="http://schemas.microsoft.com/office/drawing/2016/5/10/chartex" xmlns:cx3="http://schemas.microsoft.com/office/drawing/2016/5/9/chartex" xmlns:cx2="http://schemas.microsoft.com/office/drawing/2015/10/21/chartex" xmlns:cx1="http://schemas.microsoft.com/office/drawing/2015/9/8/chartex" xmlns:cx="http://schemas.microsoft.com/office/drawing/2014/chartex">
+          <mc:Fallback>
             <w:pict>
-              <v:shape w14:anchorId="084DCB02" id="Cruz 208" o:spid="_x0000_s1026" type="#_x0000_t11" style="position:absolute;margin-left:554.8pt;margin-top:120.6pt;width:7.65pt;height:8.2pt;z-index:251735040;visibility:visible;mso-wrap-style:square;mso-wrap-distance-left:9pt;mso-wrap-distance-top:0;mso-wrap-distance-right:9pt;mso-wrap-distance-bottom:0;mso-position-horizontal:absolute;mso-position-horizontal-relative:text;mso-position-vertical:absolute;mso-position-vertical-relative:text;v-text-anchor:middle" o:gfxdata="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" fillcolor="#92d050" strokecolor="#1f3763 [1604]" strokeweight="1pt"/>
+              <v:shape w14:anchorId="6033B837" id="Cruz 208" o:spid="_x0000_s1026" type="#_x0000_t11" style="position:absolute;margin-left:554.8pt;margin-top:120.6pt;width:7.65pt;height:8.2pt;z-index:251735040;visibility:visible;mso-wrap-style:square;mso-wrap-distance-left:9pt;mso-wrap-distance-top:0;mso-wrap-distance-right:9pt;mso-wrap-distance-bottom:0;mso-position-horizontal:absolute;mso-position-horizontal-relative:text;mso-position-vertical:absolute;mso-position-vertical-relative:text;v-text-anchor:middle" o:gfxdata="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" fillcolor="#92d050" strokecolor="#1f3763 [1604]" strokeweight="1pt"/>
             </w:pict>
           </mc:Fallback>
         </mc:AlternateContent>
@@ -8245,9 +8114,9 @@
               </wp:anchor>
             </w:drawing>
           </mc:Choice>
-          <mc:Fallback xmlns:w16se="http://schemas.microsoft.com/office/word/2015/wordml/symex" xmlns:w16cid="http://schemas.microsoft.com/office/word/2016/wordml/cid" xmlns:w15="http://schemas.microsoft.com/office/word/2012/wordml" xmlns:am3d="http://schemas.microsoft.com/office/drawing/2017/model3d" xmlns:aink="http://schemas.microsoft.com/office/drawing/2016/ink" xmlns:cx8="http://schemas.microsoft.com/office/drawing/2016/5/14/chartex" xmlns:cx7="http://schemas.microsoft.com/office/drawing/2016/5/13/chartex" xmlns:cx6="http://schemas.microsoft.com/office/drawing/2016/5/12/chartex" xmlns:cx5="http://schemas.microsoft.com/office/drawing/2016/5/11/chartex" xmlns:cx4="http://schemas.microsoft.com/office/drawing/2016/5/10/chartex" xmlns:cx3="http://schemas.microsoft.com/office/drawing/2016/5/9/chartex" xmlns:cx2="http://schemas.microsoft.com/office/drawing/2015/10/21/chartex" xmlns:cx1="http://schemas.microsoft.com/office/drawing/2015/9/8/chartex" xmlns:cx="http://schemas.microsoft.com/office/drawing/2014/chartex">
+          <mc:Fallback>
             <w:pict>
-              <v:oval w14:anchorId="2D0E6736" id="Elipse 209" o:spid="_x0000_s1026" style="position:absolute;margin-left:511.15pt;margin-top:193.15pt;width:9.25pt;height:9.25pt;flip:x;z-index:251734016;visibility:visible;mso-wrap-style:square;mso-width-percent:0;mso-height-percent:0;mso-wrap-distance-left:9pt;mso-wrap-distance-top:0;mso-wrap-distance-right:9pt;mso-wrap-distance-bottom:0;mso-position-horizontal:absolute;mso-position-horizontal-relative:text;mso-position-vertical:absolute;mso-position-vertical-relative:text;mso-width-percent:0;mso-height-percent:0;mso-width-relative:margin;mso-height-relative:margin;v-text-anchor:middle" o:gfxdata="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" fillcolor="red" strokecolor="#c00000" strokeweight="1pt">
+              <v:oval w14:anchorId="28D9E12B" id="Elipse 209" o:spid="_x0000_s1026" style="position:absolute;margin-left:511.15pt;margin-top:193.15pt;width:9.25pt;height:9.25pt;flip:x;z-index:251734016;visibility:visible;mso-wrap-style:square;mso-width-percent:0;mso-height-percent:0;mso-wrap-distance-left:9pt;mso-wrap-distance-top:0;mso-wrap-distance-right:9pt;mso-wrap-distance-bottom:0;mso-position-horizontal:absolute;mso-position-horizontal-relative:text;mso-position-vertical:absolute;mso-position-vertical-relative:text;mso-width-percent:0;mso-height-percent:0;mso-width-relative:margin;mso-height-relative:margin;v-text-anchor:middle" o:gfxdata="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" fillcolor="red" strokecolor="#c00000" strokeweight="1pt">
                 <v:fill opacity="37265f"/>
                 <v:stroke joinstyle="miter"/>
               </v:oval>
@@ -8333,9 +8202,9 @@
               </wp:anchor>
             </w:drawing>
           </mc:Choice>
-          <mc:Fallback xmlns:w16se="http://schemas.microsoft.com/office/word/2015/wordml/symex" xmlns:w16cid="http://schemas.microsoft.com/office/word/2016/wordml/cid" xmlns:w15="http://schemas.microsoft.com/office/word/2012/wordml" xmlns:am3d="http://schemas.microsoft.com/office/drawing/2017/model3d" xmlns:aink="http://schemas.microsoft.com/office/drawing/2016/ink" xmlns:cx8="http://schemas.microsoft.com/office/drawing/2016/5/14/chartex" xmlns:cx7="http://schemas.microsoft.com/office/drawing/2016/5/13/chartex" xmlns:cx6="http://schemas.microsoft.com/office/drawing/2016/5/12/chartex" xmlns:cx5="http://schemas.microsoft.com/office/drawing/2016/5/11/chartex" xmlns:cx4="http://schemas.microsoft.com/office/drawing/2016/5/10/chartex" xmlns:cx3="http://schemas.microsoft.com/office/drawing/2016/5/9/chartex" xmlns:cx2="http://schemas.microsoft.com/office/drawing/2015/10/21/chartex" xmlns:cx1="http://schemas.microsoft.com/office/drawing/2015/9/8/chartex" xmlns:cx="http://schemas.microsoft.com/office/drawing/2014/chartex">
+          <mc:Fallback>
             <w:pict>
-              <v:oval w14:anchorId="749F2E25" id="Elipse 210" o:spid="_x0000_s1026" style="position:absolute;margin-left:511.15pt;margin-top:244.35pt;width:9.25pt;height:9.25pt;flip:x;z-index:251732992;visibility:visible;mso-wrap-style:square;mso-width-percent:0;mso-height-percent:0;mso-wrap-distance-left:9pt;mso-wrap-distance-top:0;mso-wrap-distance-right:9pt;mso-wrap-distance-bottom:0;mso-position-horizontal:absolute;mso-position-horizontal-relative:text;mso-position-vertical:absolute;mso-position-vertical-relative:text;mso-width-percent:0;mso-height-percent:0;mso-width-relative:margin;mso-height-relative:margin;v-text-anchor:middle" o:gfxdata="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" fillcolor="red" strokecolor="#c00000" strokeweight="1pt">
+              <v:oval w14:anchorId="67FA5DD1" id="Elipse 210" o:spid="_x0000_s1026" style="position:absolute;margin-left:511.15pt;margin-top:244.35pt;width:9.25pt;height:9.25pt;flip:x;z-index:251732992;visibility:visible;mso-wrap-style:square;mso-width-percent:0;mso-height-percent:0;mso-wrap-distance-left:9pt;mso-wrap-distance-top:0;mso-wrap-distance-right:9pt;mso-wrap-distance-bottom:0;mso-position-horizontal:absolute;mso-position-horizontal-relative:text;mso-position-vertical:absolute;mso-position-vertical-relative:text;mso-width-percent:0;mso-height-percent:0;mso-width-relative:margin;mso-height-relative:margin;v-text-anchor:middle" o:gfxdata="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" fillcolor="red" strokecolor="#c00000" strokeweight="1pt">
                 <v:fill opacity="37265f"/>
                 <v:stroke joinstyle="miter"/>
               </v:oval>
@@ -8421,9 +8290,9 @@
               </wp:anchor>
             </w:drawing>
           </mc:Choice>
-          <mc:Fallback xmlns:w16se="http://schemas.microsoft.com/office/word/2015/wordml/symex" xmlns:w16cid="http://schemas.microsoft.com/office/word/2016/wordml/cid" xmlns:w15="http://schemas.microsoft.com/office/word/2012/wordml" xmlns:am3d="http://schemas.microsoft.com/office/drawing/2017/model3d" xmlns:aink="http://schemas.microsoft.com/office/drawing/2016/ink" xmlns:cx8="http://schemas.microsoft.com/office/drawing/2016/5/14/chartex" xmlns:cx7="http://schemas.microsoft.com/office/drawing/2016/5/13/chartex" xmlns:cx6="http://schemas.microsoft.com/office/drawing/2016/5/12/chartex" xmlns:cx5="http://schemas.microsoft.com/office/drawing/2016/5/11/chartex" xmlns:cx4="http://schemas.microsoft.com/office/drawing/2016/5/10/chartex" xmlns:cx3="http://schemas.microsoft.com/office/drawing/2016/5/9/chartex" xmlns:cx2="http://schemas.microsoft.com/office/drawing/2015/10/21/chartex" xmlns:cx1="http://schemas.microsoft.com/office/drawing/2015/9/8/chartex" xmlns:cx="http://schemas.microsoft.com/office/drawing/2014/chartex">
+          <mc:Fallback>
             <w:pict>
-              <v:oval w14:anchorId="5E4037A0" id="Elipse 211" o:spid="_x0000_s1026" style="position:absolute;margin-left:550.95pt;margin-top:117.85pt;width:9.25pt;height:9.25pt;flip:x;z-index:251731968;visibility:visible;mso-wrap-style:square;mso-width-percent:0;mso-height-percent:0;mso-wrap-distance-left:9pt;mso-wrap-distance-top:0;mso-wrap-distance-right:9pt;mso-wrap-distance-bottom:0;mso-position-horizontal:absolute;mso-position-horizontal-relative:text;mso-position-vertical:absolute;mso-position-vertical-relative:text;mso-width-percent:0;mso-height-percent:0;mso-width-relative:margin;mso-height-relative:margin;v-text-anchor:middle" o:gfxdata="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" fillcolor="red" strokecolor="#c00000" strokeweight="1pt">
+              <v:oval w14:anchorId="5F8121BC" id="Elipse 211" o:spid="_x0000_s1026" style="position:absolute;margin-left:550.95pt;margin-top:117.85pt;width:9.25pt;height:9.25pt;flip:x;z-index:251731968;visibility:visible;mso-wrap-style:square;mso-width-percent:0;mso-height-percent:0;mso-wrap-distance-left:9pt;mso-wrap-distance-top:0;mso-wrap-distance-right:9pt;mso-wrap-distance-bottom:0;mso-position-horizontal:absolute;mso-position-horizontal-relative:text;mso-position-vertical:absolute;mso-position-vertical-relative:text;mso-width-percent:0;mso-height-percent:0;mso-width-relative:margin;mso-height-relative:margin;v-text-anchor:middle" o:gfxdata="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" fillcolor="red" strokecolor="#c00000" strokeweight="1pt">
                 <v:fill opacity="37265f"/>
                 <v:stroke joinstyle="miter"/>
               </v:oval>
@@ -8511,7 +8380,7 @@
           </mc:Choice>
           <mc:Fallback>
             <w:pict>
-              <v:oval id="Elipse 212" o:spid="_x0000_s1026" style="position:absolute;margin-left:589.15pt;margin-top:139.15pt;width:9.25pt;height:9.25pt;flip:x;z-index:251730944;visibility:visible;mso-wrap-style:square;mso-width-percent:0;mso-height-percent:0;mso-wrap-distance-left:9pt;mso-wrap-distance-top:0;mso-wrap-distance-right:9pt;mso-wrap-distance-bottom:0;mso-position-horizontal:absolute;mso-position-horizontal-relative:text;mso-position-vertical:absolute;mso-position-vertical-relative:text;mso-width-percent:0;mso-height-percent:0;mso-width-relative:margin;mso-height-relative:margin;v-text-anchor:middle" o:gfxdata="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" fillcolor="red" strokecolor="#c00000" strokeweight="1pt">
+              <v:oval w14:anchorId="520EF85A" id="Elipse 212" o:spid="_x0000_s1026" style="position:absolute;margin-left:589.15pt;margin-top:139.15pt;width:9.25pt;height:9.25pt;flip:x;z-index:251730944;visibility:visible;mso-wrap-style:square;mso-width-percent:0;mso-height-percent:0;mso-wrap-distance-left:9pt;mso-wrap-distance-top:0;mso-wrap-distance-right:9pt;mso-wrap-distance-bottom:0;mso-position-horizontal:absolute;mso-position-horizontal-relative:text;mso-position-vertical:absolute;mso-position-vertical-relative:text;mso-width-percent:0;mso-height-percent:0;mso-width-relative:margin;mso-height-relative:margin;v-text-anchor:middle" o:gfxdata="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" fillcolor="red" strokecolor="#c00000" strokeweight="1pt">
                 <v:fill opacity="37265f"/>
                 <v:stroke joinstyle="miter"/>
               </v:oval>
@@ -8622,7 +8491,7 @@
           </mc:Choice>
           <mc:Fallback>
             <w:pict>
-              <v:shape id="289 Cuadro de texto" o:spid="_x0000_s1057" type="#_x0000_t202" style="position:absolute;margin-left:439.9pt;margin-top:-213.55pt;width:42.75pt;height:18.3pt;z-index:251862016;visibility:visible;mso-wrap-style:square;mso-width-percent:0;mso-height-percent:0;mso-wrap-distance-left:9pt;mso-wrap-distance-top:0;mso-wrap-distance-right:9pt;mso-wrap-distance-bottom:0;mso-position-horizontal:absolute;mso-position-horizontal-relative:text;mso-position-vertical:absolute;mso-position-vertical-relative:text;mso-width-percent:0;mso-height-percent:0;mso-width-relative:margin;mso-height-relative:margin;v-text-anchor:top" o:gfxdata="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" fillcolor="white [3201]" stroked="f" strokeweight=".5pt">
+              <v:shape w14:anchorId="03C0F4ED" id="289 Cuadro de texto" o:spid="_x0000_s1057" type="#_x0000_t202" style="position:absolute;margin-left:439.9pt;margin-top:-213.55pt;width:42.75pt;height:18.3pt;z-index:251862016;visibility:visible;mso-wrap-style:square;mso-width-percent:0;mso-height-percent:0;mso-wrap-distance-left:9pt;mso-wrap-distance-top:0;mso-wrap-distance-right:9pt;mso-wrap-distance-bottom:0;mso-position-horizontal:absolute;mso-position-horizontal-relative:text;mso-position-vertical:absolute;mso-position-vertical-relative:text;mso-width-percent:0;mso-height-percent:0;mso-width-relative:margin;mso-height-relative:margin;v-text-anchor:top" o:gfxdata="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" fillcolor="white [3201]" stroked="f" strokeweight=".5pt">
                 <v:textbox>
                   <w:txbxContent>
                     <w:p>
@@ -8717,23 +8586,13 @@
                                 <w:sz w:val="20"/>
                               </w:rPr>
                             </w:pPr>
-                            <w:proofErr w:type="spellStart"/>
                             <w:r>
                               <w:rPr>
                                 <w:b/>
                                 <w:color w:val="4472C4" w:themeColor="accent1"/>
                                 <w:sz w:val="20"/>
                               </w:rPr>
-                              <w:t>Pasillo</w:t>
-                            </w:r>
-                            <w:proofErr w:type="spellEnd"/>
-                            <w:r>
-                              <w:rPr>
-                                <w:b/>
-                                <w:color w:val="4472C4" w:themeColor="accent1"/>
-                                <w:sz w:val="20"/>
-                              </w:rPr>
-                              <w:t xml:space="preserve"> principal</w:t>
+                              <w:t>Pasillo principal</w:t>
                             </w:r>
                           </w:p>
                         </w:txbxContent>
@@ -8758,7 +8617,7 @@
           </mc:Choice>
           <mc:Fallback>
             <w:pict>
-              <v:shape id="290 Cuadro de texto" o:spid="_x0000_s1058" type="#_x0000_t202" style="position:absolute;margin-left:271.3pt;margin-top:-249.8pt;width:88.3pt;height:22.4pt;z-index:251863040;visibility:visible;mso-wrap-style:square;mso-width-percent:0;mso-height-percent:0;mso-wrap-distance-left:9pt;mso-wrap-distance-top:0;mso-wrap-distance-right:9pt;mso-wrap-distance-bottom:0;mso-position-horizontal:absolute;mso-position-horizontal-relative:text;mso-position-vertical:absolute;mso-position-vertical-relative:text;mso-width-percent:0;mso-height-percent:0;mso-width-relative:margin;mso-height-relative:margin;v-text-anchor:top" o:gfxdata="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" fillcolor="white [3201]" stroked="f" strokeweight=".5pt">
+              <v:shape w14:anchorId="5F51FA23" id="290 Cuadro de texto" o:spid="_x0000_s1058" type="#_x0000_t202" style="position:absolute;margin-left:271.3pt;margin-top:-249.8pt;width:88.3pt;height:22.4pt;z-index:251863040;visibility:visible;mso-wrap-style:square;mso-width-percent:0;mso-height-percent:0;mso-wrap-distance-left:9pt;mso-wrap-distance-top:0;mso-wrap-distance-right:9pt;mso-wrap-distance-bottom:0;mso-position-horizontal:absolute;mso-position-horizontal-relative:text;mso-position-vertical:absolute;mso-position-vertical-relative:text;mso-width-percent:0;mso-height-percent:0;mso-width-relative:margin;mso-height-relative:margin;v-text-anchor:top" o:gfxdata="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" fillcolor="white [3201]" stroked="f" strokeweight=".5pt">
                 <v:textbox>
                   <w:txbxContent>
                     <w:p>
@@ -8770,23 +8629,13 @@
                           <w:sz w:val="20"/>
                         </w:rPr>
                       </w:pPr>
-                      <w:proofErr w:type="spellStart"/>
                       <w:r>
                         <w:rPr>
                           <w:b/>
                           <w:color w:val="4472C4" w:themeColor="accent1"/>
                           <w:sz w:val="20"/>
                         </w:rPr>
-                        <w:t>Pasillo</w:t>
-                      </w:r>
-                      <w:proofErr w:type="spellEnd"/>
-                      <w:r>
-                        <w:rPr>
-                          <w:b/>
-                          <w:color w:val="4472C4" w:themeColor="accent1"/>
-                          <w:sz w:val="20"/>
-                        </w:rPr>
-                        <w:t xml:space="preserve"> principal</w:t>
+                        <w:t>Pasillo principal</w:t>
                       </w:r>
                     </w:p>
                   </w:txbxContent>
@@ -8894,7 +8743,7 @@
           </mc:Choice>
           <mc:Fallback>
             <w:pict>
-              <v:shape id="288 Cuadro de texto" o:spid="_x0000_s1059" type="#_x0000_t202" style="position:absolute;margin-left:-12.5pt;margin-top:-385.75pt;width:42.75pt;height:18.3pt;z-index:251859968;visibility:visible;mso-wrap-style:square;mso-width-percent:0;mso-height-percent:0;mso-wrap-distance-left:9pt;mso-wrap-distance-top:0;mso-wrap-distance-right:9pt;mso-wrap-distance-bottom:0;mso-position-horizontal:absolute;mso-position-horizontal-relative:text;mso-position-vertical:absolute;mso-position-vertical-relative:text;mso-width-percent:0;mso-height-percent:0;mso-width-relative:margin;mso-height-relative:margin;v-text-anchor:top" o:gfxdata="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" fillcolor="white [3201]" stroked="f" strokeweight=".5pt">
+              <v:shape w14:anchorId="7E4C67CF" id="288 Cuadro de texto" o:spid="_x0000_s1059" type="#_x0000_t202" style="position:absolute;margin-left:-12.5pt;margin-top:-385.75pt;width:42.75pt;height:18.3pt;z-index:251859968;visibility:visible;mso-wrap-style:square;mso-width-percent:0;mso-height-percent:0;mso-wrap-distance-left:9pt;mso-wrap-distance-top:0;mso-wrap-distance-right:9pt;mso-wrap-distance-bottom:0;mso-position-horizontal:absolute;mso-position-horizontal-relative:text;mso-position-vertical:absolute;mso-position-vertical-relative:text;mso-width-percent:0;mso-height-percent:0;mso-width-relative:margin;mso-height-relative:margin;v-text-anchor:top" o:gfxdata="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" fillcolor="white [3201]" stroked="f" strokeweight=".5pt">
                 <v:textbox>
                   <w:txbxContent>
                     <w:p>
@@ -9003,7 +8852,7 @@
           </mc:Choice>
           <mc:Fallback>
             <w:pict>
-              <v:oval id="Elipse 215" o:spid="_x0000_s1026" style="position:absolute;margin-left:437.1pt;margin-top:-228.65pt;width:9.25pt;height:9.25pt;flip:x;z-index:251852800;visibility:visible;mso-wrap-style:square;mso-width-percent:0;mso-height-percent:0;mso-wrap-distance-left:9pt;mso-wrap-distance-top:0;mso-wrap-distance-right:9pt;mso-wrap-distance-bottom:0;mso-position-horizontal:absolute;mso-position-horizontal-relative:text;mso-position-vertical:absolute;mso-position-vertical-relative:text;mso-width-percent:0;mso-height-percent:0;mso-width-relative:margin;mso-height-relative:margin;v-text-anchor:middle" o:gfxdata="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" fillcolor="red" strokecolor="#c00000" strokeweight="1pt">
+              <v:oval w14:anchorId="4062FEC4" id="Elipse 215" o:spid="_x0000_s1026" style="position:absolute;margin-left:437.1pt;margin-top:-228.65pt;width:9.25pt;height:9.25pt;flip:x;z-index:251852800;visibility:visible;mso-wrap-style:square;mso-width-percent:0;mso-height-percent:0;mso-wrap-distance-left:9pt;mso-wrap-distance-top:0;mso-wrap-distance-right:9pt;mso-wrap-distance-bottom:0;mso-position-horizontal:absolute;mso-position-horizontal-relative:text;mso-position-vertical:absolute;mso-position-vertical-relative:text;mso-width-percent:0;mso-height-percent:0;mso-width-relative:margin;mso-height-relative:margin;v-text-anchor:middle" o:gfxdata="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" fillcolor="red" strokecolor="#c00000" strokeweight="1pt">
                 <v:fill opacity="37265f"/>
                 <v:stroke joinstyle="miter"/>
               </v:oval>
@@ -9078,7 +8927,7 @@
           </mc:Choice>
           <mc:Fallback>
             <w:pict>
-              <v:shape id="Cruz 220" o:spid="_x0000_s1026" type="#_x0000_t11" style="position:absolute;margin-left:30.65pt;margin-top:-208.75pt;width:7.6pt;height:8.15pt;z-index:251850752;visibility:visible;mso-wrap-style:square;mso-wrap-distance-left:9pt;mso-wrap-distance-top:0;mso-wrap-distance-right:9pt;mso-wrap-distance-bottom:0;mso-position-horizontal:absolute;mso-position-horizontal-relative:text;mso-position-vertical:absolute;mso-position-vertical-relative:text;v-text-anchor:middle" o:gfxdata="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" fillcolor="#92d050" strokecolor="#1f3763 [1604]" strokeweight="1pt"/>
+              <v:shape w14:anchorId="33A65F26" id="Cruz 220" o:spid="_x0000_s1026" type="#_x0000_t11" style="position:absolute;margin-left:30.65pt;margin-top:-208.75pt;width:7.6pt;height:8.15pt;z-index:251850752;visibility:visible;mso-wrap-style:square;mso-wrap-distance-left:9pt;mso-wrap-distance-top:0;mso-wrap-distance-right:9pt;mso-wrap-distance-bottom:0;mso-position-horizontal:absolute;mso-position-horizontal-relative:text;mso-position-vertical:absolute;mso-position-vertical-relative:text;v-text-anchor:middle" o:gfxdata="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" fillcolor="#92d050" strokecolor="#1f3763 [1604]" strokeweight="1pt"/>
             </w:pict>
           </mc:Fallback>
         </mc:AlternateContent>
@@ -9150,7 +8999,7 @@
           </mc:Choice>
           <mc:Fallback>
             <w:pict>
-              <v:shape id="Cruz 220" o:spid="_x0000_s1026" type="#_x0000_t11" style="position:absolute;margin-left:36.6pt;margin-top:-249.5pt;width:7.6pt;height:8.15pt;z-index:251848704;visibility:visible;mso-wrap-style:square;mso-wrap-distance-left:9pt;mso-wrap-distance-top:0;mso-wrap-distance-right:9pt;mso-wrap-distance-bottom:0;mso-position-horizontal:absolute;mso-position-horizontal-relative:text;mso-position-vertical:absolute;mso-position-vertical-relative:text;v-text-anchor:middle" o:gfxdata="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" fillcolor="#92d050" strokecolor="#1f3763 [1604]" strokeweight="1pt"/>
+              <v:shape w14:anchorId="5C9E1910" id="Cruz 220" o:spid="_x0000_s1026" type="#_x0000_t11" style="position:absolute;margin-left:36.6pt;margin-top:-249.5pt;width:7.6pt;height:8.15pt;z-index:251848704;visibility:visible;mso-wrap-style:square;mso-wrap-distance-left:9pt;mso-wrap-distance-top:0;mso-wrap-distance-right:9pt;mso-wrap-distance-bottom:0;mso-position-horizontal:absolute;mso-position-horizontal-relative:text;mso-position-vertical:absolute;mso-position-vertical-relative:text;v-text-anchor:middle" o:gfxdata="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" fillcolor="#92d050" strokecolor="#1f3763 [1604]" strokeweight="1pt"/>
             </w:pict>
           </mc:Fallback>
         </mc:AlternateContent>
@@ -9222,7 +9071,7 @@
           </mc:Choice>
           <mc:Fallback>
             <w:pict>
-              <v:shape id="Cruz 220" o:spid="_x0000_s1026" type="#_x0000_t11" style="position:absolute;margin-left:87pt;margin-top:-237.95pt;width:7.6pt;height:8.15pt;z-index:251846656;visibility:visible;mso-wrap-style:square;mso-wrap-distance-left:9pt;mso-wrap-distance-top:0;mso-wrap-distance-right:9pt;mso-wrap-distance-bottom:0;mso-position-horizontal:absolute;mso-position-horizontal-relative:text;mso-position-vertical:absolute;mso-position-vertical-relative:text;v-text-anchor:middle" o:gfxdata="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" fillcolor="#92d050" strokecolor="#1f3763 [1604]" strokeweight="1pt"/>
+              <v:shape w14:anchorId="41C4AC18" id="Cruz 220" o:spid="_x0000_s1026" type="#_x0000_t11" style="position:absolute;margin-left:87pt;margin-top:-237.95pt;width:7.6pt;height:8.15pt;z-index:251846656;visibility:visible;mso-wrap-style:square;mso-wrap-distance-left:9pt;mso-wrap-distance-top:0;mso-wrap-distance-right:9pt;mso-wrap-distance-bottom:0;mso-position-horizontal:absolute;mso-position-horizontal-relative:text;mso-position-vertical:absolute;mso-position-vertical-relative:text;v-text-anchor:middle" o:gfxdata="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" fillcolor="#92d050" strokecolor="#1f3763 [1604]" strokeweight="1pt"/>
             </w:pict>
           </mc:Fallback>
         </mc:AlternateContent>
@@ -9294,7 +9143,7 @@
           </mc:Choice>
           <mc:Fallback>
             <w:pict>
-              <v:shape id="Cruz 220" o:spid="_x0000_s1026" type="#_x0000_t11" style="position:absolute;margin-left:159.3pt;margin-top:-238.65pt;width:7.6pt;height:8.15pt;z-index:251842560;visibility:visible;mso-wrap-style:square;mso-wrap-distance-left:9pt;mso-wrap-distance-top:0;mso-wrap-distance-right:9pt;mso-wrap-distance-bottom:0;mso-position-horizontal:absolute;mso-position-horizontal-relative:text;mso-position-vertical:absolute;mso-position-vertical-relative:text;v-text-anchor:middle" o:gfxdata="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" fillcolor="#92d050" strokecolor="#1f3763 [1604]" strokeweight="1pt"/>
+              <v:shape w14:anchorId="7455F5C4" id="Cruz 220" o:spid="_x0000_s1026" type="#_x0000_t11" style="position:absolute;margin-left:159.3pt;margin-top:-238.65pt;width:7.6pt;height:8.15pt;z-index:251842560;visibility:visible;mso-wrap-style:square;mso-wrap-distance-left:9pt;mso-wrap-distance-top:0;mso-wrap-distance-right:9pt;mso-wrap-distance-bottom:0;mso-position-horizontal:absolute;mso-position-horizontal-relative:text;mso-position-vertical:absolute;mso-position-vertical-relative:text;v-text-anchor:middle" o:gfxdata="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" fillcolor="#92d050" strokecolor="#1f3763 [1604]" strokeweight="1pt"/>
             </w:pict>
           </mc:Fallback>
         </mc:AlternateContent>
@@ -9366,7 +9215,7 @@
           </mc:Choice>
           <mc:Fallback>
             <w:pict>
-              <v:shape id="Cruz 220" o:spid="_x0000_s1026" type="#_x0000_t11" style="position:absolute;margin-left:255.35pt;margin-top:-243.05pt;width:7.6pt;height:8.15pt;z-index:251840512;visibility:visible;mso-wrap-style:square;mso-wrap-distance-left:9pt;mso-wrap-distance-top:0;mso-wrap-distance-right:9pt;mso-wrap-distance-bottom:0;mso-position-horizontal:absolute;mso-position-horizontal-relative:text;mso-position-vertical:absolute;mso-position-vertical-relative:text;v-text-anchor:middle" o:gfxdata="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" fillcolor="#92d050" strokecolor="#1f3763 [1604]" strokeweight="1pt"/>
+              <v:shape w14:anchorId="4C48BE95" id="Cruz 220" o:spid="_x0000_s1026" type="#_x0000_t11" style="position:absolute;margin-left:255.35pt;margin-top:-243.05pt;width:7.6pt;height:8.15pt;z-index:251840512;visibility:visible;mso-wrap-style:square;mso-wrap-distance-left:9pt;mso-wrap-distance-top:0;mso-wrap-distance-right:9pt;mso-wrap-distance-bottom:0;mso-position-horizontal:absolute;mso-position-horizontal-relative:text;mso-position-vertical:absolute;mso-position-vertical-relative:text;v-text-anchor:middle" o:gfxdata="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" fillcolor="#92d050" strokecolor="#1f3763 [1604]" strokeweight="1pt"/>
             </w:pict>
           </mc:Fallback>
         </mc:AlternateContent>
@@ -9438,7 +9287,7 @@
           </mc:Choice>
           <mc:Fallback>
             <w:pict>
-              <v:shape id="Cruz 220" o:spid="_x0000_s1026" type="#_x0000_t11" style="position:absolute;margin-left:317.95pt;margin-top:-243.05pt;width:7.6pt;height:8.15pt;z-index:251838464;visibility:visible;mso-wrap-style:square;mso-wrap-distance-left:9pt;mso-wrap-distance-top:0;mso-wrap-distance-right:9pt;mso-wrap-distance-bottom:0;mso-position-horizontal:absolute;mso-position-horizontal-relative:text;mso-position-vertical:absolute;mso-position-vertical-relative:text;v-text-anchor:middle" o:gfxdata="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" fillcolor="#92d050" strokecolor="#1f3763 [1604]" strokeweight="1pt"/>
+              <v:shape w14:anchorId="5E837023" id="Cruz 220" o:spid="_x0000_s1026" type="#_x0000_t11" style="position:absolute;margin-left:317.95pt;margin-top:-243.05pt;width:7.6pt;height:8.15pt;z-index:251838464;visibility:visible;mso-wrap-style:square;mso-wrap-distance-left:9pt;mso-wrap-distance-top:0;mso-wrap-distance-right:9pt;mso-wrap-distance-bottom:0;mso-position-horizontal:absolute;mso-position-horizontal-relative:text;mso-position-vertical:absolute;mso-position-vertical-relative:text;v-text-anchor:middle" o:gfxdata="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" fillcolor="#92d050" strokecolor="#1f3763 [1604]" strokeweight="1pt"/>
             </w:pict>
           </mc:Fallback>
         </mc:AlternateContent>
@@ -9510,7 +9359,7 @@
           </mc:Choice>
           <mc:Fallback>
             <w:pict>
-              <v:shape id="Cruz 220" o:spid="_x0000_s1026" type="#_x0000_t11" style="position:absolute;margin-left:406.15pt;margin-top:-195.15pt;width:7.6pt;height:8.15pt;z-index:251836416;visibility:visible;mso-wrap-style:square;mso-wrap-distance-left:9pt;mso-wrap-distance-top:0;mso-wrap-distance-right:9pt;mso-wrap-distance-bottom:0;mso-position-horizontal:absolute;mso-position-horizontal-relative:text;mso-position-vertical:absolute;mso-position-vertical-relative:text;v-text-anchor:middle" o:gfxdata="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" fillcolor="#92d050" strokecolor="#1f3763 [1604]" strokeweight="1pt"/>
+              <v:shape w14:anchorId="69935B2E" id="Cruz 220" o:spid="_x0000_s1026" type="#_x0000_t11" style="position:absolute;margin-left:406.15pt;margin-top:-195.15pt;width:7.6pt;height:8.15pt;z-index:251836416;visibility:visible;mso-wrap-style:square;mso-wrap-distance-left:9pt;mso-wrap-distance-top:0;mso-wrap-distance-right:9pt;mso-wrap-distance-bottom:0;mso-position-horizontal:absolute;mso-position-horizontal-relative:text;mso-position-vertical:absolute;mso-position-vertical-relative:text;v-text-anchor:middle" o:gfxdata="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" fillcolor="#92d050" strokecolor="#1f3763 [1604]" strokeweight="1pt"/>
             </w:pict>
           </mc:Fallback>
         </mc:AlternateContent>
@@ -9582,7 +9431,7 @@
           </mc:Choice>
           <mc:Fallback>
             <w:pict>
-              <v:shape id="Cruz 220" o:spid="_x0000_s1026" type="#_x0000_t11" style="position:absolute;margin-left:367.6pt;margin-top:-241.8pt;width:7.6pt;height:8.15pt;z-index:251832320;visibility:visible;mso-wrap-style:square;mso-wrap-distance-left:9pt;mso-wrap-distance-top:0;mso-wrap-distance-right:9pt;mso-wrap-distance-bottom:0;mso-position-horizontal:absolute;mso-position-horizontal-relative:text;mso-position-vertical:absolute;mso-position-vertical-relative:text;v-text-anchor:middle" o:gfxdata="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" fillcolor="#92d050" strokecolor="#1f3763 [1604]" strokeweight="1pt"/>
+              <v:shape w14:anchorId="3E1D4D06" id="Cruz 220" o:spid="_x0000_s1026" type="#_x0000_t11" style="position:absolute;margin-left:367.6pt;margin-top:-241.8pt;width:7.6pt;height:8.15pt;z-index:251832320;visibility:visible;mso-wrap-style:square;mso-wrap-distance-left:9pt;mso-wrap-distance-top:0;mso-wrap-distance-right:9pt;mso-wrap-distance-bottom:0;mso-position-horizontal:absolute;mso-position-horizontal-relative:text;mso-position-vertical:absolute;mso-position-vertical-relative:text;v-text-anchor:middle" o:gfxdata="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" fillcolor="#92d050" strokecolor="#1f3763 [1604]" strokeweight="1pt"/>
             </w:pict>
           </mc:Fallback>
         </mc:AlternateContent>
@@ -9660,7 +9509,7 @@
           </mc:Choice>
           <mc:Fallback>
             <w:pict>
-              <v:shape id="Cruz 220" o:spid="_x0000_s1026" type="#_x0000_t11" style="position:absolute;margin-left:413.6pt;margin-top:-233.2pt;width:7.6pt;height:8.15pt;z-index:251834368;visibility:visible;mso-wrap-style:square;mso-width-percent:0;mso-height-percent:0;mso-wrap-distance-left:9pt;mso-wrap-distance-top:0;mso-wrap-distance-right:9pt;mso-wrap-distance-bottom:0;mso-position-horizontal:absolute;mso-position-horizontal-relative:text;mso-position-vertical:absolute;mso-position-vertical-relative:text;mso-width-percent:0;mso-height-percent:0;mso-width-relative:margin;mso-height-relative:margin;v-text-anchor:middle" o:gfxdata="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" fillcolor="#92d050" strokecolor="#1f3763 [1604]" strokeweight="1pt"/>
+              <v:shape w14:anchorId="755B1622" id="Cruz 220" o:spid="_x0000_s1026" type="#_x0000_t11" style="position:absolute;margin-left:413.6pt;margin-top:-233.2pt;width:7.6pt;height:8.15pt;z-index:251834368;visibility:visible;mso-wrap-style:square;mso-width-percent:0;mso-height-percent:0;mso-wrap-distance-left:9pt;mso-wrap-distance-top:0;mso-wrap-distance-right:9pt;mso-wrap-distance-bottom:0;mso-position-horizontal:absolute;mso-position-horizontal-relative:text;mso-position-vertical:absolute;mso-position-vertical-relative:text;mso-width-percent:0;mso-height-percent:0;mso-width-relative:margin;mso-height-relative:margin;v-text-anchor:middle" o:gfxdata="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" fillcolor="#92d050" strokecolor="#1f3763 [1604]" strokeweight="1pt"/>
             </w:pict>
           </mc:Fallback>
         </mc:AlternateContent>
@@ -9738,7 +9587,7 @@
           </mc:Choice>
           <mc:Fallback>
             <w:pict>
-              <v:shape id="Cruz 220" o:spid="_x0000_s1026" type="#_x0000_t11" style="position:absolute;margin-left:453.8pt;margin-top:-241.35pt;width:7.6pt;height:8.15pt;z-index:251830272;visibility:visible;mso-wrap-style:square;mso-width-percent:0;mso-height-percent:0;mso-wrap-distance-left:9pt;mso-wrap-distance-top:0;mso-wrap-distance-right:9pt;mso-wrap-distance-bottom:0;mso-position-horizontal:absolute;mso-position-horizontal-relative:text;mso-position-vertical:absolute;mso-position-vertical-relative:text;mso-width-percent:0;mso-height-percent:0;mso-width-relative:margin;mso-height-relative:margin;v-text-anchor:middle" o:gfxdata="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" fillcolor="#92d050" strokecolor="#1f3763 [1604]" strokeweight="1pt"/>
+              <v:shape w14:anchorId="5F616EB4" id="Cruz 220" o:spid="_x0000_s1026" type="#_x0000_t11" style="position:absolute;margin-left:453.8pt;margin-top:-241.35pt;width:7.6pt;height:8.15pt;z-index:251830272;visibility:visible;mso-wrap-style:square;mso-width-percent:0;mso-height-percent:0;mso-wrap-distance-left:9pt;mso-wrap-distance-top:0;mso-wrap-distance-right:9pt;mso-wrap-distance-bottom:0;mso-position-horizontal:absolute;mso-position-horizontal-relative:text;mso-position-vertical:absolute;mso-position-vertical-relative:text;mso-width-percent:0;mso-height-percent:0;mso-width-relative:margin;mso-height-relative:margin;v-text-anchor:middle" o:gfxdata="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" fillcolor="#92d050" strokecolor="#1f3763 [1604]" strokeweight="1pt"/>
             </w:pict>
           </mc:Fallback>
         </mc:AlternateContent>
@@ -9810,7 +9659,7 @@
           </mc:Choice>
           <mc:Fallback>
             <w:pict>
-              <v:shape id="Cruz 220" o:spid="_x0000_s1026" type="#_x0000_t11" style="position:absolute;margin-left:483pt;margin-top:-241.7pt;width:7.6pt;height:8.15pt;z-index:251828224;visibility:visible;mso-wrap-style:square;mso-wrap-distance-left:9pt;mso-wrap-distance-top:0;mso-wrap-distance-right:9pt;mso-wrap-distance-bottom:0;mso-position-horizontal:absolute;mso-position-horizontal-relative:text;mso-position-vertical:absolute;mso-position-vertical-relative:text;v-text-anchor:middle" o:gfxdata="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" fillcolor="#92d050" strokecolor="#1f3763 [1604]" strokeweight="1pt"/>
+              <v:shape w14:anchorId="2FFEA8FF" id="Cruz 220" o:spid="_x0000_s1026" type="#_x0000_t11" style="position:absolute;margin-left:483pt;margin-top:-241.7pt;width:7.6pt;height:8.15pt;z-index:251828224;visibility:visible;mso-wrap-style:square;mso-wrap-distance-left:9pt;mso-wrap-distance-top:0;mso-wrap-distance-right:9pt;mso-wrap-distance-bottom:0;mso-position-horizontal:absolute;mso-position-horizontal-relative:text;mso-position-vertical:absolute;mso-position-vertical-relative:text;v-text-anchor:middle" o:gfxdata="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" fillcolor="#92d050" strokecolor="#1f3763 [1604]" strokeweight="1pt"/>
             </w:pict>
           </mc:Fallback>
         </mc:AlternateContent>
@@ -9895,7 +9744,7 @@
           </mc:Choice>
           <mc:Fallback>
             <w:pict>
-              <v:oval id="Elipse 215" o:spid="_x0000_s1026" style="position:absolute;margin-left:396.6pt;margin-top:-229pt;width:9.25pt;height:9.25pt;flip:x;z-index:251826176;visibility:visible;mso-wrap-style:square;mso-width-percent:0;mso-height-percent:0;mso-wrap-distance-left:9pt;mso-wrap-distance-top:0;mso-wrap-distance-right:9pt;mso-wrap-distance-bottom:0;mso-position-horizontal:absolute;mso-position-horizontal-relative:text;mso-position-vertical:absolute;mso-position-vertical-relative:text;mso-width-percent:0;mso-height-percent:0;mso-width-relative:margin;mso-height-relative:margin;v-text-anchor:middle" o:gfxdata="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" fillcolor="red" strokecolor="#c00000" strokeweight="1pt">
+              <v:oval w14:anchorId="4E17C6C5" id="Elipse 215" o:spid="_x0000_s1026" style="position:absolute;margin-left:396.6pt;margin-top:-229pt;width:9.25pt;height:9.25pt;flip:x;z-index:251826176;visibility:visible;mso-wrap-style:square;mso-width-percent:0;mso-height-percent:0;mso-wrap-distance-left:9pt;mso-wrap-distance-top:0;mso-wrap-distance-right:9pt;mso-wrap-distance-bottom:0;mso-position-horizontal:absolute;mso-position-horizontal-relative:text;mso-position-vertical:absolute;mso-position-vertical-relative:text;mso-width-percent:0;mso-height-percent:0;mso-width-relative:margin;mso-height-relative:margin;v-text-anchor:middle" o:gfxdata="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" fillcolor="red" strokecolor="#c00000" strokeweight="1pt">
                 <v:fill opacity="37265f"/>
                 <v:stroke joinstyle="miter"/>
               </v:oval>
@@ -9983,7 +9832,7 @@
           </mc:Choice>
           <mc:Fallback>
             <w:pict>
-              <v:oval id="Elipse 215" o:spid="_x0000_s1026" style="position:absolute;margin-left:44.1pt;margin-top:-225.5pt;width:9.25pt;height:9.25pt;flip:x;z-index:251824128;visibility:visible;mso-wrap-style:square;mso-width-percent:0;mso-height-percent:0;mso-wrap-distance-left:9pt;mso-wrap-distance-top:0;mso-wrap-distance-right:9pt;mso-wrap-distance-bottom:0;mso-position-horizontal:absolute;mso-position-horizontal-relative:text;mso-position-vertical:absolute;mso-position-vertical-relative:text;mso-width-percent:0;mso-height-percent:0;mso-width-relative:margin;mso-height-relative:margin;v-text-anchor:middle" o:gfxdata="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" fillcolor="red" strokecolor="#c00000" strokeweight="1pt">
+              <v:oval w14:anchorId="6A21E0CE" id="Elipse 215" o:spid="_x0000_s1026" style="position:absolute;margin-left:44.1pt;margin-top:-225.5pt;width:9.25pt;height:9.25pt;flip:x;z-index:251824128;visibility:visible;mso-wrap-style:square;mso-width-percent:0;mso-height-percent:0;mso-wrap-distance-left:9pt;mso-wrap-distance-top:0;mso-wrap-distance-right:9pt;mso-wrap-distance-bottom:0;mso-position-horizontal:absolute;mso-position-horizontal-relative:text;mso-position-vertical:absolute;mso-position-vertical-relative:text;mso-width-percent:0;mso-height-percent:0;mso-width-relative:margin;mso-height-relative:margin;v-text-anchor:middle" o:gfxdata="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" fillcolor="red" strokecolor="#c00000" strokeweight="1pt">
                 <v:fill opacity="37265f"/>
                 <v:stroke joinstyle="miter"/>
               </v:oval>
@@ -10071,7 +9920,7 @@
           </mc:Choice>
           <mc:Fallback>
             <w:pict>
-              <v:oval id="Elipse 215" o:spid="_x0000_s1026" style="position:absolute;margin-left:26pt;margin-top:-266pt;width:9.25pt;height:9.25pt;flip:x;z-index:251822080;visibility:visible;mso-wrap-style:square;mso-width-percent:0;mso-height-percent:0;mso-wrap-distance-left:9pt;mso-wrap-distance-top:0;mso-wrap-distance-right:9pt;mso-wrap-distance-bottom:0;mso-position-horizontal:absolute;mso-position-horizontal-relative:text;mso-position-vertical:absolute;mso-position-vertical-relative:text;mso-width-percent:0;mso-height-percent:0;mso-width-relative:margin;mso-height-relative:margin;v-text-anchor:middle" o:gfxdata="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" fillcolor="red" strokecolor="#c00000" strokeweight="1pt">
+              <v:oval w14:anchorId="4CE8010F" id="Elipse 215" o:spid="_x0000_s1026" style="position:absolute;margin-left:26pt;margin-top:-266pt;width:9.25pt;height:9.25pt;flip:x;z-index:251822080;visibility:visible;mso-wrap-style:square;mso-width-percent:0;mso-height-percent:0;mso-wrap-distance-left:9pt;mso-wrap-distance-top:0;mso-wrap-distance-right:9pt;mso-wrap-distance-bottom:0;mso-position-horizontal:absolute;mso-position-horizontal-relative:text;mso-position-vertical:absolute;mso-position-vertical-relative:text;mso-width-percent:0;mso-height-percent:0;mso-width-relative:margin;mso-height-relative:margin;v-text-anchor:middle" o:gfxdata="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" fillcolor="red" strokecolor="#c00000" strokeweight="1pt">
                 <v:fill opacity="37265f"/>
                 <v:stroke joinstyle="miter"/>
               </v:oval>
@@ -10159,7 +10008,7 @@
           </mc:Choice>
           <mc:Fallback>
             <w:pict>
-              <v:oval id="Elipse 215" o:spid="_x0000_s1026" style="position:absolute;margin-left:68.5pt;margin-top:-259.45pt;width:9.25pt;height:9.25pt;flip:x;z-index:251820032;visibility:visible;mso-wrap-style:square;mso-width-percent:0;mso-height-percent:0;mso-wrap-distance-left:9pt;mso-wrap-distance-top:0;mso-wrap-distance-right:9pt;mso-wrap-distance-bottom:0;mso-position-horizontal:absolute;mso-position-horizontal-relative:text;mso-position-vertical:absolute;mso-position-vertical-relative:text;mso-width-percent:0;mso-height-percent:0;mso-width-relative:margin;mso-height-relative:margin;v-text-anchor:middle" o:gfxdata="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" fillcolor="red" strokecolor="#c00000" strokeweight="1pt">
+              <v:oval w14:anchorId="09D0CDC1" id="Elipse 215" o:spid="_x0000_s1026" style="position:absolute;margin-left:68.5pt;margin-top:-259.45pt;width:9.25pt;height:9.25pt;flip:x;z-index:251820032;visibility:visible;mso-wrap-style:square;mso-width-percent:0;mso-height-percent:0;mso-wrap-distance-left:9pt;mso-wrap-distance-top:0;mso-wrap-distance-right:9pt;mso-wrap-distance-bottom:0;mso-position-horizontal:absolute;mso-position-horizontal-relative:text;mso-position-vertical:absolute;mso-position-vertical-relative:text;mso-width-percent:0;mso-height-percent:0;mso-width-relative:margin;mso-height-relative:margin;v-text-anchor:middle" o:gfxdata="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" fillcolor="red" strokecolor="#c00000" strokeweight="1pt">
                 <v:fill opacity="37265f"/>
                 <v:stroke joinstyle="miter"/>
               </v:oval>
@@ -10247,7 +10096,7 @@
           </mc:Choice>
           <mc:Fallback>
             <w:pict>
-              <v:oval id="Elipse 215" o:spid="_x0000_s1026" style="position:absolute;margin-left:114.65pt;margin-top:-259.45pt;width:9.25pt;height:9.25pt;flip:x;z-index:251817984;visibility:visible;mso-wrap-style:square;mso-width-percent:0;mso-height-percent:0;mso-wrap-distance-left:9pt;mso-wrap-distance-top:0;mso-wrap-distance-right:9pt;mso-wrap-distance-bottom:0;mso-position-horizontal:absolute;mso-position-horizontal-relative:text;mso-position-vertical:absolute;mso-position-vertical-relative:text;mso-width-percent:0;mso-height-percent:0;mso-width-relative:margin;mso-height-relative:margin;v-text-anchor:middle" o:gfxdata="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" fillcolor="red" strokecolor="#c00000" strokeweight="1pt">
+              <v:oval w14:anchorId="0C259FE6" id="Elipse 215" o:spid="_x0000_s1026" style="position:absolute;margin-left:114.65pt;margin-top:-259.45pt;width:9.25pt;height:9.25pt;flip:x;z-index:251817984;visibility:visible;mso-wrap-style:square;mso-width-percent:0;mso-height-percent:0;mso-wrap-distance-left:9pt;mso-wrap-distance-top:0;mso-wrap-distance-right:9pt;mso-wrap-distance-bottom:0;mso-position-horizontal:absolute;mso-position-horizontal-relative:text;mso-position-vertical:absolute;mso-position-vertical-relative:text;mso-width-percent:0;mso-height-percent:0;mso-width-relative:margin;mso-height-relative:margin;v-text-anchor:middle" o:gfxdata="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" fillcolor="red" strokecolor="#c00000" strokeweight="1pt">
                 <v:fill opacity="37265f"/>
                 <v:stroke joinstyle="miter"/>
               </v:oval>
@@ -10335,7 +10184,7 @@
           </mc:Choice>
           <mc:Fallback>
             <w:pict>
-              <v:oval id="Elipse 215" o:spid="_x0000_s1026" style="position:absolute;margin-left:243.1pt;margin-top:-258.85pt;width:9.25pt;height:9.25pt;flip:x;z-index:251813888;visibility:visible;mso-wrap-style:square;mso-width-percent:0;mso-height-percent:0;mso-wrap-distance-left:9pt;mso-wrap-distance-top:0;mso-wrap-distance-right:9pt;mso-wrap-distance-bottom:0;mso-position-horizontal:absolute;mso-position-horizontal-relative:text;mso-position-vertical:absolute;mso-position-vertical-relative:text;mso-width-percent:0;mso-height-percent:0;mso-width-relative:margin;mso-height-relative:margin;v-text-anchor:middle" o:gfxdata="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" fillcolor="red" strokecolor="#c00000" strokeweight="1pt">
+              <v:oval w14:anchorId="4E83022D" id="Elipse 215" o:spid="_x0000_s1026" style="position:absolute;margin-left:243.1pt;margin-top:-258.85pt;width:9.25pt;height:9.25pt;flip:x;z-index:251813888;visibility:visible;mso-wrap-style:square;mso-width-percent:0;mso-height-percent:0;mso-wrap-distance-left:9pt;mso-wrap-distance-top:0;mso-wrap-distance-right:9pt;mso-wrap-distance-bottom:0;mso-position-horizontal:absolute;mso-position-horizontal-relative:text;mso-position-vertical:absolute;mso-position-vertical-relative:text;mso-width-percent:0;mso-height-percent:0;mso-width-relative:margin;mso-height-relative:margin;v-text-anchor:middle" o:gfxdata="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" fillcolor="red" strokecolor="#c00000" strokeweight="1pt">
                 <v:fill opacity="37265f"/>
                 <v:stroke joinstyle="miter"/>
               </v:oval>
@@ -10423,7 +10272,7 @@
           </mc:Choice>
           <mc:Fallback>
             <w:pict>
-              <v:oval id="Elipse 215" o:spid="_x0000_s1026" style="position:absolute;margin-left:157.5pt;margin-top:-261.5pt;width:9.25pt;height:9.25pt;flip:x;z-index:251815936;visibility:visible;mso-wrap-style:square;mso-width-percent:0;mso-height-percent:0;mso-wrap-distance-left:9pt;mso-wrap-distance-top:0;mso-wrap-distance-right:9pt;mso-wrap-distance-bottom:0;mso-position-horizontal:absolute;mso-position-horizontal-relative:text;mso-position-vertical:absolute;mso-position-vertical-relative:text;mso-width-percent:0;mso-height-percent:0;mso-width-relative:margin;mso-height-relative:margin;v-text-anchor:middle" o:gfxdata="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" fillcolor="red" strokecolor="#c00000" strokeweight="1pt">
+              <v:oval w14:anchorId="62122FE2" id="Elipse 215" o:spid="_x0000_s1026" style="position:absolute;margin-left:157.5pt;margin-top:-261.5pt;width:9.25pt;height:9.25pt;flip:x;z-index:251815936;visibility:visible;mso-wrap-style:square;mso-width-percent:0;mso-height-percent:0;mso-wrap-distance-left:9pt;mso-wrap-distance-top:0;mso-wrap-distance-right:9pt;mso-wrap-distance-bottom:0;mso-position-horizontal:absolute;mso-position-horizontal-relative:text;mso-position-vertical:absolute;mso-position-vertical-relative:text;mso-width-percent:0;mso-height-percent:0;mso-width-relative:margin;mso-height-relative:margin;v-text-anchor:middle" o:gfxdata="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" fillcolor="red" strokecolor="#c00000" strokeweight="1pt">
                 <v:fill opacity="37265f"/>
                 <v:stroke joinstyle="miter"/>
               </v:oval>
@@ -10511,7 +10360,7 @@
           </mc:Choice>
           <mc:Fallback>
             <w:pict>
-              <v:oval id="Elipse 215" o:spid="_x0000_s1026" style="position:absolute;margin-left:334.1pt;margin-top:-260.25pt;width:9.25pt;height:9.25pt;flip:x;z-index:251811840;visibility:visible;mso-wrap-style:square;mso-width-percent:0;mso-height-percent:0;mso-wrap-distance-left:9pt;mso-wrap-distance-top:0;mso-wrap-distance-right:9pt;mso-wrap-distance-bottom:0;mso-position-horizontal:absolute;mso-position-horizontal-relative:text;mso-position-vertical:absolute;mso-position-vertical-relative:text;mso-width-percent:0;mso-height-percent:0;mso-width-relative:margin;mso-height-relative:margin;v-text-anchor:middle" o:gfxdata="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" fillcolor="red" strokecolor="#c00000" strokeweight="1pt">
+              <v:oval w14:anchorId="084BAA37" id="Elipse 215" o:spid="_x0000_s1026" style="position:absolute;margin-left:334.1pt;margin-top:-260.25pt;width:9.25pt;height:9.25pt;flip:x;z-index:251811840;visibility:visible;mso-wrap-style:square;mso-width-percent:0;mso-height-percent:0;mso-wrap-distance-left:9pt;mso-wrap-distance-top:0;mso-wrap-distance-right:9pt;mso-wrap-distance-bottom:0;mso-position-horizontal:absolute;mso-position-horizontal-relative:text;mso-position-vertical:absolute;mso-position-vertical-relative:text;mso-width-percent:0;mso-height-percent:0;mso-width-relative:margin;mso-height-relative:margin;v-text-anchor:middle" o:gfxdata="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" fillcolor="red" strokecolor="#c00000" strokeweight="1pt">
                 <v:fill opacity="37265f"/>
                 <v:stroke joinstyle="miter"/>
               </v:oval>
@@ -10599,7 +10448,7 @@
           </mc:Choice>
           <mc:Fallback>
             <w:pict>
-              <v:oval id="Elipse 215" o:spid="_x0000_s1026" style="position:absolute;margin-left:421.05pt;margin-top:-260.15pt;width:9.25pt;height:9.25pt;flip:x;z-index:251809792;visibility:visible;mso-wrap-style:square;mso-width-percent:0;mso-height-percent:0;mso-wrap-distance-left:9pt;mso-wrap-distance-top:0;mso-wrap-distance-right:9pt;mso-wrap-distance-bottom:0;mso-position-horizontal:absolute;mso-position-horizontal-relative:text;mso-position-vertical:absolute;mso-position-vertical-relative:text;mso-width-percent:0;mso-height-percent:0;mso-width-relative:margin;mso-height-relative:margin;v-text-anchor:middle" o:gfxdata="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" fillcolor="red" strokecolor="#c00000" strokeweight="1pt">
+              <v:oval w14:anchorId="0970F23D" id="Elipse 215" o:spid="_x0000_s1026" style="position:absolute;margin-left:421.05pt;margin-top:-260.15pt;width:9.25pt;height:9.25pt;flip:x;z-index:251809792;visibility:visible;mso-wrap-style:square;mso-width-percent:0;mso-height-percent:0;mso-wrap-distance-left:9pt;mso-wrap-distance-top:0;mso-wrap-distance-right:9pt;mso-wrap-distance-bottom:0;mso-position-horizontal:absolute;mso-position-horizontal-relative:text;mso-position-vertical:absolute;mso-position-vertical-relative:text;mso-width-percent:0;mso-height-percent:0;mso-width-relative:margin;mso-height-relative:margin;v-text-anchor:middle" o:gfxdata="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" fillcolor="red" strokecolor="#c00000" strokeweight="1pt">
                 <v:fill opacity="37265f"/>
                 <v:stroke joinstyle="miter"/>
               </v:oval>
@@ -10687,7 +10536,7 @@
           </mc:Choice>
           <mc:Fallback>
             <w:pict>
-              <v:oval id="Elipse 215" o:spid="_x0000_s1026" style="position:absolute;margin-left:467.9pt;margin-top:-260.15pt;width:9.25pt;height:9.25pt;flip:x;z-index:251807744;visibility:visible;mso-wrap-style:square;mso-width-percent:0;mso-height-percent:0;mso-wrap-distance-left:9pt;mso-wrap-distance-top:0;mso-wrap-distance-right:9pt;mso-wrap-distance-bottom:0;mso-position-horizontal:absolute;mso-position-horizontal-relative:text;mso-position-vertical:absolute;mso-position-vertical-relative:text;mso-width-percent:0;mso-height-percent:0;mso-width-relative:margin;mso-height-relative:margin;v-text-anchor:middle" o:gfxdata="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" fillcolor="red" strokecolor="#c00000" strokeweight="1pt">
+              <v:oval w14:anchorId="71A5D6D3" id="Elipse 215" o:spid="_x0000_s1026" style="position:absolute;margin-left:467.9pt;margin-top:-260.15pt;width:9.25pt;height:9.25pt;flip:x;z-index:251807744;visibility:visible;mso-wrap-style:square;mso-width-percent:0;mso-height-percent:0;mso-wrap-distance-left:9pt;mso-wrap-distance-top:0;mso-wrap-distance-right:9pt;mso-wrap-distance-bottom:0;mso-position-horizontal:absolute;mso-position-horizontal-relative:text;mso-position-vertical:absolute;mso-position-vertical-relative:text;mso-width-percent:0;mso-height-percent:0;mso-width-relative:margin;mso-height-relative:margin;v-text-anchor:middle" o:gfxdata="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" fillcolor="red" strokecolor="#c00000" strokeweight="1pt">
                 <v:fill opacity="37265f"/>
                 <v:stroke joinstyle="miter"/>
               </v:oval>
@@ -10780,7 +10629,7 @@
           </mc:Choice>
           <mc:Fallback>
             <w:pict>
-              <v:shape id="_x0000_s1060" type="#_x0000_t202" style="position:absolute;margin-left:55.65pt;margin-top:158.75pt;width:37.05pt;height:20.7pt;z-index:251795456;visibility:visible;mso-wrap-style:square;mso-width-percent:0;mso-height-percent:0;mso-wrap-distance-left:9pt;mso-wrap-distance-top:3.6pt;mso-wrap-distance-right:9pt;mso-wrap-distance-bottom:3.6pt;mso-position-horizontal:absolute;mso-position-horizontal-relative:margin;mso-position-vertical:absolute;mso-position-vertical-relative:text;mso-width-percent:0;mso-height-percent:0;mso-width-relative:margin;mso-height-relative:margin;v-text-anchor:top" o:gfxdata="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" filled="f" stroked="f">
+              <v:shape w14:anchorId="6A430560" id="_x0000_s1060" type="#_x0000_t202" style="position:absolute;margin-left:55.65pt;margin-top:158.75pt;width:37.05pt;height:20.7pt;z-index:251795456;visibility:visible;mso-wrap-style:square;mso-width-percent:0;mso-height-percent:0;mso-wrap-distance-left:9pt;mso-wrap-distance-top:3.6pt;mso-wrap-distance-right:9pt;mso-wrap-distance-bottom:3.6pt;mso-position-horizontal:absolute;mso-position-horizontal-relative:margin;mso-position-vertical:absolute;mso-position-vertical-relative:text;mso-width-percent:0;mso-height-percent:0;mso-width-relative:margin;mso-height-relative:margin;v-text-anchor:top" o:gfxdata="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" filled="f" stroked="f">
                 <v:textbox>
                   <w:txbxContent>
                     <w:p>
@@ -10866,7 +10715,6 @@
                               </w:rPr>
                             </w:pPr>
                             <w:proofErr w:type="spellStart"/>
-                            <w:proofErr w:type="gramStart"/>
                             <w:r>
                               <w:rPr>
                                 <w:color w:val="FF0000"/>
@@ -10876,7 +10724,6 @@
                               <w:t>eAaw</w:t>
                             </w:r>
                             <w:proofErr w:type="spellEnd"/>
-                            <w:proofErr w:type="gramEnd"/>
                           </w:p>
                         </w:txbxContent>
                       </wps:txbx>
@@ -10897,7 +10744,7 @@
           </mc:Choice>
           <mc:Fallback>
             <w:pict>
-              <v:shape id="_x0000_s1061" type="#_x0000_t202" style="position:absolute;margin-left:142.35pt;margin-top:160.9pt;width:37.05pt;height:20.7pt;z-index:251793408;visibility:visible;mso-wrap-style:square;mso-width-percent:0;mso-height-percent:0;mso-wrap-distance-left:9pt;mso-wrap-distance-top:3.6pt;mso-wrap-distance-right:9pt;mso-wrap-distance-bottom:3.6pt;mso-position-horizontal:absolute;mso-position-horizontal-relative:margin;mso-position-vertical:absolute;mso-position-vertical-relative:text;mso-width-percent:0;mso-height-percent:0;mso-width-relative:margin;mso-height-relative:margin;v-text-anchor:top" o:gfxdata="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" filled="f" stroked="f">
+              <v:shape w14:anchorId="26D14E4A" id="_x0000_s1061" type="#_x0000_t202" style="position:absolute;margin-left:142.35pt;margin-top:160.9pt;width:37.05pt;height:20.7pt;z-index:251793408;visibility:visible;mso-wrap-style:square;mso-width-percent:0;mso-height-percent:0;mso-wrap-distance-left:9pt;mso-wrap-distance-top:3.6pt;mso-wrap-distance-right:9pt;mso-wrap-distance-bottom:3.6pt;mso-position-horizontal:absolute;mso-position-horizontal-relative:margin;mso-position-vertical:absolute;mso-position-vertical-relative:text;mso-width-percent:0;mso-height-percent:0;mso-width-relative:margin;mso-height-relative:margin;v-text-anchor:top" o:gfxdata="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" filled="f" stroked="f">
                 <v:textbox>
                   <w:txbxContent>
                     <w:p>
@@ -10909,7 +10756,6 @@
                         </w:rPr>
                       </w:pPr>
                       <w:proofErr w:type="spellStart"/>
-                      <w:proofErr w:type="gramStart"/>
                       <w:r>
                         <w:rPr>
                           <w:color w:val="FF0000"/>
@@ -10919,126 +10765,6 @@
                         <w:t>eAaw</w:t>
                       </w:r>
                       <w:proofErr w:type="spellEnd"/>
-                      <w:proofErr w:type="gramEnd"/>
-                    </w:p>
-                  </w:txbxContent>
-                </v:textbox>
-                <w10:wrap type="square" anchorx="margin"/>
-              </v:shape>
-            </w:pict>
-          </mc:Fallback>
-        </mc:AlternateContent>
-      </w:r>
-      <w:r>
-        <w:rPr>
-          <w:noProof/>
-          <w:lang w:val="es-ES" w:eastAsia="es-ES"/>
-        </w:rPr>
-        <mc:AlternateContent>
-          <mc:Choice Requires="wps">
-            <w:drawing>
-              <wp:anchor distT="45720" distB="45720" distL="114300" distR="114300" simplePos="0" relativeHeight="251791360" behindDoc="0" locked="0" layoutInCell="1" allowOverlap="1" wp14:anchorId="2DE67840" wp14:editId="7D9FFAB3">
-                <wp:simplePos x="0" y="0"/>
-                <wp:positionH relativeFrom="margin">
-                  <wp:posOffset>1101436</wp:posOffset>
-                </wp:positionH>
-                <wp:positionV relativeFrom="paragraph">
-                  <wp:posOffset>2899294</wp:posOffset>
-                </wp:positionV>
-                <wp:extent cx="470535" cy="262890"/>
-                <wp:effectExtent l="0" t="0" r="0" b="3810"/>
-                <wp:wrapSquare wrapText="bothSides"/>
-                <wp:docPr id="253" name="Cuadro de texto 2"/>
-                <wp:cNvGraphicFramePr>
-                  <a:graphicFrameLocks xmlns:a="http://schemas.openxmlformats.org/drawingml/2006/main"/>
-                </wp:cNvGraphicFramePr>
-                <a:graphic xmlns:a="http://schemas.openxmlformats.org/drawingml/2006/main">
-                  <a:graphicData uri="http://schemas.microsoft.com/office/word/2010/wordprocessingShape">
-                    <wps:wsp>
-                      <wps:cNvSpPr txBox="1">
-                        <a:spLocks noChangeArrowheads="1"/>
-                      </wps:cNvSpPr>
-                      <wps:spPr bwMode="auto">
-                        <a:xfrm>
-                          <a:off x="0" y="0"/>
-                          <a:ext cx="470535" cy="262890"/>
-                        </a:xfrm>
-                        <a:prstGeom prst="rect">
-                          <a:avLst/>
-                        </a:prstGeom>
-                        <a:noFill/>
-                        <a:ln w="9525">
-                          <a:noFill/>
-                          <a:miter lim="800000"/>
-                          <a:headEnd/>
-                          <a:tailEnd/>
-                        </a:ln>
-                      </wps:spPr>
-                      <wps:txbx>
-                        <w:txbxContent>
-                          <w:p>
-                            <w:pPr>
-                              <w:rPr>
-                                <w:color w:val="FF0000"/>
-                                <w:sz w:val="18"/>
-                                <w:szCs w:val="18"/>
-                              </w:rPr>
-                            </w:pPr>
-                            <w:proofErr w:type="spellStart"/>
-                            <w:proofErr w:type="gramStart"/>
-                            <w:r>
-                              <w:rPr>
-                                <w:color w:val="FF0000"/>
-                                <w:sz w:val="18"/>
-                                <w:szCs w:val="18"/>
-                              </w:rPr>
-                              <w:t>eAaw</w:t>
-                            </w:r>
-                            <w:proofErr w:type="spellEnd"/>
-                            <w:proofErr w:type="gramEnd"/>
-                          </w:p>
-                        </w:txbxContent>
-                      </wps:txbx>
-                      <wps:bodyPr rot="0" vert="horz" wrap="square" lIns="91440" tIns="45720" rIns="91440" bIns="45720" anchor="t" anchorCtr="0">
-                        <a:noAutofit/>
-                      </wps:bodyPr>
-                    </wps:wsp>
-                  </a:graphicData>
-                </a:graphic>
-                <wp14:sizeRelH relativeFrom="margin">
-                  <wp14:pctWidth>0</wp14:pctWidth>
-                </wp14:sizeRelH>
-                <wp14:sizeRelV relativeFrom="margin">
-                  <wp14:pctHeight>0</wp14:pctHeight>
-                </wp14:sizeRelV>
-              </wp:anchor>
-            </w:drawing>
-          </mc:Choice>
-          <mc:Fallback>
-            <w:pict>
-              <v:shape id="_x0000_s1062" type="#_x0000_t202" style="position:absolute;margin-left:86.75pt;margin-top:228.3pt;width:37.05pt;height:20.7pt;z-index:251791360;visibility:visible;mso-wrap-style:square;mso-width-percent:0;mso-height-percent:0;mso-wrap-distance-left:9pt;mso-wrap-distance-top:3.6pt;mso-wrap-distance-right:9pt;mso-wrap-distance-bottom:3.6pt;mso-position-horizontal:absolute;mso-position-horizontal-relative:margin;mso-position-vertical:absolute;mso-position-vertical-relative:text;mso-width-percent:0;mso-height-percent:0;mso-width-relative:margin;mso-height-relative:margin;v-text-anchor:top" o:gfxdata="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" filled="f" stroked="f">
-                <v:textbox>
-                  <w:txbxContent>
-                    <w:p>
-                      <w:pPr>
-                        <w:rPr>
-                          <w:color w:val="FF0000"/>
-                          <w:sz w:val="18"/>
-                          <w:szCs w:val="18"/>
-                        </w:rPr>
-                      </w:pPr>
-                      <w:proofErr w:type="spellStart"/>
-                      <w:proofErr w:type="gramStart"/>
-                      <w:r>
-                        <w:rPr>
-                          <w:color w:val="FF0000"/>
-                          <w:sz w:val="18"/>
-                          <w:szCs w:val="18"/>
-                        </w:rPr>
-                        <w:t>eAaw</w:t>
-                      </w:r>
-                      <w:proofErr w:type="spellEnd"/>
-                      <w:proofErr w:type="gramEnd"/>
                     </w:p>
                   </w:txbxContent>
                 </v:textbox>
@@ -11133,7 +10859,7 @@
           </mc:Choice>
           <mc:Fallback>
             <w:pict>
-              <v:shape id="_x0000_s1063" type="#_x0000_t202" style="position:absolute;margin-left:44.8pt;margin-top:175.1pt;width:37.05pt;height:20.7pt;z-index:251789312;visibility:visible;mso-wrap-style:square;mso-width-percent:0;mso-height-percent:0;mso-wrap-distance-left:9pt;mso-wrap-distance-top:3.6pt;mso-wrap-distance-right:9pt;mso-wrap-distance-bottom:3.6pt;mso-position-horizontal:absolute;mso-position-horizontal-relative:margin;mso-position-vertical:absolute;mso-position-vertical-relative:text;mso-width-percent:0;mso-height-percent:0;mso-width-relative:margin;mso-height-relative:margin;v-text-anchor:top" o:gfxdata="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" filled="f" stroked="f">
+              <v:shape w14:anchorId="7D61A1DB" id="_x0000_s1062" type="#_x0000_t202" style="position:absolute;margin-left:44.8pt;margin-top:175.1pt;width:37.05pt;height:20.7pt;z-index:251789312;visibility:visible;mso-wrap-style:square;mso-width-percent:0;mso-height-percent:0;mso-wrap-distance-left:9pt;mso-wrap-distance-top:3.6pt;mso-wrap-distance-right:9pt;mso-wrap-distance-bottom:3.6pt;mso-position-horizontal:absolute;mso-position-horizontal-relative:margin;mso-position-vertical:absolute;mso-position-vertical-relative:text;mso-width-percent:0;mso-height-percent:0;mso-width-relative:margin;mso-height-relative:margin;v-text-anchor:top" o:gfxdata="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" filled="f" stroked="f">
                 <v:textbox>
                   <w:txbxContent>
                     <w:p>
@@ -11246,7 +10972,7 @@
           </mc:Choice>
           <mc:Fallback>
             <w:pict>
-              <v:shape id="_x0000_s1064" type="#_x0000_t202" style="position:absolute;margin-left:6.55pt;margin-top:159.25pt;width:37.05pt;height:20.7pt;z-index:251787264;visibility:visible;mso-wrap-style:square;mso-width-percent:0;mso-height-percent:0;mso-wrap-distance-left:9pt;mso-wrap-distance-top:3.6pt;mso-wrap-distance-right:9pt;mso-wrap-distance-bottom:3.6pt;mso-position-horizontal:absolute;mso-position-horizontal-relative:margin;mso-position-vertical:absolute;mso-position-vertical-relative:text;mso-width-percent:0;mso-height-percent:0;mso-width-relative:margin;mso-height-relative:margin;v-text-anchor:top" o:gfxdata="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" filled="f" stroked="f">
+              <v:shape w14:anchorId="6A25F9EF" id="_x0000_s1063" type="#_x0000_t202" style="position:absolute;margin-left:6.55pt;margin-top:159.25pt;width:37.05pt;height:20.7pt;z-index:251787264;visibility:visible;mso-wrap-style:square;mso-width-percent:0;mso-height-percent:0;mso-wrap-distance-left:9pt;mso-wrap-distance-top:3.6pt;mso-wrap-distance-right:9pt;mso-wrap-distance-bottom:3.6pt;mso-position-horizontal:absolute;mso-position-horizontal-relative:margin;mso-position-vertical:absolute;mso-position-vertical-relative:text;mso-width-percent:0;mso-height-percent:0;mso-width-relative:margin;mso-height-relative:margin;v-text-anchor:top" o:gfxdata="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" filled="f" stroked="f">
                 <v:textbox>
                   <w:txbxContent>
                     <w:p>
@@ -11340,9 +11066,9 @@
               </wp:anchor>
             </w:drawing>
           </mc:Choice>
-          <mc:Fallback xmlns:w16se="http://schemas.microsoft.com/office/word/2015/wordml/symex" xmlns:w16cid="http://schemas.microsoft.com/office/word/2016/wordml/cid" xmlns:w15="http://schemas.microsoft.com/office/word/2012/wordml" xmlns:am3d="http://schemas.microsoft.com/office/drawing/2017/model3d" xmlns:aink="http://schemas.microsoft.com/office/drawing/2016/ink" xmlns:cx8="http://schemas.microsoft.com/office/drawing/2016/5/14/chartex" xmlns:cx7="http://schemas.microsoft.com/office/drawing/2016/5/13/chartex" xmlns:cx6="http://schemas.microsoft.com/office/drawing/2016/5/12/chartex" xmlns:cx5="http://schemas.microsoft.com/office/drawing/2016/5/11/chartex" xmlns:cx4="http://schemas.microsoft.com/office/drawing/2016/5/10/chartex" xmlns:cx3="http://schemas.microsoft.com/office/drawing/2016/5/9/chartex" xmlns:cx2="http://schemas.microsoft.com/office/drawing/2015/10/21/chartex" xmlns:cx1="http://schemas.microsoft.com/office/drawing/2015/9/8/chartex" xmlns:cx="http://schemas.microsoft.com/office/drawing/2014/chartex">
+          <mc:Fallback>
             <w:pict>
-              <v:shapetype w14:anchorId="6BF97F48" id="_x0000_t38" coordsize="21600,21600" o:spt="38" o:oned="t" path="m,c@0,0@1,5400@1,10800@1,16200@2,21600,21600,21600e" filled="f">
+              <v:shapetype w14:anchorId="2398B7AA" id="_x0000_t38" coordsize="21600,21600" o:spt="38" o:oned="t" path="m,c@0,0@1,5400@1,10800@1,16200@2,21600,21600,21600e" filled="f">
                 <v:formulas>
                   <v:f eqn="mid #0 0"/>
                   <v:f eqn="val #0"/>
@@ -11439,9 +11165,9 @@
               </wp:anchor>
             </w:drawing>
           </mc:Choice>
-          <mc:Fallback xmlns:w16se="http://schemas.microsoft.com/office/word/2015/wordml/symex" xmlns:w16cid="http://schemas.microsoft.com/office/word/2016/wordml/cid" xmlns:w15="http://schemas.microsoft.com/office/word/2012/wordml" xmlns:am3d="http://schemas.microsoft.com/office/drawing/2017/model3d" xmlns:aink="http://schemas.microsoft.com/office/drawing/2016/ink" xmlns:cx8="http://schemas.microsoft.com/office/drawing/2016/5/14/chartex" xmlns:cx7="http://schemas.microsoft.com/office/drawing/2016/5/13/chartex" xmlns:cx6="http://schemas.microsoft.com/office/drawing/2016/5/12/chartex" xmlns:cx5="http://schemas.microsoft.com/office/drawing/2016/5/11/chartex" xmlns:cx4="http://schemas.microsoft.com/office/drawing/2016/5/10/chartex" xmlns:cx3="http://schemas.microsoft.com/office/drawing/2016/5/9/chartex" xmlns:cx2="http://schemas.microsoft.com/office/drawing/2015/10/21/chartex" xmlns:cx1="http://schemas.microsoft.com/office/drawing/2015/9/8/chartex" xmlns:cx="http://schemas.microsoft.com/office/drawing/2014/chartex">
+          <mc:Fallback>
             <w:pict>
-              <v:oval w14:anchorId="1FC23938" id="Elipse 249" o:spid="_x0000_s1026" style="position:absolute;margin-left:144.55pt;margin-top:157.65pt;width:9.25pt;height:9.25pt;flip:x;z-index:251784192;visibility:visible;mso-wrap-style:square;mso-width-percent:0;mso-height-percent:0;mso-wrap-distance-left:9pt;mso-wrap-distance-top:0;mso-wrap-distance-right:9pt;mso-wrap-distance-bottom:0;mso-position-horizontal:absolute;mso-position-horizontal-relative:text;mso-position-vertical:absolute;mso-position-vertical-relative:text;mso-width-percent:0;mso-height-percent:0;mso-width-relative:margin;mso-height-relative:margin;v-text-anchor:middle" o:gfxdata="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" fillcolor="red" strokecolor="#c00000" strokeweight="1pt">
+              <v:oval w14:anchorId="4D31E101" id="Elipse 249" o:spid="_x0000_s1026" style="position:absolute;margin-left:144.55pt;margin-top:157.65pt;width:9.25pt;height:9.25pt;flip:x;z-index:251784192;visibility:visible;mso-wrap-style:square;mso-width-percent:0;mso-height-percent:0;mso-wrap-distance-left:9pt;mso-wrap-distance-top:0;mso-wrap-distance-right:9pt;mso-wrap-distance-bottom:0;mso-position-horizontal:absolute;mso-position-horizontal-relative:text;mso-position-vertical:absolute;mso-position-vertical-relative:text;mso-width-percent:0;mso-height-percent:0;mso-width-relative:margin;mso-height-relative:margin;v-text-anchor:middle" o:gfxdata="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" fillcolor="red" strokecolor="#c00000" strokeweight="1pt">
                 <v:fill opacity="37265f"/>
                 <v:stroke joinstyle="miter"/>
               </v:oval>
@@ -11514,9 +11240,9 @@
               </wp:anchor>
             </w:drawing>
           </mc:Choice>
-          <mc:Fallback xmlns:w16se="http://schemas.microsoft.com/office/word/2015/wordml/symex" xmlns:w16cid="http://schemas.microsoft.com/office/word/2016/wordml/cid" xmlns:w15="http://schemas.microsoft.com/office/word/2012/wordml" xmlns:am3d="http://schemas.microsoft.com/office/drawing/2017/model3d" xmlns:aink="http://schemas.microsoft.com/office/drawing/2016/ink" xmlns:cx8="http://schemas.microsoft.com/office/drawing/2016/5/14/chartex" xmlns:cx7="http://schemas.microsoft.com/office/drawing/2016/5/13/chartex" xmlns:cx6="http://schemas.microsoft.com/office/drawing/2016/5/12/chartex" xmlns:cx5="http://schemas.microsoft.com/office/drawing/2016/5/11/chartex" xmlns:cx4="http://schemas.microsoft.com/office/drawing/2016/5/10/chartex" xmlns:cx3="http://schemas.microsoft.com/office/drawing/2016/5/9/chartex" xmlns:cx2="http://schemas.microsoft.com/office/drawing/2015/10/21/chartex" xmlns:cx1="http://schemas.microsoft.com/office/drawing/2015/9/8/chartex" xmlns:cx="http://schemas.microsoft.com/office/drawing/2014/chartex">
+          <mc:Fallback>
             <w:pict>
-              <v:shape w14:anchorId="1631A32C" id="Cruz 248" o:spid="_x0000_s1026" type="#_x0000_t11" style="position:absolute;margin-left:43.7pt;margin-top:219.3pt;width:7.6pt;height:8.15pt;z-index:251782144;visibility:visible;mso-wrap-style:square;mso-wrap-distance-left:9pt;mso-wrap-distance-top:0;mso-wrap-distance-right:9pt;mso-wrap-distance-bottom:0;mso-position-horizontal:absolute;mso-position-horizontal-relative:text;mso-position-vertical:absolute;mso-position-vertical-relative:text;v-text-anchor:middle" o:gfxdata="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" fillcolor="#92d050" strokecolor="#1f3763 [1604]" strokeweight="1pt"/>
+              <v:shape w14:anchorId="239CAE2C" id="Cruz 248" o:spid="_x0000_s1026" type="#_x0000_t11" style="position:absolute;margin-left:43.7pt;margin-top:219.3pt;width:7.6pt;height:8.15pt;z-index:251782144;visibility:visible;mso-wrap-style:square;mso-wrap-distance-left:9pt;mso-wrap-distance-top:0;mso-wrap-distance-right:9pt;mso-wrap-distance-bottom:0;mso-position-horizontal:absolute;mso-position-horizontal-relative:text;mso-position-vertical:absolute;mso-position-vertical-relative:text;v-text-anchor:middle" o:gfxdata="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" fillcolor="#92d050" strokecolor="#1f3763 [1604]" strokeweight="1pt"/>
             </w:pict>
           </mc:Fallback>
         </mc:AlternateContent>
@@ -11586,9 +11312,9 @@
               </wp:anchor>
             </w:drawing>
           </mc:Choice>
-          <mc:Fallback xmlns:w16se="http://schemas.microsoft.com/office/word/2015/wordml/symex" xmlns:w16cid="http://schemas.microsoft.com/office/word/2016/wordml/cid" xmlns:w15="http://schemas.microsoft.com/office/word/2012/wordml" xmlns:am3d="http://schemas.microsoft.com/office/drawing/2017/model3d" xmlns:aink="http://schemas.microsoft.com/office/drawing/2016/ink" xmlns:cx8="http://schemas.microsoft.com/office/drawing/2016/5/14/chartex" xmlns:cx7="http://schemas.microsoft.com/office/drawing/2016/5/13/chartex" xmlns:cx6="http://schemas.microsoft.com/office/drawing/2016/5/12/chartex" xmlns:cx5="http://schemas.microsoft.com/office/drawing/2016/5/11/chartex" xmlns:cx4="http://schemas.microsoft.com/office/drawing/2016/5/10/chartex" xmlns:cx3="http://schemas.microsoft.com/office/drawing/2016/5/9/chartex" xmlns:cx2="http://schemas.microsoft.com/office/drawing/2015/10/21/chartex" xmlns:cx1="http://schemas.microsoft.com/office/drawing/2015/9/8/chartex" xmlns:cx="http://schemas.microsoft.com/office/drawing/2014/chartex">
+          <mc:Fallback>
             <w:pict>
-              <v:shape w14:anchorId="2D6BCC05" id="Cruz 247" o:spid="_x0000_s1026" type="#_x0000_t11" style="position:absolute;margin-left:30.55pt;margin-top:193.65pt;width:7.6pt;height:8.15pt;z-index:251780096;visibility:visible;mso-wrap-style:square;mso-wrap-distance-left:9pt;mso-wrap-distance-top:0;mso-wrap-distance-right:9pt;mso-wrap-distance-bottom:0;mso-position-horizontal:absolute;mso-position-horizontal-relative:text;mso-position-vertical:absolute;mso-position-vertical-relative:text;v-text-anchor:middle" o:gfxdata="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" fillcolor="#92d050" strokecolor="#1f3763 [1604]" strokeweight="1pt"/>
+              <v:shape w14:anchorId="51667F64" id="Cruz 247" o:spid="_x0000_s1026" type="#_x0000_t11" style="position:absolute;margin-left:30.55pt;margin-top:193.65pt;width:7.6pt;height:8.15pt;z-index:251780096;visibility:visible;mso-wrap-style:square;mso-wrap-distance-left:9pt;mso-wrap-distance-top:0;mso-wrap-distance-right:9pt;mso-wrap-distance-bottom:0;mso-position-horizontal:absolute;mso-position-horizontal-relative:text;mso-position-vertical:absolute;mso-position-vertical-relative:text;v-text-anchor:middle" o:gfxdata="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" fillcolor="#92d050" strokecolor="#1f3763 [1604]" strokeweight="1pt"/>
             </w:pict>
           </mc:Fallback>
         </mc:AlternateContent>
@@ -11658,9 +11384,9 @@
               </wp:anchor>
             </w:drawing>
           </mc:Choice>
-          <mc:Fallback xmlns:w16se="http://schemas.microsoft.com/office/word/2015/wordml/symex" xmlns:w16cid="http://schemas.microsoft.com/office/word/2016/wordml/cid" xmlns:w15="http://schemas.microsoft.com/office/word/2012/wordml" xmlns:am3d="http://schemas.microsoft.com/office/drawing/2017/model3d" xmlns:aink="http://schemas.microsoft.com/office/drawing/2016/ink" xmlns:cx8="http://schemas.microsoft.com/office/drawing/2016/5/14/chartex" xmlns:cx7="http://schemas.microsoft.com/office/drawing/2016/5/13/chartex" xmlns:cx6="http://schemas.microsoft.com/office/drawing/2016/5/12/chartex" xmlns:cx5="http://schemas.microsoft.com/office/drawing/2016/5/11/chartex" xmlns:cx4="http://schemas.microsoft.com/office/drawing/2016/5/10/chartex" xmlns:cx3="http://schemas.microsoft.com/office/drawing/2016/5/9/chartex" xmlns:cx2="http://schemas.microsoft.com/office/drawing/2015/10/21/chartex" xmlns:cx1="http://schemas.microsoft.com/office/drawing/2015/9/8/chartex" xmlns:cx="http://schemas.microsoft.com/office/drawing/2014/chartex">
+          <mc:Fallback>
             <w:pict>
-              <v:shape w14:anchorId="4F49E030" id="Cruz 246" o:spid="_x0000_s1026" type="#_x0000_t11" style="position:absolute;margin-left:91.65pt;margin-top:175.1pt;width:7.6pt;height:8.15pt;z-index:251778048;visibility:visible;mso-wrap-style:square;mso-wrap-distance-left:9pt;mso-wrap-distance-top:0;mso-wrap-distance-right:9pt;mso-wrap-distance-bottom:0;mso-position-horizontal:absolute;mso-position-horizontal-relative:text;mso-position-vertical:absolute;mso-position-vertical-relative:text;v-text-anchor:middle" o:gfxdata="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" fillcolor="#92d050" strokecolor="#1f3763 [1604]" strokeweight="1pt"/>
+              <v:shape w14:anchorId="28CC2915" id="Cruz 246" o:spid="_x0000_s1026" type="#_x0000_t11" style="position:absolute;margin-left:91.65pt;margin-top:175.1pt;width:7.6pt;height:8.15pt;z-index:251778048;visibility:visible;mso-wrap-style:square;mso-wrap-distance-left:9pt;mso-wrap-distance-top:0;mso-wrap-distance-right:9pt;mso-wrap-distance-bottom:0;mso-position-horizontal:absolute;mso-position-horizontal-relative:text;mso-position-vertical:absolute;mso-position-vertical-relative:text;v-text-anchor:middle" o:gfxdata="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" fillcolor="#92d050" strokecolor="#1f3763 [1604]" strokeweight="1pt"/>
             </w:pict>
           </mc:Fallback>
         </mc:AlternateContent>
@@ -11730,9 +11456,9 @@
               </wp:anchor>
             </w:drawing>
           </mc:Choice>
-          <mc:Fallback xmlns:w16se="http://schemas.microsoft.com/office/word/2015/wordml/symex" xmlns:w16cid="http://schemas.microsoft.com/office/word/2016/wordml/cid" xmlns:w15="http://schemas.microsoft.com/office/word/2012/wordml" xmlns:am3d="http://schemas.microsoft.com/office/drawing/2017/model3d" xmlns:aink="http://schemas.microsoft.com/office/drawing/2016/ink" xmlns:cx8="http://schemas.microsoft.com/office/drawing/2016/5/14/chartex" xmlns:cx7="http://schemas.microsoft.com/office/drawing/2016/5/13/chartex" xmlns:cx6="http://schemas.microsoft.com/office/drawing/2016/5/12/chartex" xmlns:cx5="http://schemas.microsoft.com/office/drawing/2016/5/11/chartex" xmlns:cx4="http://schemas.microsoft.com/office/drawing/2016/5/10/chartex" xmlns:cx3="http://schemas.microsoft.com/office/drawing/2016/5/9/chartex" xmlns:cx2="http://schemas.microsoft.com/office/drawing/2015/10/21/chartex" xmlns:cx1="http://schemas.microsoft.com/office/drawing/2015/9/8/chartex" xmlns:cx="http://schemas.microsoft.com/office/drawing/2014/chartex">
+          <mc:Fallback>
             <w:pict>
-              <v:shape w14:anchorId="7C7366CC" id="Cruz 245" o:spid="_x0000_s1026" type="#_x0000_t11" style="position:absolute;margin-left:34.95pt;margin-top:160.4pt;width:7.6pt;height:8.15pt;z-index:251776000;visibility:visible;mso-wrap-style:square;mso-wrap-distance-left:9pt;mso-wrap-distance-top:0;mso-wrap-distance-right:9pt;mso-wrap-distance-bottom:0;mso-position-horizontal:absolute;mso-position-horizontal-relative:text;mso-position-vertical:absolute;mso-position-vertical-relative:text;v-text-anchor:middle" o:gfxdata="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" fillcolor="#92d050" strokecolor="#1f3763 [1604]" strokeweight="1pt"/>
+              <v:shape w14:anchorId="5B5A7D34" id="Cruz 245" o:spid="_x0000_s1026" type="#_x0000_t11" style="position:absolute;margin-left:34.95pt;margin-top:160.4pt;width:7.6pt;height:8.15pt;z-index:251776000;visibility:visible;mso-wrap-style:square;mso-wrap-distance-left:9pt;mso-wrap-distance-top:0;mso-wrap-distance-right:9pt;mso-wrap-distance-bottom:0;mso-position-horizontal:absolute;mso-position-horizontal-relative:text;mso-position-vertical:absolute;mso-position-vertical-relative:text;v-text-anchor:middle" o:gfxdata="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" fillcolor="#92d050" strokecolor="#1f3763 [1604]" strokeweight="1pt"/>
             </w:pict>
           </mc:Fallback>
         </mc:AlternateContent>
@@ -11815,9 +11541,9 @@
               </wp:anchor>
             </w:drawing>
           </mc:Choice>
-          <mc:Fallback xmlns:w16se="http://schemas.microsoft.com/office/word/2015/wordml/symex" xmlns:w16cid="http://schemas.microsoft.com/office/word/2016/wordml/cid" xmlns:w15="http://schemas.microsoft.com/office/word/2012/wordml" xmlns:am3d="http://schemas.microsoft.com/office/drawing/2017/model3d" xmlns:aink="http://schemas.microsoft.com/office/drawing/2016/ink" xmlns:cx8="http://schemas.microsoft.com/office/drawing/2016/5/14/chartex" xmlns:cx7="http://schemas.microsoft.com/office/drawing/2016/5/13/chartex" xmlns:cx6="http://schemas.microsoft.com/office/drawing/2016/5/12/chartex" xmlns:cx5="http://schemas.microsoft.com/office/drawing/2016/5/11/chartex" xmlns:cx4="http://schemas.microsoft.com/office/drawing/2016/5/10/chartex" xmlns:cx3="http://schemas.microsoft.com/office/drawing/2016/5/9/chartex" xmlns:cx2="http://schemas.microsoft.com/office/drawing/2015/10/21/chartex" xmlns:cx1="http://schemas.microsoft.com/office/drawing/2015/9/8/chartex" xmlns:cx="http://schemas.microsoft.com/office/drawing/2014/chartex">
+          <mc:Fallback>
             <w:pict>
-              <v:oval w14:anchorId="08C66ED0" id="Elipse 244" o:spid="_x0000_s1026" style="position:absolute;margin-left:68.7pt;margin-top:219.3pt;width:9.25pt;height:9.25pt;flip:x;z-index:251773952;visibility:visible;mso-wrap-style:square;mso-width-percent:0;mso-height-percent:0;mso-wrap-distance-left:9pt;mso-wrap-distance-top:0;mso-wrap-distance-right:9pt;mso-wrap-distance-bottom:0;mso-position-horizontal:absolute;mso-position-horizontal-relative:text;mso-position-vertical:absolute;mso-position-vertical-relative:text;mso-width-percent:0;mso-height-percent:0;mso-width-relative:margin;mso-height-relative:margin;v-text-anchor:middle" o:gfxdata="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" fillcolor="red" strokecolor="#c00000" strokeweight="1pt">
+              <v:oval w14:anchorId="12008D9E" id="Elipse 244" o:spid="_x0000_s1026" style="position:absolute;margin-left:68.7pt;margin-top:219.3pt;width:9.25pt;height:9.25pt;flip:x;z-index:251773952;visibility:visible;mso-wrap-style:square;mso-width-percent:0;mso-height-percent:0;mso-wrap-distance-left:9pt;mso-wrap-distance-top:0;mso-wrap-distance-right:9pt;mso-wrap-distance-bottom:0;mso-position-horizontal:absolute;mso-position-horizontal-relative:text;mso-position-vertical:absolute;mso-position-vertical-relative:text;mso-width-percent:0;mso-height-percent:0;mso-width-relative:margin;mso-height-relative:margin;v-text-anchor:middle" o:gfxdata="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" fillcolor="red" strokecolor="#c00000" strokeweight="1pt">
                 <v:fill opacity="37265f"/>
                 <v:stroke joinstyle="miter"/>
               </v:oval>
@@ -11903,9 +11629,9 @@
               </wp:anchor>
             </w:drawing>
           </mc:Choice>
-          <mc:Fallback xmlns:w16se="http://schemas.microsoft.com/office/word/2015/wordml/symex" xmlns:w16cid="http://schemas.microsoft.com/office/word/2016/wordml/cid" xmlns:w15="http://schemas.microsoft.com/office/word/2012/wordml" xmlns:am3d="http://schemas.microsoft.com/office/drawing/2017/model3d" xmlns:aink="http://schemas.microsoft.com/office/drawing/2016/ink" xmlns:cx8="http://schemas.microsoft.com/office/drawing/2016/5/14/chartex" xmlns:cx7="http://schemas.microsoft.com/office/drawing/2016/5/13/chartex" xmlns:cx6="http://schemas.microsoft.com/office/drawing/2016/5/12/chartex" xmlns:cx5="http://schemas.microsoft.com/office/drawing/2016/5/11/chartex" xmlns:cx4="http://schemas.microsoft.com/office/drawing/2016/5/10/chartex" xmlns:cx3="http://schemas.microsoft.com/office/drawing/2016/5/9/chartex" xmlns:cx2="http://schemas.microsoft.com/office/drawing/2015/10/21/chartex" xmlns:cx1="http://schemas.microsoft.com/office/drawing/2015/9/8/chartex" xmlns:cx="http://schemas.microsoft.com/office/drawing/2014/chartex">
+          <mc:Fallback>
             <w:pict>
-              <v:oval w14:anchorId="2B8547FA" id="Elipse 243" o:spid="_x0000_s1026" style="position:absolute;margin-left:46.4pt;margin-top:190.9pt;width:9.25pt;height:9.25pt;flip:x;z-index:251771904;visibility:visible;mso-wrap-style:square;mso-width-percent:0;mso-height-percent:0;mso-wrap-distance-left:9pt;mso-wrap-distance-top:0;mso-wrap-distance-right:9pt;mso-wrap-distance-bottom:0;mso-position-horizontal:absolute;mso-position-horizontal-relative:text;mso-position-vertical:absolute;mso-position-vertical-relative:text;mso-width-percent:0;mso-height-percent:0;mso-width-relative:margin;mso-height-relative:margin;v-text-anchor:middle" o:gfxdata="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" fillcolor="red" strokecolor="#c00000" strokeweight="1pt">
+              <v:oval w14:anchorId="2A0680A7" id="Elipse 243" o:spid="_x0000_s1026" style="position:absolute;margin-left:46.4pt;margin-top:190.9pt;width:9.25pt;height:9.25pt;flip:x;z-index:251771904;visibility:visible;mso-wrap-style:square;mso-width-percent:0;mso-height-percent:0;mso-wrap-distance-left:9pt;mso-wrap-distance-top:0;mso-wrap-distance-right:9pt;mso-wrap-distance-bottom:0;mso-position-horizontal:absolute;mso-position-horizontal-relative:text;mso-position-vertical:absolute;mso-position-vertical-relative:text;mso-width-percent:0;mso-height-percent:0;mso-width-relative:margin;mso-height-relative:margin;v-text-anchor:middle" o:gfxdata="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" fillcolor="red" strokecolor="#c00000" strokeweight="1pt">
                 <v:fill opacity="37265f"/>
                 <v:stroke joinstyle="miter"/>
               </v:oval>
@@ -11991,9 +11717,9 @@
               </wp:anchor>
             </w:drawing>
           </mc:Choice>
-          <mc:Fallback xmlns:w16se="http://schemas.microsoft.com/office/word/2015/wordml/symex" xmlns:w16cid="http://schemas.microsoft.com/office/word/2016/wordml/cid" xmlns:w15="http://schemas.microsoft.com/office/word/2012/wordml" xmlns:am3d="http://schemas.microsoft.com/office/drawing/2017/model3d" xmlns:aink="http://schemas.microsoft.com/office/drawing/2016/ink" xmlns:cx8="http://schemas.microsoft.com/office/drawing/2016/5/14/chartex" xmlns:cx7="http://schemas.microsoft.com/office/drawing/2016/5/13/chartex" xmlns:cx6="http://schemas.microsoft.com/office/drawing/2016/5/12/chartex" xmlns:cx5="http://schemas.microsoft.com/office/drawing/2016/5/11/chartex" xmlns:cx4="http://schemas.microsoft.com/office/drawing/2016/5/10/chartex" xmlns:cx3="http://schemas.microsoft.com/office/drawing/2016/5/9/chartex" xmlns:cx2="http://schemas.microsoft.com/office/drawing/2015/10/21/chartex" xmlns:cx1="http://schemas.microsoft.com/office/drawing/2015/9/8/chartex" xmlns:cx="http://schemas.microsoft.com/office/drawing/2014/chartex">
+          <mc:Fallback>
             <w:pict>
-              <v:oval w14:anchorId="59B9262A" id="Elipse 242" o:spid="_x0000_s1026" style="position:absolute;margin-left:55.7pt;margin-top:157.65pt;width:9.25pt;height:9.25pt;flip:x;z-index:251769856;visibility:visible;mso-wrap-style:square;mso-width-percent:0;mso-height-percent:0;mso-wrap-distance-left:9pt;mso-wrap-distance-top:0;mso-wrap-distance-right:9pt;mso-wrap-distance-bottom:0;mso-position-horizontal:absolute;mso-position-horizontal-relative:text;mso-position-vertical:absolute;mso-position-vertical-relative:text;mso-width-percent:0;mso-height-percent:0;mso-width-relative:margin;mso-height-relative:margin;v-text-anchor:middle" o:gfxdata="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" fillcolor="red" strokecolor="#c00000" strokeweight="1pt">
+              <v:oval w14:anchorId="351945A2" id="Elipse 242" o:spid="_x0000_s1026" style="position:absolute;margin-left:55.7pt;margin-top:157.65pt;width:9.25pt;height:9.25pt;flip:x;z-index:251769856;visibility:visible;mso-wrap-style:square;mso-width-percent:0;mso-height-percent:0;mso-wrap-distance-left:9pt;mso-wrap-distance-top:0;mso-wrap-distance-right:9pt;mso-wrap-distance-bottom:0;mso-position-horizontal:absolute;mso-position-horizontal-relative:text;mso-position-vertical:absolute;mso-position-vertical-relative:text;mso-width-percent:0;mso-height-percent:0;mso-width-relative:margin;mso-height-relative:margin;v-text-anchor:middle" o:gfxdata="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" fillcolor="red" strokecolor="#c00000" strokeweight="1pt">
                 <v:fill opacity="37265f"/>
                 <v:stroke joinstyle="miter"/>
               </v:oval>
@@ -12081,7 +11807,7 @@
           </mc:Choice>
           <mc:Fallback>
             <w:pict>
-              <v:oval id="Elipse 241" o:spid="_x0000_s1026" style="position:absolute;margin-left:25.15pt;margin-top:152.7pt;width:9.25pt;height:9.25pt;flip:x;z-index:251767808;visibility:visible;mso-wrap-style:square;mso-width-percent:0;mso-height-percent:0;mso-wrap-distance-left:9pt;mso-wrap-distance-top:0;mso-wrap-distance-right:9pt;mso-wrap-distance-bottom:0;mso-position-horizontal:absolute;mso-position-horizontal-relative:text;mso-position-vertical:absolute;mso-position-vertical-relative:text;mso-width-percent:0;mso-height-percent:0;mso-width-relative:margin;mso-height-relative:margin;v-text-anchor:middle" o:gfxdata="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" fillcolor="red" strokecolor="#c00000" strokeweight="1pt">
+              <v:oval w14:anchorId="6B00C786" id="Elipse 241" o:spid="_x0000_s1026" style="position:absolute;margin-left:25.15pt;margin-top:152.7pt;width:9.25pt;height:9.25pt;flip:x;z-index:251767808;visibility:visible;mso-wrap-style:square;mso-width-percent:0;mso-height-percent:0;mso-wrap-distance-left:9pt;mso-wrap-distance-top:0;mso-wrap-distance-right:9pt;mso-wrap-distance-bottom:0;mso-position-horizontal:absolute;mso-position-horizontal-relative:text;mso-position-vertical:absolute;mso-position-vertical-relative:text;mso-width-percent:0;mso-height-percent:0;mso-width-relative:margin;mso-height-relative:margin;v-text-anchor:middle" o:gfxdata="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" fillcolor="red" strokecolor="#c00000" strokeweight="1pt">
                 <v:fill opacity="37265f"/>
                 <v:stroke joinstyle="miter"/>
               </v:oval>
@@ -12118,7 +11844,7 @@
                     <pic:cNvPicPr/>
                   </pic:nvPicPr>
                   <pic:blipFill rotWithShape="1">
-                    <a:blip r:embed="rId8">
+                    <a:blip r:embed="rId7">
                       <a:extLst>
                         <a:ext uri="{28A0092B-C50C-407E-A947-70E740481C1C}">
                           <a14:useLocalDpi xmlns:a14="http://schemas.microsoft.com/office/drawing/2010/main" val="0"/>
@@ -12163,7 +11889,7 @@
 </file>
 
 <file path=word/styles.xml><?xml version="1.0" encoding="utf-8"?>
-<w:styles xmlns:mc="http://schemas.openxmlformats.org/markup-compatibility/2006" xmlns:r="http://schemas.openxmlformats.org/officeDocument/2006/relationships" xmlns:w="http://schemas.openxmlformats.org/wordprocessingml/2006/main" xmlns:w14="http://schemas.microsoft.com/office/word/2010/wordml" mc:Ignorable="w14">
+<w:styles xmlns:mc="http://schemas.openxmlformats.org/markup-compatibility/2006" xmlns:r="http://schemas.openxmlformats.org/officeDocument/2006/relationships" xmlns:w="http://schemas.openxmlformats.org/wordprocessingml/2006/main" xmlns:w14="http://schemas.microsoft.com/office/word/2010/wordml" xmlns:w15="http://schemas.microsoft.com/office/word/2012/wordml" xmlns:w16cid="http://schemas.microsoft.com/office/word/2016/wordml/cid" xmlns:w16se="http://schemas.microsoft.com/office/word/2015/wordml/symex" mc:Ignorable="w14 w15 w16se w16cid">
   <w:docDefaults>
     <w:rPrDefault>
       <w:rPr>
@@ -12179,380 +11905,384 @@
       </w:pPr>
     </w:pPrDefault>
   </w:docDefaults>
-  <w:latentStyles w:defLockedState="0" w:defUIPriority="99" w:defSemiHidden="1" w:defUnhideWhenUsed="1" w:defQFormat="0" w:count="267">
-    <w:lsdException w:name="Normal" w:semiHidden="0" w:uiPriority="0" w:unhideWhenUsed="0" w:qFormat="1"/>
-    <w:lsdException w:name="heading 1" w:semiHidden="0" w:uiPriority="9" w:unhideWhenUsed="0" w:qFormat="1"/>
-    <w:lsdException w:name="heading 2" w:uiPriority="9" w:qFormat="1"/>
-    <w:lsdException w:name="heading 3" w:uiPriority="9" w:qFormat="1"/>
-    <w:lsdException w:name="heading 4" w:uiPriority="9" w:qFormat="1"/>
-    <w:lsdException w:name="heading 5" w:uiPriority="9" w:qFormat="1"/>
-    <w:lsdException w:name="heading 6" w:uiPriority="9" w:qFormat="1"/>
-    <w:lsdException w:name="heading 7" w:uiPriority="9" w:qFormat="1"/>
-    <w:lsdException w:name="heading 8" w:uiPriority="9" w:qFormat="1"/>
-    <w:lsdException w:name="heading 9" w:uiPriority="9" w:qFormat="1"/>
-    <w:lsdException w:name="toc 1" w:uiPriority="39"/>
-    <w:lsdException w:name="toc 2" w:uiPriority="39"/>
-    <w:lsdException w:name="toc 3" w:uiPriority="39"/>
-    <w:lsdException w:name="toc 4" w:uiPriority="39"/>
-    <w:lsdException w:name="toc 5" w:uiPriority="39"/>
-    <w:lsdException w:name="toc 6" w:uiPriority="39"/>
-    <w:lsdException w:name="toc 7" w:uiPriority="39"/>
-    <w:lsdException w:name="toc 8" w:uiPriority="39"/>
-    <w:lsdException w:name="toc 9" w:uiPriority="39"/>
-    <w:lsdException w:name="caption" w:uiPriority="35" w:qFormat="1"/>
-    <w:lsdException w:name="Title" w:semiHidden="0" w:uiPriority="10" w:unhideWhenUsed="0" w:qFormat="1"/>
-    <w:lsdException w:name="Default Paragraph Font" w:uiPriority="1"/>
-    <w:lsdException w:name="Subtitle" w:semiHidden="0" w:uiPriority="11" w:unhideWhenUsed="0" w:qFormat="1"/>
-    <w:lsdException w:name="Strong" w:semiHidden="0" w:uiPriority="22" w:unhideWhenUsed="0" w:qFormat="1"/>
-    <w:lsdException w:name="Emphasis" w:semiHidden="0" w:uiPriority="20" w:unhideWhenUsed="0" w:qFormat="1"/>
-    <w:lsdException w:name="Table Grid" w:semiHidden="0" w:uiPriority="39" w:unhideWhenUsed="0"/>
-    <w:lsdException w:name="Placeholder Text" w:unhideWhenUsed="0"/>
-    <w:lsdException w:name="No Spacing" w:semiHidden="0" w:uiPriority="1" w:unhideWhenUsed="0" w:qFormat="1"/>
-    <w:lsdException w:name="Light Shading" w:semiHidden="0" w:uiPriority="60" w:unhideWhenUsed="0"/>
-    <w:lsdException w:name="Light List" w:semiHidden="0" w:uiPriority="61" w:unhideWhenUsed="0"/>
-    <w:lsdException w:name="Light Grid" w:semiHidden="0" w:uiPriority="62" w:unhideWhenUsed="0"/>
-    <w:lsdException w:name="Medium Shading 1" w:semiHidden="0" w:uiPriority="63" w:unhideWhenUsed="0"/>
-    <w:lsdException w:name="Medium Shading 2" w:semiHidden="0" w:uiPriority="64" w:unhideWhenUsed="0"/>
-    <w:lsdException w:name="Medium List 1" w:semiHidden="0" w:uiPriority="65" w:unhideWhenUsed="0"/>
-    <w:lsdException w:name="Medium List 2" w:semiHidden="0" w:uiPriority="66" w:unhideWhenUsed="0"/>
-    <w:lsdException w:name="Medium Grid 1" w:semiHidden="0" w:uiPriority="67" w:unhideWhenUsed="0"/>
-    <w:lsdException w:name="Medium Grid 2" w:semiHidden="0" w:uiPriority="68" w:unhideWhenUsed="0"/>
-    <w:lsdException w:name="Medium Grid 3" w:semiHidden="0" w:uiPriority="69" w:unhideWhenUsed="0"/>
-    <w:lsdException w:name="Dark List" w:semiHidden="0" w:uiPriority="70" w:unhideWhenUsed="0"/>
-    <w:lsdException w:name="Colorful Shading" w:semiHidden="0" w:uiPriority="71" w:unhideWhenUsed="0"/>
-    <w:lsdException w:name="Colorful List" w:semiHidden="0" w:uiPriority="72" w:unhideWhenUsed="0"/>
-    <w:lsdException w:name="Colorful Grid" w:semiHidden="0" w:uiPriority="73" w:unhideWhenUsed="0"/>
-    <w:lsdException w:name="Light Shading Accent 1" w:semiHidden="0" w:uiPriority="60" w:unhideWhenUsed="0"/>
-    <w:lsdException w:name="Light List Accent 1" w:semiHidden="0" w:uiPriority="61" w:unhideWhenUsed="0"/>
-    <w:lsdException w:name="Light Grid Accent 1" w:semiHidden="0" w:uiPriority="62" w:unhideWhenUsed="0"/>
-    <w:lsdException w:name="Medium Shading 1 Accent 1" w:semiHidden="0" w:uiPriority="63" w:unhideWhenUsed="0"/>
-    <w:lsdException w:name="Medium Shading 2 Accent 1" w:semiHidden="0" w:uiPriority="64" w:unhideWhenUsed="0"/>
-    <w:lsdException w:name="Medium List 1 Accent 1" w:semiHidden="0" w:uiPriority="65" w:unhideWhenUsed="0"/>
-    <w:lsdException w:name="Revision" w:unhideWhenUsed="0"/>
-    <w:lsdException w:name="List Paragraph" w:semiHidden="0" w:uiPriority="34" w:unhideWhenUsed="0" w:qFormat="1"/>
-    <w:lsdException w:name="Quote" w:semiHidden="0" w:uiPriority="29" w:unhideWhenUsed="0" w:qFormat="1"/>
-    <w:lsdException w:name="Intense Quote" w:semiHidden="0" w:uiPriority="30" w:unhideWhenUsed="0" w:qFormat="1"/>
-    <w:lsdException w:name="Medium List 2 Accent 1" w:semiHidden="0" w:uiPriority="66" w:unhideWhenUsed="0"/>
-    <w:lsdException w:name="Medium Grid 1 Accent 1" w:semiHidden="0" w:uiPriority="67" w:unhideWhenUsed="0"/>
-    <w:lsdException w:name="Medium Grid 2 Accent 1" w:semiHidden="0" w:uiPriority="68" w:unhideWhenUsed="0"/>
-    <w:lsdException w:name="Medium Grid 3 Accent 1" w:semiHidden="0" w:uiPriority="69" w:unhideWhenUsed="0"/>
-    <w:lsdException w:name="Dark List Accent 1" w:semiHidden="0" w:uiPriority="70" w:unhideWhenUsed="0"/>
-    <w:lsdException w:name="Colorful Shading Accent 1" w:semiHidden="0" w:uiPriority="71" w:unhideWhenUsed="0"/>
-    <w:lsdException w:name="Colorful List Accent 1" w:semiHidden="0" w:uiPriority="72" w:unhideWhenUsed="0"/>
-    <w:lsdException w:name="Colorful Grid Accent 1" w:semiHidden="0" w:uiPriority="73" w:unhideWhenUsed="0"/>
-    <w:lsdException w:name="Light Shading Accent 2" w:semiHidden="0" w:uiPriority="60" w:unhideWhenUsed="0"/>
-    <w:lsdException w:name="Light List Accent 2" w:semiHidden="0" w:uiPriority="61" w:unhideWhenUsed="0"/>
-    <w:lsdException w:name="Light Grid Accent 2" w:semiHidden="0" w:uiPriority="62" w:unhideWhenUsed="0"/>
-    <w:lsdException w:name="Medium Shading 1 Accent 2" w:semiHidden="0" w:uiPriority="63" w:unhideWhenUsed="0"/>
-    <w:lsdException w:name="Medium Shading 2 Accent 2" w:semiHidden="0" w:uiPriority="64" w:unhideWhenUsed="0"/>
-    <w:lsdException w:name="Medium List 1 Accent 2" w:semiHidden="0" w:uiPriority="65" w:unhideWhenUsed="0"/>
-    <w:lsdException w:name="Medium List 2 Accent 2" w:semiHidden="0" w:uiPriority="66" w:unhideWhenUsed="0"/>
-    <w:lsdException w:name="Medium Grid 1 Accent 2" w:semiHidden="0" w:uiPriority="67" w:unhideWhenUsed="0"/>
-    <w:lsdException w:name="Medium Grid 2 Accent 2" w:semiHidden="0" w:uiPriority="68" w:unhideWhenUsed="0"/>
-    <w:lsdException w:name="Medium Grid 3 Accent 2" w:semiHidden="0" w:uiPriority="69" w:unhideWhenUsed="0"/>
-    <w:lsdException w:name="Dark List Accent 2" w:semiHidden="0" w:uiPriority="70" w:unhideWhenUsed="0"/>
-    <w:lsdException w:name="Colorful Shading Accent 2" w:semiHidden="0" w:uiPriority="71" w:unhideWhenUsed="0"/>
-    <w:lsdException w:name="Colorful List Accent 2" w:semiHidden="0" w:uiPriority="72" w:unhideWhenUsed="0"/>
-    <w:lsdException w:name="Colorful Grid Accent 2" w:semiHidden="0" w:uiPriority="73" w:unhideWhenUsed="0"/>
-    <w:lsdException w:name="Light Shading Accent 3" w:semiHidden="0" w:uiPriority="60" w:unhideWhenUsed="0"/>
-    <w:lsdException w:name="Light List Accent 3" w:semiHidden="0" w:uiPriority="61" w:unhideWhenUsed="0"/>
-    <w:lsdException w:name="Light Grid Accent 3" w:semiHidden="0" w:uiPriority="62" w:unhideWhenUsed="0"/>
-    <w:lsdException w:name="Medium Shading 1 Accent 3" w:semiHidden="0" w:uiPriority="63" w:unhideWhenUsed="0"/>
-    <w:lsdException w:name="Medium Shading 2 Accent 3" w:semiHidden="0" w:uiPriority="64" w:unhideWhenUsed="0"/>
-    <w:lsdException w:name="Medium List 1 Accent 3" w:semiHidden="0" w:uiPriority="65" w:unhideWhenUsed="0"/>
-    <w:lsdException w:name="Medium List 2 Accent 3" w:semiHidden="0" w:uiPriority="66" w:unhideWhenUsed="0"/>
-    <w:lsdException w:name="Medium Grid 1 Accent 3" w:semiHidden="0" w:uiPriority="67" w:unhideWhenUsed="0"/>
-    <w:lsdException w:name="Medium Grid 2 Accent 3" w:semiHidden="0" w:uiPriority="68" w:unhideWhenUsed="0"/>
-    <w:lsdException w:name="Medium Grid 3 Accent 3" w:semiHidden="0" w:uiPriority="69" w:unhideWhenUsed="0"/>
-    <w:lsdException w:name="Dark List Accent 3" w:semiHidden="0" w:uiPriority="70" w:unhideWhenUsed="0"/>
-    <w:lsdException w:name="Colorful Shading Accent 3" w:semiHidden="0" w:uiPriority="71" w:unhideWhenUsed="0"/>
-    <w:lsdException w:name="Colorful List Accent 3" w:semiHidden="0" w:uiPriority="72" w:unhideWhenUsed="0"/>
-    <w:lsdException w:name="Colorful Grid Accent 3" w:semiHidden="0" w:uiPriority="73" w:unhideWhenUsed="0"/>
-    <w:lsdException w:name="Light Shading Accent 4" w:semiHidden="0" w:uiPriority="60" w:unhideWhenUsed="0"/>
-    <w:lsdException w:name="Light List Accent 4" w:semiHidden="0" w:uiPriority="61" w:unhideWhenUsed="0"/>
-    <w:lsdException w:name="Light Grid Accent 4" w:semiHidden="0" w:uiPriority="62" w:unhideWhenUsed="0"/>
-    <w:lsdException w:name="Medium Shading 1 Accent 4" w:semiHidden="0" w:uiPriority="63" w:unhideWhenUsed="0"/>
-    <w:lsdException w:name="Medium Shading 2 Accent 4" w:semiHidden="0" w:uiPriority="64" w:unhideWhenUsed="0"/>
-    <w:lsdException w:name="Medium List 1 Accent 4" w:semiHidden="0" w:uiPriority="65" w:unhideWhenUsed="0"/>
-    <w:lsdException w:name="Medium List 2 Accent 4" w:semiHidden="0" w:uiPriority="66" w:unhideWhenUsed="0"/>
-    <w:lsdException w:name="Medium Grid 1 Accent 4" w:semiHidden="0" w:uiPriority="67" w:unhideWhenUsed="0"/>
-    <w:lsdException w:name="Medium Grid 2 Accent 4" w:semiHidden="0" w:uiPriority="68" w:unhideWhenUsed="0"/>
-    <w:lsdException w:name="Medium Grid 3 Accent 4" w:semiHidden="0" w:uiPriority="69" w:unhideWhenUsed="0"/>
-    <w:lsdException w:name="Dark List Accent 4" w:semiHidden="0" w:uiPriority="70" w:unhideWhenUsed="0"/>
-    <w:lsdException w:name="Colorful Shading Accent 4" w:semiHidden="0" w:uiPriority="71" w:unhideWhenUsed="0"/>
-    <w:lsdException w:name="Colorful List Accent 4" w:semiHidden="0" w:uiPriority="72" w:unhideWhenUsed="0"/>
-    <w:lsdException w:name="Colorful Grid Accent 4" w:semiHidden="0" w:uiPriority="73" w:unhideWhenUsed="0"/>
-    <w:lsdException w:name="Light Shading Accent 5" w:semiHidden="0" w:uiPriority="60" w:unhideWhenUsed="0"/>
-    <w:lsdException w:name="Light List Accent 5" w:semiHidden="0" w:uiPriority="61" w:unhideWhenUsed="0"/>
-    <w:lsdException w:name="Light Grid Accent 5" w:semiHidden="0" w:uiPriority="62" w:unhideWhenUsed="0"/>
-    <w:lsdException w:name="Medium Shading 1 Accent 5" w:semiHidden="0" w:uiPriority="63" w:unhideWhenUsed="0"/>
-    <w:lsdException w:name="Medium Shading 2 Accent 5" w:semiHidden="0" w:uiPriority="64" w:unhideWhenUsed="0"/>
-    <w:lsdException w:name="Medium List 1 Accent 5" w:semiHidden="0" w:uiPriority="65" w:unhideWhenUsed="0"/>
-    <w:lsdException w:name="Medium List 2 Accent 5" w:semiHidden="0" w:uiPriority="66" w:unhideWhenUsed="0"/>
-    <w:lsdException w:name="Medium Grid 1 Accent 5" w:semiHidden="0" w:uiPriority="67" w:unhideWhenUsed="0"/>
-    <w:lsdException w:name="Medium Grid 2 Accent 5" w:semiHidden="0" w:uiPriority="68" w:unhideWhenUsed="0"/>
-    <w:lsdException w:name="Medium Grid 3 Accent 5" w:semiHidden="0" w:uiPriority="69" w:unhideWhenUsed="0"/>
-    <w:lsdException w:name="Dark List Accent 5" w:semiHidden="0" w:uiPriority="70" w:unhideWhenUsed="0"/>
-    <w:lsdException w:name="Colorful Shading Accent 5" w:semiHidden="0" w:uiPriority="71" w:unhideWhenUsed="0"/>
-    <w:lsdException w:name="Colorful List Accent 5" w:semiHidden="0" w:uiPriority="72" w:unhideWhenUsed="0"/>
-    <w:lsdException w:name="Colorful Grid Accent 5" w:semiHidden="0" w:uiPriority="73" w:unhideWhenUsed="0"/>
-    <w:lsdException w:name="Light Shading Accent 6" w:semiHidden="0" w:uiPriority="60" w:unhideWhenUsed="0"/>
-    <w:lsdException w:name="Light List Accent 6" w:semiHidden="0" w:uiPriority="61" w:unhideWhenUsed="0"/>
-    <w:lsdException w:name="Light Grid Accent 6" w:semiHidden="0" w:uiPriority="62" w:unhideWhenUsed="0"/>
-    <w:lsdException w:name="Medium Shading 1 Accent 6" w:semiHidden="0" w:uiPriority="63" w:unhideWhenUsed="0"/>
-    <w:lsdException w:name="Medium Shading 2 Accent 6" w:semiHidden="0" w:uiPriority="64" w:unhideWhenUsed="0"/>
-    <w:lsdException w:name="Medium List 1 Accent 6" w:semiHidden="0" w:uiPriority="65" w:unhideWhenUsed="0"/>
-    <w:lsdException w:name="Medium List 2 Accent 6" w:semiHidden="0" w:uiPriority="66" w:unhideWhenUsed="0"/>
-    <w:lsdException w:name="Medium Grid 1 Accent 6" w:semiHidden="0" w:uiPriority="67" w:unhideWhenUsed="0"/>
-    <w:lsdException w:name="Medium Grid 2 Accent 6" w:semiHidden="0" w:uiPriority="68" w:unhideWhenUsed="0"/>
-    <w:lsdException w:name="Medium Grid 3 Accent 6" w:semiHidden="0" w:uiPriority="69" w:unhideWhenUsed="0"/>
-    <w:lsdException w:name="Dark List Accent 6" w:semiHidden="0" w:uiPriority="70" w:unhideWhenUsed="0"/>
-    <w:lsdException w:name="Colorful Shading Accent 6" w:semiHidden="0" w:uiPriority="71" w:unhideWhenUsed="0"/>
-    <w:lsdException w:name="Colorful List Accent 6" w:semiHidden="0" w:uiPriority="72" w:unhideWhenUsed="0"/>
-    <w:lsdException w:name="Colorful Grid Accent 6" w:semiHidden="0" w:uiPriority="73" w:unhideWhenUsed="0"/>
-    <w:lsdException w:name="Subtle Emphasis" w:semiHidden="0" w:uiPriority="19" w:unhideWhenUsed="0" w:qFormat="1"/>
-    <w:lsdException w:name="Intense Emphasis" w:semiHidden="0" w:uiPriority="21" w:unhideWhenUsed="0" w:qFormat="1"/>
-    <w:lsdException w:name="Subtle Reference" w:semiHidden="0" w:uiPriority="31" w:unhideWhenUsed="0" w:qFormat="1"/>
-    <w:lsdException w:name="Intense Reference" w:semiHidden="0" w:uiPriority="32" w:unhideWhenUsed="0" w:qFormat="1"/>
-    <w:lsdException w:name="Book Title" w:semiHidden="0" w:uiPriority="33" w:unhideWhenUsed="0" w:qFormat="1"/>
-    <w:lsdException w:name="Bibliography" w:uiPriority="37"/>
-    <w:lsdException w:name="TOC Heading" w:uiPriority="39" w:qFormat="1"/>
-  </w:latentStyles>
-  <w:style w:type="paragraph" w:default="1" w:styleId="Normal">
-    <w:name w:val="Normal"/>
-    <w:qFormat/>
-    <w:rPr>
-      <w:lang w:val="en-US"/>
-    </w:rPr>
-  </w:style>
-  <w:style w:type="character" w:default="1" w:styleId="Fuentedeprrafopredeter">
-    <w:name w:val="Default Paragraph Font"/>
-    <w:uiPriority w:val="1"/>
-    <w:semiHidden/>
-    <w:unhideWhenUsed/>
-  </w:style>
-  <w:style w:type="table" w:default="1" w:styleId="Tablanormal">
-    <w:name w:val="Normal Table"/>
-    <w:uiPriority w:val="99"/>
-    <w:semiHidden/>
-    <w:unhideWhenUsed/>
-    <w:tblPr>
-      <w:tblInd w:w="0" w:type="dxa"/>
-      <w:tblCellMar>
-        <w:top w:w="0" w:type="dxa"/>
-        <w:left w:w="108" w:type="dxa"/>
-        <w:bottom w:w="0" w:type="dxa"/>
-        <w:right w:w="108" w:type="dxa"/>
-      </w:tblCellMar>
-    </w:tblPr>
-  </w:style>
-  <w:style w:type="numbering" w:default="1" w:styleId="Sinlista">
-    <w:name w:val="No List"/>
-    <w:uiPriority w:val="99"/>
-    <w:semiHidden/>
-    <w:unhideWhenUsed/>
-  </w:style>
-  <w:style w:type="paragraph" w:styleId="Textodeglobo">
-    <w:name w:val="Balloon Text"/>
-    <w:basedOn w:val="Normal"/>
-    <w:link w:val="TextodegloboCar"/>
-    <w:uiPriority w:val="99"/>
-    <w:semiHidden/>
-    <w:unhideWhenUsed/>
-    <w:rsid w:val="000F56F6"/>
-    <w:pPr>
-      <w:spacing w:after="0" w:line="240" w:lineRule="auto"/>
-    </w:pPr>
-    <w:rPr>
-      <w:rFonts w:ascii="Tahoma" w:hAnsi="Tahoma" w:cs="Tahoma"/>
-      <w:sz w:val="16"/>
-      <w:szCs w:val="16"/>
-    </w:rPr>
-  </w:style>
-  <w:style w:type="character" w:customStyle="1" w:styleId="TextodegloboCar">
-    <w:name w:val="Texto de globo Car"/>
-    <w:basedOn w:val="Fuentedeprrafopredeter"/>
-    <w:link w:val="Textodeglobo"/>
-    <w:uiPriority w:val="99"/>
-    <w:semiHidden/>
-    <w:rsid w:val="000F56F6"/>
-    <w:rPr>
-      <w:rFonts w:ascii="Tahoma" w:hAnsi="Tahoma" w:cs="Tahoma"/>
-      <w:sz w:val="16"/>
-      <w:szCs w:val="16"/>
-      <w:lang w:val="en-US"/>
-    </w:rPr>
-  </w:style>
-  <w:style w:type="paragraph" w:styleId="Sinespaciado">
-    <w:name w:val="No Spacing"/>
-    <w:uiPriority w:val="1"/>
-    <w:qFormat/>
-    <w:rsid w:val="00D63455"/>
-    <w:pPr>
-      <w:spacing w:after="0" w:line="240" w:lineRule="auto"/>
-    </w:pPr>
-    <w:rPr>
-      <w:lang w:val="en-US"/>
-    </w:rPr>
-  </w:style>
-</w:styles>
-</file>
-
-<file path=word/stylesWithEffects.xml><?xml version="1.0" encoding="utf-8"?>
-<w:styles xmlns:wpc="http://schemas.microsoft.com/office/word/2010/wordprocessingCanvas" xmlns:mc="http://schemas.openxmlformats.org/markup-compatibility/2006" xmlns:o="urn:schemas-microsoft-com:office:office" xmlns:r="http://schemas.openxmlformats.org/officeDocument/2006/relationships" xmlns:m="http://schemas.openxmlformats.org/officeDocument/2006/math" xmlns:v="urn:schemas-microsoft-com:vml" xmlns:wp14="http://schemas.microsoft.com/office/word/2010/wordprocessingDrawing" xmlns:wp="http://schemas.openxmlformats.org/drawingml/2006/wordprocessingDrawing" xmlns:w10="urn:schemas-microsoft-com:office:word" xmlns:w="http://schemas.openxmlformats.org/wordprocessingml/2006/main" xmlns:w14="http://schemas.microsoft.com/office/word/2010/wordml" xmlns:wpg="http://schemas.microsoft.com/office/word/2010/wordprocessingGroup" xmlns:wpi="http://schemas.microsoft.com/office/word/2010/wordprocessingInk" xmlns:wne="http://schemas.microsoft.com/office/word/2006/wordml" xmlns:wps="http://schemas.microsoft.com/office/word/2010/wordprocessingShape" mc:Ignorable="w14 wp14">
-  <w:docDefaults>
-    <w:rPrDefault>
-      <w:rPr>
-        <w:rFonts w:asciiTheme="minorHAnsi" w:eastAsiaTheme="minorHAnsi" w:hAnsiTheme="minorHAnsi" w:cstheme="minorBidi"/>
-        <w:sz w:val="22"/>
-        <w:szCs w:val="22"/>
-        <w:lang w:val="es-ES" w:eastAsia="en-US" w:bidi="ar-SA"/>
-      </w:rPr>
-    </w:rPrDefault>
-    <w:pPrDefault>
-      <w:pPr>
-        <w:spacing w:after="160" w:line="259" w:lineRule="auto"/>
-      </w:pPr>
-    </w:pPrDefault>
-  </w:docDefaults>
-  <w:latentStyles w:defLockedState="0" w:defUIPriority="99" w:defSemiHidden="1" w:defUnhideWhenUsed="1" w:defQFormat="0" w:count="267">
-    <w:lsdException w:name="Normal" w:semiHidden="0" w:uiPriority="0" w:unhideWhenUsed="0" w:qFormat="1"/>
-    <w:lsdException w:name="heading 1" w:semiHidden="0" w:uiPriority="9" w:unhideWhenUsed="0" w:qFormat="1"/>
-    <w:lsdException w:name="heading 2" w:uiPriority="9" w:qFormat="1"/>
-    <w:lsdException w:name="heading 3" w:uiPriority="9" w:qFormat="1"/>
-    <w:lsdException w:name="heading 4" w:uiPriority="9" w:qFormat="1"/>
-    <w:lsdException w:name="heading 5" w:uiPriority="9" w:qFormat="1"/>
-    <w:lsdException w:name="heading 6" w:uiPriority="9" w:qFormat="1"/>
-    <w:lsdException w:name="heading 7" w:uiPriority="9" w:qFormat="1"/>
-    <w:lsdException w:name="heading 8" w:uiPriority="9" w:qFormat="1"/>
-    <w:lsdException w:name="heading 9" w:uiPriority="9" w:qFormat="1"/>
-    <w:lsdException w:name="toc 1" w:uiPriority="39"/>
-    <w:lsdException w:name="toc 2" w:uiPriority="39"/>
-    <w:lsdException w:name="toc 3" w:uiPriority="39"/>
-    <w:lsdException w:name="toc 4" w:uiPriority="39"/>
-    <w:lsdException w:name="toc 5" w:uiPriority="39"/>
-    <w:lsdException w:name="toc 6" w:uiPriority="39"/>
-    <w:lsdException w:name="toc 7" w:uiPriority="39"/>
-    <w:lsdException w:name="toc 8" w:uiPriority="39"/>
-    <w:lsdException w:name="toc 9" w:uiPriority="39"/>
-    <w:lsdException w:name="caption" w:uiPriority="35" w:qFormat="1"/>
-    <w:lsdException w:name="Title" w:semiHidden="0" w:uiPriority="10" w:unhideWhenUsed="0" w:qFormat="1"/>
-    <w:lsdException w:name="Default Paragraph Font" w:uiPriority="1"/>
-    <w:lsdException w:name="Subtitle" w:semiHidden="0" w:uiPriority="11" w:unhideWhenUsed="0" w:qFormat="1"/>
-    <w:lsdException w:name="Strong" w:semiHidden="0" w:uiPriority="22" w:unhideWhenUsed="0" w:qFormat="1"/>
-    <w:lsdException w:name="Emphasis" w:semiHidden="0" w:uiPriority="20" w:unhideWhenUsed="0" w:qFormat="1"/>
-    <w:lsdException w:name="Table Grid" w:semiHidden="0" w:uiPriority="39" w:unhideWhenUsed="0"/>
-    <w:lsdException w:name="Placeholder Text" w:unhideWhenUsed="0"/>
-    <w:lsdException w:name="No Spacing" w:semiHidden="0" w:uiPriority="1" w:unhideWhenUsed="0" w:qFormat="1"/>
-    <w:lsdException w:name="Light Shading" w:semiHidden="0" w:uiPriority="60" w:unhideWhenUsed="0"/>
-    <w:lsdException w:name="Light List" w:semiHidden="0" w:uiPriority="61" w:unhideWhenUsed="0"/>
-    <w:lsdException w:name="Light Grid" w:semiHidden="0" w:uiPriority="62" w:unhideWhenUsed="0"/>
-    <w:lsdException w:name="Medium Shading 1" w:semiHidden="0" w:uiPriority="63" w:unhideWhenUsed="0"/>
-    <w:lsdException w:name="Medium Shading 2" w:semiHidden="0" w:uiPriority="64" w:unhideWhenUsed="0"/>
-    <w:lsdException w:name="Medium List 1" w:semiHidden="0" w:uiPriority="65" w:unhideWhenUsed="0"/>
-    <w:lsdException w:name="Medium List 2" w:semiHidden="0" w:uiPriority="66" w:unhideWhenUsed="0"/>
-    <w:lsdException w:name="Medium Grid 1" w:semiHidden="0" w:uiPriority="67" w:unhideWhenUsed="0"/>
-    <w:lsdException w:name="Medium Grid 2" w:semiHidden="0" w:uiPriority="68" w:unhideWhenUsed="0"/>
-    <w:lsdException w:name="Medium Grid 3" w:semiHidden="0" w:uiPriority="69" w:unhideWhenUsed="0"/>
-    <w:lsdException w:name="Dark List" w:semiHidden="0" w:uiPriority="70" w:unhideWhenUsed="0"/>
-    <w:lsdException w:name="Colorful Shading" w:semiHidden="0" w:uiPriority="71" w:unhideWhenUsed="0"/>
-    <w:lsdException w:name="Colorful List" w:semiHidden="0" w:uiPriority="72" w:unhideWhenUsed="0"/>
-    <w:lsdException w:name="Colorful Grid" w:semiHidden="0" w:uiPriority="73" w:unhideWhenUsed="0"/>
-    <w:lsdException w:name="Light Shading Accent 1" w:semiHidden="0" w:uiPriority="60" w:unhideWhenUsed="0"/>
-    <w:lsdException w:name="Light List Accent 1" w:semiHidden="0" w:uiPriority="61" w:unhideWhenUsed="0"/>
-    <w:lsdException w:name="Light Grid Accent 1" w:semiHidden="0" w:uiPriority="62" w:unhideWhenUsed="0"/>
-    <w:lsdException w:name="Medium Shading 1 Accent 1" w:semiHidden="0" w:uiPriority="63" w:unhideWhenUsed="0"/>
-    <w:lsdException w:name="Medium Shading 2 Accent 1" w:semiHidden="0" w:uiPriority="64" w:unhideWhenUsed="0"/>
-    <w:lsdException w:name="Medium List 1 Accent 1" w:semiHidden="0" w:uiPriority="65" w:unhideWhenUsed="0"/>
-    <w:lsdException w:name="Revision" w:unhideWhenUsed="0"/>
-    <w:lsdException w:name="List Paragraph" w:semiHidden="0" w:uiPriority="34" w:unhideWhenUsed="0" w:qFormat="1"/>
-    <w:lsdException w:name="Quote" w:semiHidden="0" w:uiPriority="29" w:unhideWhenUsed="0" w:qFormat="1"/>
-    <w:lsdException w:name="Intense Quote" w:semiHidden="0" w:uiPriority="30" w:unhideWhenUsed="0" w:qFormat="1"/>
-    <w:lsdException w:name="Medium List 2 Accent 1" w:semiHidden="0" w:uiPriority="66" w:unhideWhenUsed="0"/>
-    <w:lsdException w:name="Medium Grid 1 Accent 1" w:semiHidden="0" w:uiPriority="67" w:unhideWhenUsed="0"/>
-    <w:lsdException w:name="Medium Grid 2 Accent 1" w:semiHidden="0" w:uiPriority="68" w:unhideWhenUsed="0"/>
-    <w:lsdException w:name="Medium Grid 3 Accent 1" w:semiHidden="0" w:uiPriority="69" w:unhideWhenUsed="0"/>
-    <w:lsdException w:name="Dark List Accent 1" w:semiHidden="0" w:uiPriority="70" w:unhideWhenUsed="0"/>
-    <w:lsdException w:name="Colorful Shading Accent 1" w:semiHidden="0" w:uiPriority="71" w:unhideWhenUsed="0"/>
-    <w:lsdException w:name="Colorful List Accent 1" w:semiHidden="0" w:uiPriority="72" w:unhideWhenUsed="0"/>
-    <w:lsdException w:name="Colorful Grid Accent 1" w:semiHidden="0" w:uiPriority="73" w:unhideWhenUsed="0"/>
-    <w:lsdException w:name="Light Shading Accent 2" w:semiHidden="0" w:uiPriority="60" w:unhideWhenUsed="0"/>
-    <w:lsdException w:name="Light List Accent 2" w:semiHidden="0" w:uiPriority="61" w:unhideWhenUsed="0"/>
-    <w:lsdException w:name="Light Grid Accent 2" w:semiHidden="0" w:uiPriority="62" w:unhideWhenUsed="0"/>
-    <w:lsdException w:name="Medium Shading 1 Accent 2" w:semiHidden="0" w:uiPriority="63" w:unhideWhenUsed="0"/>
-    <w:lsdException w:name="Medium Shading 2 Accent 2" w:semiHidden="0" w:uiPriority="64" w:unhideWhenUsed="0"/>
-    <w:lsdException w:name="Medium List 1 Accent 2" w:semiHidden="0" w:uiPriority="65" w:unhideWhenUsed="0"/>
-    <w:lsdException w:name="Medium List 2 Accent 2" w:semiHidden="0" w:uiPriority="66" w:unhideWhenUsed="0"/>
-    <w:lsdException w:name="Medium Grid 1 Accent 2" w:semiHidden="0" w:uiPriority="67" w:unhideWhenUsed="0"/>
-    <w:lsdException w:name="Medium Grid 2 Accent 2" w:semiHidden="0" w:uiPriority="68" w:unhideWhenUsed="0"/>
-    <w:lsdException w:name="Medium Grid 3 Accent 2" w:semiHidden="0" w:uiPriority="69" w:unhideWhenUsed="0"/>
-    <w:lsdException w:name="Dark List Accent 2" w:semiHidden="0" w:uiPriority="70" w:unhideWhenUsed="0"/>
-    <w:lsdException w:name="Colorful Shading Accent 2" w:semiHidden="0" w:uiPriority="71" w:unhideWhenUsed="0"/>
-    <w:lsdException w:name="Colorful List Accent 2" w:semiHidden="0" w:uiPriority="72" w:unhideWhenUsed="0"/>
-    <w:lsdException w:name="Colorful Grid Accent 2" w:semiHidden="0" w:uiPriority="73" w:unhideWhenUsed="0"/>
-    <w:lsdException w:name="Light Shading Accent 3" w:semiHidden="0" w:uiPriority="60" w:unhideWhenUsed="0"/>
-    <w:lsdException w:name="Light List Accent 3" w:semiHidden="0" w:uiPriority="61" w:unhideWhenUsed="0"/>
-    <w:lsdException w:name="Light Grid Accent 3" w:semiHidden="0" w:uiPriority="62" w:unhideWhenUsed="0"/>
-    <w:lsdException w:name="Medium Shading 1 Accent 3" w:semiHidden="0" w:uiPriority="63" w:unhideWhenUsed="0"/>
-    <w:lsdException w:name="Medium Shading 2 Accent 3" w:semiHidden="0" w:uiPriority="64" w:unhideWhenUsed="0"/>
-    <w:lsdException w:name="Medium List 1 Accent 3" w:semiHidden="0" w:uiPriority="65" w:unhideWhenUsed="0"/>
-    <w:lsdException w:name="Medium List 2 Accent 3" w:semiHidden="0" w:uiPriority="66" w:unhideWhenUsed="0"/>
-    <w:lsdException w:name="Medium Grid 1 Accent 3" w:semiHidden="0" w:uiPriority="67" w:unhideWhenUsed="0"/>
-    <w:lsdException w:name="Medium Grid 2 Accent 3" w:semiHidden="0" w:uiPriority="68" w:unhideWhenUsed="0"/>
-    <w:lsdException w:name="Medium Grid 3 Accent 3" w:semiHidden="0" w:uiPriority="69" w:unhideWhenUsed="0"/>
-    <w:lsdException w:name="Dark List Accent 3" w:semiHidden="0" w:uiPriority="70" w:unhideWhenUsed="0"/>
-    <w:lsdException w:name="Colorful Shading Accent 3" w:semiHidden="0" w:uiPriority="71" w:unhideWhenUsed="0"/>
-    <w:lsdException w:name="Colorful List Accent 3" w:semiHidden="0" w:uiPriority="72" w:unhideWhenUsed="0"/>
-    <w:lsdException w:name="Colorful Grid Accent 3" w:semiHidden="0" w:uiPriority="73" w:unhideWhenUsed="0"/>
-    <w:lsdException w:name="Light Shading Accent 4" w:semiHidden="0" w:uiPriority="60" w:unhideWhenUsed="0"/>
-    <w:lsdException w:name="Light List Accent 4" w:semiHidden="0" w:uiPriority="61" w:unhideWhenUsed="0"/>
-    <w:lsdException w:name="Light Grid Accent 4" w:semiHidden="0" w:uiPriority="62" w:unhideWhenUsed="0"/>
-    <w:lsdException w:name="Medium Shading 1 Accent 4" w:semiHidden="0" w:uiPriority="63" w:unhideWhenUsed="0"/>
-    <w:lsdException w:name="Medium Shading 2 Accent 4" w:semiHidden="0" w:uiPriority="64" w:unhideWhenUsed="0"/>
-    <w:lsdException w:name="Medium List 1 Accent 4" w:semiHidden="0" w:uiPriority="65" w:unhideWhenUsed="0"/>
-    <w:lsdException w:name="Medium List 2 Accent 4" w:semiHidden="0" w:uiPriority="66" w:unhideWhenUsed="0"/>
-    <w:lsdException w:name="Medium Grid 1 Accent 4" w:semiHidden="0" w:uiPriority="67" w:unhideWhenUsed="0"/>
-    <w:lsdException w:name="Medium Grid 2 Accent 4" w:semiHidden="0" w:uiPriority="68" w:unhideWhenUsed="0"/>
-    <w:lsdException w:name="Medium Grid 3 Accent 4" w:semiHidden="0" w:uiPriority="69" w:unhideWhenUsed="0"/>
-    <w:lsdException w:name="Dark List Accent 4" w:semiHidden="0" w:uiPriority="70" w:unhideWhenUsed="0"/>
-    <w:lsdException w:name="Colorful Shading Accent 4" w:semiHidden="0" w:uiPriority="71" w:unhideWhenUsed="0"/>
-    <w:lsdException w:name="Colorful List Accent 4" w:semiHidden="0" w:uiPriority="72" w:unhideWhenUsed="0"/>
-    <w:lsdException w:name="Colorful Grid Accent 4" w:semiHidden="0" w:uiPriority="73" w:unhideWhenUsed="0"/>
-    <w:lsdException w:name="Light Shading Accent 5" w:semiHidden="0" w:uiPriority="60" w:unhideWhenUsed="0"/>
-    <w:lsdException w:name="Light List Accent 5" w:semiHidden="0" w:uiPriority="61" w:unhideWhenUsed="0"/>
-    <w:lsdException w:name="Light Grid Accent 5" w:semiHidden="0" w:uiPriority="62" w:unhideWhenUsed="0"/>
-    <w:lsdException w:name="Medium Shading 1 Accent 5" w:semiHidden="0" w:uiPriority="63" w:unhideWhenUsed="0"/>
-    <w:lsdException w:name="Medium Shading 2 Accent 5" w:semiHidden="0" w:uiPriority="64" w:unhideWhenUsed="0"/>
-    <w:lsdException w:name="Medium List 1 Accent 5" w:semiHidden="0" w:uiPriority="65" w:unhideWhenUsed="0"/>
-    <w:lsdException w:name="Medium List 2 Accent 5" w:semiHidden="0" w:uiPriority="66" w:unhideWhenUsed="0"/>
-    <w:lsdException w:name="Medium Grid 1 Accent 5" w:semiHidden="0" w:uiPriority="67" w:unhideWhenUsed="0"/>
-    <w:lsdException w:name="Medium Grid 2 Accent 5" w:semiHidden="0" w:uiPriority="68" w:unhideWhenUsed="0"/>
-    <w:lsdException w:name="Medium Grid 3 Accent 5" w:semiHidden="0" w:uiPriority="69" w:unhideWhenUsed="0"/>
-    <w:lsdException w:name="Dark List Accent 5" w:semiHidden="0" w:uiPriority="70" w:unhideWhenUsed="0"/>
-    <w:lsdException w:name="Colorful Shading Accent 5" w:semiHidden="0" w:uiPriority="71" w:unhideWhenUsed="0"/>
-    <w:lsdException w:name="Colorful List Accent 5" w:semiHidden="0" w:uiPriority="72" w:unhideWhenUsed="0"/>
-    <w:lsdException w:name="Colorful Grid Accent 5" w:semiHidden="0" w:uiPriority="73" w:unhideWhenUsed="0"/>
-    <w:lsdException w:name="Light Shading Accent 6" w:semiHidden="0" w:uiPriority="60" w:unhideWhenUsed="0"/>
-    <w:lsdException w:name="Light List Accent 6" w:semiHidden="0" w:uiPriority="61" w:unhideWhenUsed="0"/>
-    <w:lsdException w:name="Light Grid Accent 6" w:semiHidden="0" w:uiPriority="62" w:unhideWhenUsed="0"/>
-    <w:lsdException w:name="Medium Shading 1 Accent 6" w:semiHidden="0" w:uiPriority="63" w:unhideWhenUsed="0"/>
-    <w:lsdException w:name="Medium Shading 2 Accent 6" w:semiHidden="0" w:uiPriority="64" w:unhideWhenUsed="0"/>
-    <w:lsdException w:name="Medium List 1 Accent 6" w:semiHidden="0" w:uiPriority="65" w:unhideWhenUsed="0"/>
-    <w:lsdException w:name="Medium List 2 Accent 6" w:semiHidden="0" w:uiPriority="66" w:unhideWhenUsed="0"/>
-    <w:lsdException w:name="Medium Grid 1 Accent 6" w:semiHidden="0" w:uiPriority="67" w:unhideWhenUsed="0"/>
-    <w:lsdException w:name="Medium Grid 2 Accent 6" w:semiHidden="0" w:uiPriority="68" w:unhideWhenUsed="0"/>
-    <w:lsdException w:name="Medium Grid 3 Accent 6" w:semiHidden="0" w:uiPriority="69" w:unhideWhenUsed="0"/>
-    <w:lsdException w:name="Dark List Accent 6" w:semiHidden="0" w:uiPriority="70" w:unhideWhenUsed="0"/>
-    <w:lsdException w:name="Colorful Shading Accent 6" w:semiHidden="0" w:uiPriority="71" w:unhideWhenUsed="0"/>
-    <w:lsdException w:name="Colorful List Accent 6" w:semiHidden="0" w:uiPriority="72" w:unhideWhenUsed="0"/>
-    <w:lsdException w:name="Colorful Grid Accent 6" w:semiHidden="0" w:uiPriority="73" w:unhideWhenUsed="0"/>
-    <w:lsdException w:name="Subtle Emphasis" w:semiHidden="0" w:uiPriority="19" w:unhideWhenUsed="0" w:qFormat="1"/>
-    <w:lsdException w:name="Intense Emphasis" w:semiHidden="0" w:uiPriority="21" w:unhideWhenUsed="0" w:qFormat="1"/>
-    <w:lsdException w:name="Subtle Reference" w:semiHidden="0" w:uiPriority="31" w:unhideWhenUsed="0" w:qFormat="1"/>
-    <w:lsdException w:name="Intense Reference" w:semiHidden="0" w:uiPriority="32" w:unhideWhenUsed="0" w:qFormat="1"/>
-    <w:lsdException w:name="Book Title" w:semiHidden="0" w:uiPriority="33" w:unhideWhenUsed="0" w:qFormat="1"/>
-    <w:lsdException w:name="Bibliography" w:uiPriority="37"/>
-    <w:lsdException w:name="TOC Heading" w:uiPriority="39" w:qFormat="1"/>
+  <w:latentStyles w:defLockedState="0" w:defUIPriority="99" w:defSemiHidden="0" w:defUnhideWhenUsed="0" w:defQFormat="0" w:count="377">
+    <w:lsdException w:name="Normal" w:uiPriority="0" w:qFormat="1"/>
+    <w:lsdException w:name="heading 1" w:uiPriority="9" w:qFormat="1"/>
+    <w:lsdException w:name="heading 2" w:semiHidden="1" w:uiPriority="9" w:unhideWhenUsed="1" w:qFormat="1"/>
+    <w:lsdException w:name="heading 3" w:semiHidden="1" w:uiPriority="9" w:unhideWhenUsed="1" w:qFormat="1"/>
+    <w:lsdException w:name="heading 4" w:semiHidden="1" w:uiPriority="9" w:unhideWhenUsed="1" w:qFormat="1"/>
+    <w:lsdException w:name="heading 5" w:semiHidden="1" w:uiPriority="9" w:unhideWhenUsed="1" w:qFormat="1"/>
+    <w:lsdException w:name="heading 6" w:semiHidden="1" w:uiPriority="9" w:unhideWhenUsed="1" w:qFormat="1"/>
+    <w:lsdException w:name="heading 7" w:semiHidden="1" w:uiPriority="9" w:unhideWhenUsed="1" w:qFormat="1"/>
+    <w:lsdException w:name="heading 8" w:semiHidden="1" w:uiPriority="9" w:unhideWhenUsed="1" w:qFormat="1"/>
+    <w:lsdException w:name="heading 9" w:semiHidden="1" w:uiPriority="9" w:unhideWhenUsed="1" w:qFormat="1"/>
+    <w:lsdException w:name="index 1" w:semiHidden="1" w:unhideWhenUsed="1"/>
+    <w:lsdException w:name="index 2" w:semiHidden="1" w:unhideWhenUsed="1"/>
+    <w:lsdException w:name="index 3" w:semiHidden="1" w:unhideWhenUsed="1"/>
+    <w:lsdException w:name="index 4" w:semiHidden="1" w:unhideWhenUsed="1"/>
+    <w:lsdException w:name="index 5" w:semiHidden="1" w:unhideWhenUsed="1"/>
+    <w:lsdException w:name="index 6" w:semiHidden="1" w:unhideWhenUsed="1"/>
+    <w:lsdException w:name="index 7" w:semiHidden="1" w:unhideWhenUsed="1"/>
+    <w:lsdException w:name="index 8" w:semiHidden="1" w:unhideWhenUsed="1"/>
+    <w:lsdException w:name="index 9" w:semiHidden="1" w:unhideWhenUsed="1"/>
+    <w:lsdException w:name="toc 1" w:semiHidden="1" w:uiPriority="39" w:unhideWhenUsed="1"/>
+    <w:lsdException w:name="toc 2" w:semiHidden="1" w:uiPriority="39" w:unhideWhenUsed="1"/>
+    <w:lsdException w:name="toc 3" w:semiHidden="1" w:uiPriority="39" w:unhideWhenUsed="1"/>
+    <w:lsdException w:name="toc 4" w:semiHidden="1" w:uiPriority="39" w:unhideWhenUsed="1"/>
+    <w:lsdException w:name="toc 5" w:semiHidden="1" w:uiPriority="39" w:unhideWhenUsed="1"/>
+    <w:lsdException w:name="toc 6" w:semiHidden="1" w:uiPriority="39" w:unhideWhenUsed="1"/>
+    <w:lsdException w:name="toc 7" w:semiHidden="1" w:uiPriority="39" w:unhideWhenUsed="1"/>
+    <w:lsdException w:name="toc 8" w:semiHidden="1" w:uiPriority="39" w:unhideWhenUsed="1"/>
+    <w:lsdException w:name="toc 9" w:semiHidden="1" w:uiPriority="39" w:unhideWhenUsed="1"/>
+    <w:lsdException w:name="Normal Indent" w:semiHidden="1" w:unhideWhenUsed="1"/>
+    <w:lsdException w:name="footnote text" w:semiHidden="1" w:unhideWhenUsed="1"/>
+    <w:lsdException w:name="annotation text" w:semiHidden="1" w:unhideWhenUsed="1"/>
+    <w:lsdException w:name="header" w:semiHidden="1" w:unhideWhenUsed="1"/>
+    <w:lsdException w:name="footer" w:semiHidden="1" w:unhideWhenUsed="1"/>
+    <w:lsdException w:name="index heading" w:semiHidden="1" w:unhideWhenUsed="1"/>
+    <w:lsdException w:name="caption" w:semiHidden="1" w:uiPriority="35" w:unhideWhenUsed="1" w:qFormat="1"/>
+    <w:lsdException w:name="table of figures" w:semiHidden="1" w:unhideWhenUsed="1"/>
+    <w:lsdException w:name="envelope address" w:semiHidden="1" w:unhideWhenUsed="1"/>
+    <w:lsdException w:name="envelope return" w:semiHidden="1" w:unhideWhenUsed="1"/>
+    <w:lsdException w:name="footnote reference" w:semiHidden="1" w:unhideWhenUsed="1"/>
+    <w:lsdException w:name="annotation reference" w:semiHidden="1" w:unhideWhenUsed="1"/>
+    <w:lsdException w:name="line number" w:semiHidden="1" w:unhideWhenUsed="1"/>
+    <w:lsdException w:name="page number" w:semiHidden="1" w:unhideWhenUsed="1"/>
+    <w:lsdException w:name="endnote reference" w:semiHidden="1" w:unhideWhenUsed="1"/>
+    <w:lsdException w:name="endnote text" w:semiHidden="1" w:unhideWhenUsed="1"/>
+    <w:lsdException w:name="table of authorities" w:semiHidden="1" w:unhideWhenUsed="1"/>
+    <w:lsdException w:name="macro" w:semiHidden="1" w:unhideWhenUsed="1"/>
+    <w:lsdException w:name="toa heading" w:semiHidden="1" w:unhideWhenUsed="1"/>
+    <w:lsdException w:name="List" w:semiHidden="1" w:unhideWhenUsed="1"/>
+    <w:lsdException w:name="List Bullet" w:semiHidden="1" w:unhideWhenUsed="1"/>
+    <w:lsdException w:name="List Number" w:semiHidden="1" w:unhideWhenUsed="1"/>
+    <w:lsdException w:name="List 2" w:semiHidden="1" w:unhideWhenUsed="1"/>
+    <w:lsdException w:name="List 3" w:semiHidden="1" w:unhideWhenUsed="1"/>
+    <w:lsdException w:name="List 4" w:semiHidden="1" w:unhideWhenUsed="1"/>
+    <w:lsdException w:name="List 5" w:semiHidden="1" w:unhideWhenUsed="1"/>
+    <w:lsdException w:name="List Bullet 2" w:semiHidden="1" w:unhideWhenUsed="1"/>
+    <w:lsdException w:name="List Bullet 3" w:semiHidden="1" w:unhideWhenUsed="1"/>
+    <w:lsdException w:name="List Bullet 4" w:semiHidden="1" w:unhideWhenUsed="1"/>
+    <w:lsdException w:name="List Bullet 5" w:semiHidden="1" w:unhideWhenUsed="1"/>
+    <w:lsdException w:name="List Number 2" w:semiHidden="1" w:unhideWhenUsed="1"/>
+    <w:lsdException w:name="List Number 3" w:semiHidden="1" w:unhideWhenUsed="1"/>
+    <w:lsdException w:name="List Number 4" w:semiHidden="1" w:unhideWhenUsed="1"/>
+    <w:lsdException w:name="List Number 5" w:semiHidden="1" w:unhideWhenUsed="1"/>
+    <w:lsdException w:name="Title" w:uiPriority="10" w:qFormat="1"/>
+    <w:lsdException w:name="Closing" w:semiHidden="1" w:unhideWhenUsed="1"/>
+    <w:lsdException w:name="Signature" w:semiHidden="1" w:unhideWhenUsed="1"/>
+    <w:lsdException w:name="Default Paragraph Font" w:semiHidden="1" w:uiPriority="1" w:unhideWhenUsed="1"/>
+    <w:lsdException w:name="Body Text" w:semiHidden="1" w:unhideWhenUsed="1"/>
+    <w:lsdException w:name="Body Text Indent" w:semiHidden="1" w:unhideWhenUsed="1"/>
+    <w:lsdException w:name="List Continue" w:semiHidden="1" w:unhideWhenUsed="1"/>
+    <w:lsdException w:name="List Continue 2" w:semiHidden="1" w:unhideWhenUsed="1"/>
+    <w:lsdException w:name="List Continue 3" w:semiHidden="1" w:unhideWhenUsed="1"/>
+    <w:lsdException w:name="List Continue 4" w:semiHidden="1" w:unhideWhenUsed="1"/>
+    <w:lsdException w:name="List Continue 5" w:semiHidden="1" w:unhideWhenUsed="1"/>
+    <w:lsdException w:name="Message Header" w:semiHidden="1" w:unhideWhenUsed="1"/>
+    <w:lsdException w:name="Subtitle" w:uiPriority="11" w:qFormat="1"/>
+    <w:lsdException w:name="Salutation" w:semiHidden="1" w:unhideWhenUsed="1"/>
+    <w:lsdException w:name="Date" w:semiHidden="1" w:unhideWhenUsed="1"/>
+    <w:lsdException w:name="Body Text First Indent" w:semiHidden="1" w:unhideWhenUsed="1"/>
+    <w:lsdException w:name="Body Text First Indent 2" w:semiHidden="1" w:unhideWhenUsed="1"/>
+    <w:lsdException w:name="Note Heading" w:semiHidden="1" w:unhideWhenUsed="1"/>
+    <w:lsdException w:name="Body Text 2" w:semiHidden="1" w:unhideWhenUsed="1"/>
+    <w:lsdException w:name="Body Text 3" w:semiHidden="1" w:unhideWhenUsed="1"/>
+    <w:lsdException w:name="Body Text Indent 2" w:semiHidden="1" w:unhideWhenUsed="1"/>
+    <w:lsdException w:name="Body Text Indent 3" w:semiHidden="1" w:unhideWhenUsed="1"/>
+    <w:lsdException w:name="Block Text" w:semiHidden="1" w:unhideWhenUsed="1"/>
+    <w:lsdException w:name="Hyperlink" w:semiHidden="1" w:unhideWhenUsed="1"/>
+    <w:lsdException w:name="FollowedHyperlink" w:semiHidden="1" w:unhideWhenUsed="1"/>
+    <w:lsdException w:name="Strong" w:uiPriority="22" w:qFormat="1"/>
+    <w:lsdException w:name="Emphasis" w:uiPriority="20" w:qFormat="1"/>
+    <w:lsdException w:name="Document Map" w:semiHidden="1" w:unhideWhenUsed="1"/>
+    <w:lsdException w:name="Plain Text" w:semiHidden="1" w:unhideWhenUsed="1"/>
+    <w:lsdException w:name="E-mail Signature" w:semiHidden="1" w:unhideWhenUsed="1"/>
+    <w:lsdException w:name="HTML Top of Form" w:semiHidden="1" w:unhideWhenUsed="1"/>
+    <w:lsdException w:name="HTML Bottom of Form" w:semiHidden="1" w:unhideWhenUsed="1"/>
+    <w:lsdException w:name="Normal (Web)" w:semiHidden="1" w:unhideWhenUsed="1"/>
+    <w:lsdException w:name="HTML Acronym" w:semiHidden="1" w:unhideWhenUsed="1"/>
+    <w:lsdException w:name="HTML Address" w:semiHidden="1" w:unhideWhenUsed="1"/>
+    <w:lsdException w:name="HTML Cite" w:semiHidden="1" w:unhideWhenUsed="1"/>
+    <w:lsdException w:name="HTML Code" w:semiHidden="1" w:unhideWhenUsed="1"/>
+    <w:lsdException w:name="HTML Definition" w:semiHidden="1" w:unhideWhenUsed="1"/>
+    <w:lsdException w:name="HTML Keyboard" w:semiHidden="1" w:unhideWhenUsed="1"/>
+    <w:lsdException w:name="HTML Preformatted" w:semiHidden="1" w:unhideWhenUsed="1"/>
+    <w:lsdException w:name="HTML Sample" w:semiHidden="1" w:unhideWhenUsed="1"/>
+    <w:lsdException w:name="HTML Typewriter" w:semiHidden="1" w:unhideWhenUsed="1"/>
+    <w:lsdException w:name="HTML Variable" w:semiHidden="1" w:unhideWhenUsed="1"/>
+    <w:lsdException w:name="Normal Table" w:semiHidden="1" w:unhideWhenUsed="1"/>
+    <w:lsdException w:name="annotation subject" w:semiHidden="1" w:unhideWhenUsed="1"/>
+    <w:lsdException w:name="No List" w:semiHidden="1" w:unhideWhenUsed="1"/>
+    <w:lsdException w:name="Outline List 1" w:semiHidden="1" w:unhideWhenUsed="1"/>
+    <w:lsdException w:name="Outline List 2" w:semiHidden="1" w:unhideWhenUsed="1"/>
+    <w:lsdException w:name="Outline List 3" w:semiHidden="1" w:unhideWhenUsed="1"/>
+    <w:lsdException w:name="Table Simple 1" w:semiHidden="1" w:unhideWhenUsed="1"/>
+    <w:lsdException w:name="Table Simple 2" w:semiHidden="1" w:unhideWhenUsed="1"/>
+    <w:lsdException w:name="Table Simple 3" w:semiHidden="1" w:unhideWhenUsed="1"/>
+    <w:lsdException w:name="Table Classic 1" w:semiHidden="1" w:unhideWhenUsed="1"/>
+    <w:lsdException w:name="Table Classic 2" w:semiHidden="1" w:unhideWhenUsed="1"/>
+    <w:lsdException w:name="Table Classic 3" w:semiHidden="1" w:unhideWhenUsed="1"/>
+    <w:lsdException w:name="Table Classic 4" w:semiHidden="1" w:unhideWhenUsed="1"/>
+    <w:lsdException w:name="Table Colorful 1" w:semiHidden="1" w:unhideWhenUsed="1"/>
+    <w:lsdException w:name="Table Colorful 2" w:semiHidden="1" w:unhideWhenUsed="1"/>
+    <w:lsdException w:name="Table Colorful 3" w:semiHidden="1" w:unhideWhenUsed="1"/>
+    <w:lsdException w:name="Table Columns 1" w:semiHidden="1" w:unhideWhenUsed="1"/>
+    <w:lsdException w:name="Table Columns 2" w:semiHidden="1" w:unhideWhenUsed="1"/>
+    <w:lsdException w:name="Table Columns 3" w:semiHidden="1" w:unhideWhenUsed="1"/>
+    <w:lsdException w:name="Table Columns 4" w:semiHidden="1" w:unhideWhenUsed="1"/>
+    <w:lsdException w:name="Table Columns 5" w:semiHidden="1" w:unhideWhenUsed="1"/>
+    <w:lsdException w:name="Table Grid 1" w:semiHidden="1" w:unhideWhenUsed="1"/>
+    <w:lsdException w:name="Table Grid 2" w:semiHidden="1" w:unhideWhenUsed="1"/>
+    <w:lsdException w:name="Table Grid 3" w:semiHidden="1" w:unhideWhenUsed="1"/>
+    <w:lsdException w:name="Table Grid 4" w:semiHidden="1" w:unhideWhenUsed="1"/>
+    <w:lsdException w:name="Table Grid 5" w:semiHidden="1" w:unhideWhenUsed="1"/>
+    <w:lsdException w:name="Table Grid 6" w:semiHidden="1" w:unhideWhenUsed="1"/>
+    <w:lsdException w:name="Table Grid 7" w:semiHidden="1" w:unhideWhenUsed="1"/>
+    <w:lsdException w:name="Table Grid 8" w:semiHidden="1" w:unhideWhenUsed="1"/>
+    <w:lsdException w:name="Table List 1" w:semiHidden="1" w:unhideWhenUsed="1"/>
+    <w:lsdException w:name="Table List 2" w:semiHidden="1" w:unhideWhenUsed="1"/>
+    <w:lsdException w:name="Table List 3" w:semiHidden="1" w:unhideWhenUsed="1"/>
+    <w:lsdException w:name="Table List 4" w:semiHidden="1" w:unhideWhenUsed="1"/>
+    <w:lsdException w:name="Table List 5" w:semiHidden="1" w:unhideWhenUsed="1"/>
+    <w:lsdException w:name="Table List 6" w:semiHidden="1" w:unhideWhenUsed="1"/>
+    <w:lsdException w:name="Table List 7" w:semiHidden="1" w:unhideWhenUsed="1"/>
+    <w:lsdException w:name="Table List 8" w:semiHidden="1" w:unhideWhenUsed="1"/>
+    <w:lsdException w:name="Table 3D effects 1" w:semiHidden="1" w:unhideWhenUsed="1"/>
+    <w:lsdException w:name="Table 3D effects 2" w:semiHidden="1" w:unhideWhenUsed="1"/>
+    <w:lsdException w:name="Table 3D effects 3" w:semiHidden="1" w:unhideWhenUsed="1"/>
+    <w:lsdException w:name="Table Contemporary" w:semiHidden="1" w:unhideWhenUsed="1"/>
+    <w:lsdException w:name="Table Elegant" w:semiHidden="1" w:unhideWhenUsed="1"/>
+    <w:lsdException w:name="Table Professional" w:semiHidden="1" w:unhideWhenUsed="1"/>
+    <w:lsdException w:name="Table Subtle 1" w:semiHidden="1" w:unhideWhenUsed="1"/>
+    <w:lsdException w:name="Table Subtle 2" w:semiHidden="1" w:unhideWhenUsed="1"/>
+    <w:lsdException w:name="Table Web 1" w:semiHidden="1" w:unhideWhenUsed="1"/>
+    <w:lsdException w:name="Table Web 2" w:semiHidden="1" w:unhideWhenUsed="1"/>
+    <w:lsdException w:name="Table Web 3" w:semiHidden="1" w:unhideWhenUsed="1"/>
+    <w:lsdException w:name="Balloon Text" w:semiHidden="1" w:unhideWhenUsed="1"/>
+    <w:lsdException w:name="Table Grid" w:semiHidden="1" w:uiPriority="39" w:unhideWhenUsed="1"/>
+    <w:lsdException w:name="Table Theme" w:semiHidden="1" w:unhideWhenUsed="1"/>
+    <w:lsdException w:name="Placeholder Text" w:semiHidden="1"/>
+    <w:lsdException w:name="No Spacing" w:uiPriority="1" w:qFormat="1"/>
+    <w:lsdException w:name="Light Shading" w:uiPriority="60"/>
+    <w:lsdException w:name="Light List" w:uiPriority="61"/>
+    <w:lsdException w:name="Light Grid" w:uiPriority="62"/>
+    <w:lsdException w:name="Medium Shading 1" w:uiPriority="63"/>
+    <w:lsdException w:name="Medium Shading 2" w:uiPriority="64"/>
+    <w:lsdException w:name="Medium List 1" w:uiPriority="65"/>
+    <w:lsdException w:name="Medium List 2" w:uiPriority="66"/>
+    <w:lsdException w:name="Medium Grid 1" w:uiPriority="67"/>
+    <w:lsdException w:name="Medium Grid 2" w:uiPriority="68"/>
+    <w:lsdException w:name="Medium Grid 3" w:uiPriority="69"/>
+    <w:lsdException w:name="Dark List" w:uiPriority="70"/>
+    <w:lsdException w:name="Colorful Shading" w:uiPriority="71"/>
+    <w:lsdException w:name="Colorful List" w:uiPriority="72"/>
+    <w:lsdException w:name="Colorful Grid" w:uiPriority="73"/>
+    <w:lsdException w:name="Light Shading Accent 1" w:uiPriority="60"/>
+    <w:lsdException w:name="Light List Accent 1" w:uiPriority="61"/>
+    <w:lsdException w:name="Light Grid Accent 1" w:uiPriority="62"/>
+    <w:lsdException w:name="Medium Shading 1 Accent 1" w:uiPriority="63"/>
+    <w:lsdException w:name="Medium Shading 2 Accent 1" w:uiPriority="64"/>
+    <w:lsdException w:name="Medium List 1 Accent 1" w:uiPriority="65"/>
+    <w:lsdException w:name="Revision" w:semiHidden="1"/>
+    <w:lsdException w:name="List Paragraph" w:uiPriority="34" w:qFormat="1"/>
+    <w:lsdException w:name="Quote" w:uiPriority="29" w:qFormat="1"/>
+    <w:lsdException w:name="Intense Quote" w:uiPriority="30" w:qFormat="1"/>
+    <w:lsdException w:name="Medium List 2 Accent 1" w:uiPriority="66"/>
+    <w:lsdException w:name="Medium Grid 1 Accent 1" w:uiPriority="67"/>
+    <w:lsdException w:name="Medium Grid 2 Accent 1" w:uiPriority="68"/>
+    <w:lsdException w:name="Medium Grid 3 Accent 1" w:uiPriority="69"/>
+    <w:lsdException w:name="Dark List Accent 1" w:uiPriority="70"/>
+    <w:lsdException w:name="Colorful Shading Accent 1" w:uiPriority="71"/>
+    <w:lsdException w:name="Colorful List Accent 1" w:uiPriority="72"/>
+    <w:lsdException w:name="Colorful Grid Accent 1" w:uiPriority="73"/>
+    <w:lsdException w:name="Light Shading Accent 2" w:uiPriority="60"/>
+    <w:lsdException w:name="Light List Accent 2" w:uiPriority="61"/>
+    <w:lsdException w:name="Light Grid Accent 2" w:uiPriority="62"/>
+    <w:lsdException w:name="Medium Shading 1 Accent 2" w:uiPriority="63"/>
+    <w:lsdException w:name="Medium Shading 2 Accent 2" w:uiPriority="64"/>
+    <w:lsdException w:name="Medium List 1 Accent 2" w:uiPriority="65"/>
+    <w:lsdException w:name="Medium List 2 Accent 2" w:uiPriority="66"/>
+    <w:lsdException w:name="Medium Grid 1 Accent 2" w:uiPriority="67"/>
+    <w:lsdException w:name="Medium Grid 2 Accent 2" w:uiPriority="68"/>
+    <w:lsdException w:name="Medium Grid 3 Accent 2" w:uiPriority="69"/>
+    <w:lsdException w:name="Dark List Accent 2" w:uiPriority="70"/>
+    <w:lsdException w:name="Colorful Shading Accent 2" w:uiPriority="71"/>
+    <w:lsdException w:name="Colorful List Accent 2" w:uiPriority="72"/>
+    <w:lsdException w:name="Colorful Grid Accent 2" w:uiPriority="73"/>
+    <w:lsdException w:name="Light Shading Accent 3" w:uiPriority="60"/>
+    <w:lsdException w:name="Light List Accent 3" w:uiPriority="61"/>
+    <w:lsdException w:name="Light Grid Accent 3" w:uiPriority="62"/>
+    <w:lsdException w:name="Medium Shading 1 Accent 3" w:uiPriority="63"/>
+    <w:lsdException w:name="Medium Shading 2 Accent 3" w:uiPriority="64"/>
+    <w:lsdException w:name="Medium List 1 Accent 3" w:uiPriority="65"/>
+    <w:lsdException w:name="Medium List 2 Accent 3" w:uiPriority="66"/>
+    <w:lsdException w:name="Medium Grid 1 Accent 3" w:uiPriority="67"/>
+    <w:lsdException w:name="Medium Grid 2 Accent 3" w:uiPriority="68"/>
+    <w:lsdException w:name="Medium Grid 3 Accent 3" w:uiPriority="69"/>
+    <w:lsdException w:name="Dark List Accent 3" w:uiPriority="70"/>
+    <w:lsdException w:name="Colorful Shading Accent 3" w:uiPriority="71"/>
+    <w:lsdException w:name="Colorful List Accent 3" w:uiPriority="72"/>
+    <w:lsdException w:name="Colorful Grid Accent 3" w:uiPriority="73"/>
+    <w:lsdException w:name="Light Shading Accent 4" w:uiPriority="60"/>
+    <w:lsdException w:name="Light List Accent 4" w:uiPriority="61"/>
+    <w:lsdException w:name="Light Grid Accent 4" w:uiPriority="62"/>
+    <w:lsdException w:name="Medium Shading 1 Accent 4" w:uiPriority="63"/>
+    <w:lsdException w:name="Medium Shading 2 Accent 4" w:uiPriority="64"/>
+    <w:lsdException w:name="Medium List 1 Accent 4" w:uiPriority="65"/>
+    <w:lsdException w:name="Medium List 2 Accent 4" w:uiPriority="66"/>
+    <w:lsdException w:name="Medium Grid 1 Accent 4" w:uiPriority="67"/>
+    <w:lsdException w:name="Medium Grid 2 Accent 4" w:uiPriority="68"/>
+    <w:lsdException w:name="Medium Grid 3 Accent 4" w:uiPriority="69"/>
+    <w:lsdException w:name="Dark List Accent 4" w:uiPriority="70"/>
+    <w:lsdException w:name="Colorful Shading Accent 4" w:uiPriority="71"/>
+    <w:lsdException w:name="Colorful List Accent 4" w:uiPriority="72"/>
+    <w:lsdException w:name="Colorful Grid Accent 4" w:uiPriority="73"/>
+    <w:lsdException w:name="Light Shading Accent 5" w:uiPriority="60"/>
+    <w:lsdException w:name="Light List Accent 5" w:uiPriority="61"/>
+    <w:lsdException w:name="Light Grid Accent 5" w:uiPriority="62"/>
+    <w:lsdException w:name="Medium Shading 1 Accent 5" w:uiPriority="63"/>
+    <w:lsdException w:name="Medium Shading 2 Accent 5" w:uiPriority="64"/>
+    <w:lsdException w:name="Medium List 1 Accent 5" w:uiPriority="65"/>
+    <w:lsdException w:name="Medium List 2 Accent 5" w:uiPriority="66"/>
+    <w:lsdException w:name="Medium Grid 1 Accent 5" w:uiPriority="67"/>
+    <w:lsdException w:name="Medium Grid 2 Accent 5" w:uiPriority="68"/>
+    <w:lsdException w:name="Medium Grid 3 Accent 5" w:uiPriority="69"/>
+    <w:lsdException w:name="Dark List Accent 5" w:uiPriority="70"/>
+    <w:lsdException w:name="Colorful Shading Accent 5" w:uiPriority="71"/>
+    <w:lsdException w:name="Colorful List Accent 5" w:uiPriority="72"/>
+    <w:lsdException w:name="Colorful Grid Accent 5" w:uiPriority="73"/>
+    <w:lsdException w:name="Light Shading Accent 6" w:uiPriority="60"/>
+    <w:lsdException w:name="Light List Accent 6" w:uiPriority="61"/>
+    <w:lsdException w:name="Light Grid Accent 6" w:uiPriority="62"/>
+    <w:lsdException w:name="Medium Shading 1 Accent 6" w:uiPriority="63"/>
+    <w:lsdException w:name="Medium Shading 2 Accent 6" w:uiPriority="64"/>
+    <w:lsdException w:name="Medium List 1 Accent 6" w:uiPriority="65"/>
+    <w:lsdException w:name="Medium List 2 Accent 6" w:uiPriority="66"/>
+    <w:lsdException w:name="Medium Grid 1 Accent 6" w:uiPriority="67"/>
+    <w:lsdException w:name="Medium Grid 2 Accent 6" w:uiPriority="68"/>
+    <w:lsdException w:name="Medium Grid 3 Accent 6" w:uiPriority="69"/>
+    <w:lsdException w:name="Dark List Accent 6" w:uiPriority="70"/>
+    <w:lsdException w:name="Colorful Shading Accent 6" w:uiPriority="71"/>
+    <w:lsdException w:name="Colorful List Accent 6" w:uiPriority="72"/>
+    <w:lsdException w:name="Colorful Grid Accent 6" w:uiPriority="73"/>
+    <w:lsdException w:name="Subtle Emphasis" w:uiPriority="19" w:qFormat="1"/>
+    <w:lsdException w:name="Intense Emphasis" w:uiPriority="21" w:qFormat="1"/>
+    <w:lsdException w:name="Subtle Reference" w:uiPriority="31" w:qFormat="1"/>
+    <w:lsdException w:name="Intense Reference" w:uiPriority="32" w:qFormat="1"/>
+    <w:lsdException w:name="Book Title" w:uiPriority="33" w:qFormat="1"/>
+    <w:lsdException w:name="Bibliography" w:semiHidden="1" w:uiPriority="37" w:unhideWhenUsed="1"/>
+    <w:lsdException w:name="TOC Heading" w:semiHidden="1" w:uiPriority="39" w:unhideWhenUsed="1" w:qFormat="1"/>
+    <w:lsdException w:name="Plain Table 1" w:uiPriority="41"/>
+    <w:lsdException w:name="Plain Table 2" w:uiPriority="42"/>
+    <w:lsdException w:name="Plain Table 3" w:uiPriority="43"/>
+    <w:lsdException w:name="Plain Table 4" w:uiPriority="44"/>
+    <w:lsdException w:name="Plain Table 5" w:uiPriority="45"/>
+    <w:lsdException w:name="Grid Table Light" w:uiPriority="40"/>
+    <w:lsdException w:name="Grid Table 1 Light" w:uiPriority="46"/>
+    <w:lsdException w:name="Grid Table 2" w:uiPriority="47"/>
+    <w:lsdException w:name="Grid Table 3" w:uiPriority="48"/>
+    <w:lsdException w:name="Grid Table 4" w:uiPriority="49"/>
+    <w:lsdException w:name="Grid Table 5 Dark" w:uiPriority="50"/>
+    <w:lsdException w:name="Grid Table 6 Colorful" w:uiPriority="51"/>
+    <w:lsdException w:name="Grid Table 7 Colorful" w:uiPriority="52"/>
+    <w:lsdException w:name="Grid Table 1 Light Accent 1" w:uiPriority="46"/>
+    <w:lsdException w:name="Grid Table 2 Accent 1" w:uiPriority="47"/>
+    <w:lsdException w:name="Grid Table 3 Accent 1" w:uiPriority="48"/>
+    <w:lsdException w:name="Grid Table 4 Accent 1" w:uiPriority="49"/>
+    <w:lsdException w:name="Grid Table 5 Dark Accent 1" w:uiPriority="50"/>
+    <w:lsdException w:name="Grid Table 6 Colorful Accent 1" w:uiPriority="51"/>
+    <w:lsdException w:name="Grid Table 7 Colorful Accent 1" w:uiPriority="52"/>
+    <w:lsdException w:name="Grid Table 1 Light Accent 2" w:uiPriority="46"/>
+    <w:lsdException w:name="Grid Table 2 Accent 2" w:uiPriority="47"/>
+    <w:lsdException w:name="Grid Table 3 Accent 2" w:uiPriority="48"/>
+    <w:lsdException w:name="Grid Table 4 Accent 2" w:uiPriority="49"/>
+    <w:lsdException w:name="Grid Table 5 Dark Accent 2" w:uiPriority="50"/>
+    <w:lsdException w:name="Grid Table 6 Colorful Accent 2" w:uiPriority="51"/>
+    <w:lsdException w:name="Grid Table 7 Colorful Accent 2" w:uiPriority="52"/>
+    <w:lsdException w:name="Grid Table 1 Light Accent 3" w:uiPriority="46"/>
+    <w:lsdException w:name="Grid Table 2 Accent 3" w:uiPriority="47"/>
+    <w:lsdException w:name="Grid Table 3 Accent 3" w:uiPriority="48"/>
+    <w:lsdException w:name="Grid Table 4 Accent 3" w:uiPriority="49"/>
+    <w:lsdException w:name="Grid Table 5 Dark Accent 3" w:uiPriority="50"/>
+    <w:lsdException w:name="Grid Table 6 Colorful Accent 3" w:uiPriority="51"/>
+    <w:lsdException w:name="Grid Table 7 Colorful Accent 3" w:uiPriority="52"/>
+    <w:lsdException w:name="Grid Table 1 Light Accent 4" w:uiPriority="46"/>
+    <w:lsdException w:name="Grid Table 2 Accent 4" w:uiPriority="47"/>
+    <w:lsdException w:name="Grid Table 3 Accent 4" w:uiPriority="48"/>
+    <w:lsdException w:name="Grid Table 4 Accent 4" w:uiPriority="49"/>
+    <w:lsdException w:name="Grid Table 5 Dark Accent 4" w:uiPriority="50"/>
+    <w:lsdException w:name="Grid Table 6 Colorful Accent 4" w:uiPriority="51"/>
+    <w:lsdException w:name="Grid Table 7 Colorful Accent 4" w:uiPriority="52"/>
+    <w:lsdException w:name="Grid Table 1 Light Accent 5" w:uiPriority="46"/>
+    <w:lsdException w:name="Grid Table 2 Accent 5" w:uiPriority="47"/>
+    <w:lsdException w:name="Grid Table 3 Accent 5" w:uiPriority="48"/>
+    <w:lsdException w:name="Grid Table 4 Accent 5" w:uiPriority="49"/>
+    <w:lsdException w:name="Grid Table 5 Dark Accent 5" w:uiPriority="50"/>
+    <w:lsdException w:name="Grid Table 6 Colorful Accent 5" w:uiPriority="51"/>
+    <w:lsdException w:name="Grid Table 7 Colorful Accent 5" w:uiPriority="52"/>
+    <w:lsdException w:name="Grid Table 1 Light Accent 6" w:uiPriority="46"/>
+    <w:lsdException w:name="Grid Table 2 Accent 6" w:uiPriority="47"/>
+    <w:lsdException w:name="Grid Table 3 Accent 6" w:uiPriority="48"/>
+    <w:lsdException w:name="Grid Table 4 Accent 6" w:uiPriority="49"/>
+    <w:lsdException w:name="Grid Table 5 Dark Accent 6" w:uiPriority="50"/>
+    <w:lsdException w:name="Grid Table 6 Colorful Accent 6" w:uiPriority="51"/>
+    <w:lsdException w:name="Grid Table 7 Colorful Accent 6" w:uiPriority="52"/>
+    <w:lsdException w:name="List Table 1 Light" w:uiPriority="46"/>
+    <w:lsdException w:name="List Table 2" w:uiPriority="47"/>
+    <w:lsdException w:name="List Table 3" w:uiPriority="48"/>
+    <w:lsdException w:name="List Table 4" w:uiPriority="49"/>
+    <w:lsdException w:name="List Table 5 Dark" w:uiPriority="50"/>
+    <w:lsdException w:name="List Table 6 Colorful" w:uiPriority="51"/>
+    <w:lsdException w:name="List Table 7 Colorful" w:uiPriority="52"/>
+    <w:lsdException w:name="List Table 1 Light Accent 1" w:uiPriority="46"/>
+    <w:lsdException w:name="List Table 2 Accent 1" w:uiPriority="47"/>
+    <w:lsdException w:name="List Table 3 Accent 1" w:uiPriority="48"/>
+    <w:lsdException w:name="List Table 4 Accent 1" w:uiPriority="49"/>
+    <w:lsdException w:name="List Table 5 Dark Accent 1" w:uiPriority="50"/>
+    <w:lsdException w:name="List Table 6 Colorful Accent 1" w:uiPriority="51"/>
+    <w:lsdException w:name="List Table 7 Colorful Accent 1" w:uiPriority="52"/>
+    <w:lsdException w:name="List Table 1 Light Accent 2" w:uiPriority="46"/>
+    <w:lsdException w:name="List Table 2 Accent 2" w:uiPriority="47"/>
+    <w:lsdException w:name="List Table 3 Accent 2" w:uiPriority="48"/>
+    <w:lsdException w:name="List Table 4 Accent 2" w:uiPriority="49"/>
+    <w:lsdException w:name="List Table 5 Dark Accent 2" w:uiPriority="50"/>
+    <w:lsdException w:name="List Table 6 Colorful Accent 2" w:uiPriority="51"/>
+    <w:lsdException w:name="List Table 7 Colorful Accent 2" w:uiPriority="52"/>
+    <w:lsdException w:name="List Table 1 Light Accent 3" w:uiPriority="46"/>
+    <w:lsdException w:name="List Table 2 Accent 3" w:uiPriority="47"/>
+    <w:lsdException w:name="List Table 3 Accent 3" w:uiPriority="48"/>
+    <w:lsdException w:name="List Table 4 Accent 3" w:uiPriority="49"/>
+    <w:lsdException w:name="List Table 5 Dark Accent 3" w:uiPriority="50"/>
+    <w:lsdException w:name="List Table 6 Colorful Accent 3" w:uiPriority="51"/>
+    <w:lsdException w:name="List Table 7 Colorful Accent 3" w:uiPriority="52"/>
+    <w:lsdException w:name="List Table 1 Light Accent 4" w:uiPriority="46"/>
+    <w:lsdException w:name="List Table 2 Accent 4" w:uiPriority="47"/>
+    <w:lsdException w:name="List Table 3 Accent 4" w:uiPriority="48"/>
+    <w:lsdException w:name="List Table 4 Accent 4" w:uiPriority="49"/>
+    <w:lsdException w:name="List Table 5 Dark Accent 4" w:uiPriority="50"/>
+    <w:lsdException w:name="List Table 6 Colorful Accent 4" w:uiPriority="51"/>
+    <w:lsdException w:name="List Table 7 Colorful Accent 4" w:uiPriority="52"/>
+    <w:lsdException w:name="List Table 1 Light Accent 5" w:uiPriority="46"/>
+    <w:lsdException w:name="List Table 2 Accent 5" w:uiPriority="47"/>
+    <w:lsdException w:name="List Table 3 Accent 5" w:uiPriority="48"/>
+    <w:lsdException w:name="List Table 4 Accent 5" w:uiPriority="49"/>
+    <w:lsdException w:name="List Table 5 Dark Accent 5" w:uiPriority="50"/>
+    <w:lsdException w:name="List Table 6 Colorful Accent 5" w:uiPriority="51"/>
+    <w:lsdException w:name="List Table 7 Colorful Accent 5" w:uiPriority="52"/>
+    <w:lsdException w:name="List Table 1 Light Accent 6" w:uiPriority="46"/>
+    <w:lsdException w:name="List Table 2 Accent 6" w:uiPriority="47"/>
+    <w:lsdException w:name="List Table 3 Accent 6" w:uiPriority="48"/>
+    <w:lsdException w:name="List Table 4 Accent 6" w:uiPriority="49"/>
+    <w:lsdException w:name="List Table 5 Dark Accent 6" w:uiPriority="50"/>
+    <w:lsdException w:name="List Table 6 Colorful Accent 6" w:uiPriority="51"/>
+    <w:lsdException w:name="List Table 7 Colorful Accent 6" w:uiPriority="52"/>
+    <w:lsdException w:name="Mention" w:semiHidden="1" w:unhideWhenUsed="1"/>
+    <w:lsdException w:name="Smart Hyperlink" w:semiHidden="1" w:unhideWhenUsed="1"/>
+    <w:lsdException w:name="Hashtag" w:semiHidden="1" w:unhideWhenUsed="1"/>
+    <w:lsdException w:name="Unresolved Mention" w:semiHidden="1" w:unhideWhenUsed="1"/>
+    <w:lsdException w:name="Smart Link" w:semiHidden="1" w:unhideWhenUsed="1"/>
+    <w:lsdException w:name="Smart Link Error" w:semiHidden="1" w:unhideWhenUsed="1"/>
   </w:latentStyles>
   <w:style w:type="paragraph" w:default="1" w:styleId="Normal">
     <w:name w:val="Normal"/>
@@ -12923,7 +12653,7 @@
   <a:extraClrSchemeLst/>
   <a:extLst>
     <a:ext uri="{05A4C25C-085E-4340-85A3-A5531E510DB2}">
-      <thm15:themeFamily xmlns:thm15="http://schemas.microsoft.com/office/thememl/2012/main" xmlns="" name="Office Theme" id="{62F939B6-93AF-4DB8-9C6B-D6C7DFDC589F}" vid="{4A3C46E8-61CC-4603-A589-7422A47A8E4A}"/>
+      <thm15:themeFamily xmlns:thm15="http://schemas.microsoft.com/office/thememl/2012/main" name="Office Theme" id="{62F939B6-93AF-4DB8-9C6B-D6C7DFDC589F}" vid="{4A3C46E8-61CC-4603-A589-7422A47A8E4A}"/>
     </a:ext>
   </a:extLst>
 </a:theme>
@@ -12934,7 +12664,7 @@
 </file>
 
 <file path=customXml/itemProps1.xml><?xml version="1.0" encoding="utf-8"?>
-<ds:datastoreItem xmlns:ds="http://schemas.openxmlformats.org/officeDocument/2006/customXml" ds:itemID="{F0044EA7-6063-4117-A8A4-1D7CD5C9C038}">
+<ds:datastoreItem xmlns:ds="http://schemas.openxmlformats.org/officeDocument/2006/customXml" ds:itemID="{1D5F4589-2CEE-4E63-8995-F66F72A59640}">
   <ds:schemaRefs>
     <ds:schemaRef ds:uri="http://schemas.openxmlformats.org/officeDocument/2006/bibliography"/>
   </ds:schemaRefs>

</xml_diff>